<commit_message>
CS.docx - baasic cd.
</commit_message>
<xml_diff>
--- a/JavaBasicCS.docx
+++ b/JavaBasicCS.docx
@@ -12425,6 +12425,14 @@
                   <w:tblPr>
                     <w:tblStyle w:val="TableGrid"/>
                     <w:tblW w:w="0" w:type="auto"/>
+                    <w:tblBorders>
+                      <w:top w:val="dotted" w:sz="2" w:space="0" w:color="auto"/>
+                      <w:left w:val="dotted" w:sz="2" w:space="0" w:color="auto"/>
+                      <w:bottom w:val="dotted" w:sz="2" w:space="0" w:color="auto"/>
+                      <w:right w:val="dotted" w:sz="2" w:space="0" w:color="auto"/>
+                      <w:insideH w:val="dotted" w:sz="2" w:space="0" w:color="auto"/>
+                      <w:insideV w:val="dotted" w:sz="2" w:space="0" w:color="auto"/>
+                    </w:tblBorders>
                     <w:tblLook w:val="04A0" w:firstRow="1" w:lastRow="0" w:firstColumn="1" w:lastColumn="0" w:noHBand="0" w:noVBand="1"/>
                   </w:tblPr>
                   <w:tblGrid>
@@ -14031,6 +14039,7 @@
                               <w:rFonts w:ascii="Consolas" w:hAnsi="Consolas" w:cs="Consolas"/>
                               <w:sz w:val="12"/>
                               <w:szCs w:val="12"/>
+                              <w:u w:val="none"/>
                               <w:lang w:val="en-US"/>
                             </w:rPr>
                             <w:t>https://www.journaldev.com/16966/spring-annotations</w:t>
@@ -14053,59 +14062,79 @@
                           <w:pStyle w:val="Zawartotabeli"/>
                           <w:rPr>
                             <w:rFonts w:ascii="Consolas" w:hAnsi="Consolas" w:cs="Consolas"/>
+                            <w:color w:val="0070C0"/>
+                            <w:sz w:val="12"/>
+                            <w:szCs w:val="12"/>
+                            <w:shd w:val="clear" w:color="auto" w:fill="FFFFFF"/>
+                          </w:rPr>
+                        </w:pPr>
+                        <w:r>
+                          <w:rPr>
+                            <w:rFonts w:ascii="Consolas" w:hAnsi="Consolas" w:cs="Consolas"/>
+                            <w:sz w:val="12"/>
+                            <w:szCs w:val="12"/>
+                          </w:rPr>
+                          <w:t xml:space="preserve">-&gt; </w:t>
+                        </w:r>
+                        <w:r>
+                          <w:rPr>
+                            <w:rFonts w:ascii="Consolas" w:hAnsi="Consolas" w:cs="Consolas"/>
+                            <w:sz w:val="12"/>
+                            <w:szCs w:val="12"/>
+                          </w:rPr>
+                          <w:t xml:space="preserve"> </w:t>
+                        </w:r>
+                        <w:r>
+                          <w:rPr>
+                            <w:rFonts w:ascii="Consolas" w:hAnsi="Consolas" w:cs="Consolas"/>
                             <w:color w:val="808080"/>
                             <w:sz w:val="12"/>
                             <w:szCs w:val="12"/>
                             <w:shd w:val="clear" w:color="auto" w:fill="FFFFFF"/>
                           </w:rPr>
+                          <w:t>@Repetable</w:t>
+                        </w:r>
+                        <w:r>
+                          <w:rPr>
+                            <w:rFonts w:ascii="Consolas" w:hAnsi="Consolas" w:cs="Consolas"/>
+                            <w:sz w:val="12"/>
+                            <w:szCs w:val="12"/>
+                            <w:shd w:val="clear" w:color="auto" w:fill="FFFFFF"/>
+                          </w:rPr>
+                          <w:t xml:space="preserve">; Kod Runtime używa reflekcji; </w:t>
+                        </w:r>
+                        <w:hyperlink r:id="rId7" w:history="1">
+                          <w:r>
+                            <w:rPr>
+                              <w:rStyle w:val="Hyperlink"/>
+                              <w:rFonts w:ascii="Consolas" w:hAnsi="Consolas" w:cs="Consolas"/>
+                              <w:sz w:val="12"/>
+                              <w:szCs w:val="12"/>
+                              <w:u w:val="none"/>
+                              <w:shd w:val="clear" w:color="auto" w:fill="FFFFFF"/>
+                            </w:rPr>
+                            <w:t>https://www.baeldung.com/java-custom-annotation</w:t>
+                          </w:r>
+                        </w:hyperlink>
+                      </w:p>
+                      <w:p>
+                        <w:pPr>
+                          <w:pStyle w:val="Zawartotabeli"/>
+                          <w:rPr>
+                            <w:rFonts w:ascii="Consolas" w:hAnsi="Consolas" w:cs="Consolas"/>
+                            <w:sz w:val="12"/>
+                            <w:szCs w:val="12"/>
+                            <w:shd w:val="clear" w:color="auto" w:fill="FFFFFF"/>
+                          </w:rPr>
                         </w:pPr>
                         <w:r>
                           <w:rPr>
                             <w:rFonts w:ascii="Consolas" w:hAnsi="Consolas" w:cs="Consolas"/>
                             <w:sz w:val="12"/>
                             <w:szCs w:val="12"/>
-                          </w:rPr>
-                          <w:t xml:space="preserve">-&gt; </w:t>
-                        </w:r>
-                        <w:r>
-                          <w:rPr>
-                            <w:rFonts w:ascii="Consolas" w:hAnsi="Consolas" w:cs="Consolas"/>
-                            <w:sz w:val="12"/>
-                            <w:szCs w:val="12"/>
-                          </w:rPr>
-                          <w:t xml:space="preserve"> </w:t>
-                        </w:r>
-                        <w:r>
-                          <w:rPr>
-                            <w:rFonts w:ascii="Consolas" w:hAnsi="Consolas" w:cs="Consolas"/>
-                            <w:color w:val="808080"/>
-                            <w:sz w:val="12"/>
-                            <w:szCs w:val="12"/>
                             <w:shd w:val="clear" w:color="auto" w:fill="FFFFFF"/>
                           </w:rPr>
-                          <w:t>@Repetable</w:t>
-                        </w:r>
-                        <w:bookmarkStart w:id="0" w:name="_GoBack"/>
-                        <w:bookmarkEnd w:id="0"/>
-                        <w:r>
-                          <w:rPr>
-                            <w:rFonts w:ascii="Consolas" w:hAnsi="Consolas" w:cs="Consolas"/>
-                            <w:sz w:val="12"/>
-                            <w:szCs w:val="12"/>
-                            <w:shd w:val="clear" w:color="auto" w:fill="FFFFFF"/>
-                          </w:rPr>
-                          <w:t xml:space="preserve">; Kod Runtime używa reflekcji; </w:t>
-                        </w:r>
-                        <w:r>
-                          <w:rPr>
-                            <w:rFonts w:ascii="Consolas" w:hAnsi="Consolas" w:cs="Consolas"/>
-                            <w:color w:val="0070C0"/>
-                            <w:sz w:val="12"/>
-                            <w:szCs w:val="12"/>
-                            <w:u w:val="single"/>
-                            <w:shd w:val="clear" w:color="auto" w:fill="FFFFFF"/>
-                          </w:rPr>
-                          <w:t>https://www.baeldung.com/java-custom-annotation</w:t>
+                          <w:t>Wykorzystanie annotacji odbywa się poprzez kod umieszczony w klasie oznaczonej annotacją</w:t>
                         </w:r>
                       </w:p>
                     </w:tc>
@@ -14126,1265 +14155,7 @@
                       <w:sz w:val="12"/>
                       <w:szCs w:val="12"/>
                     </w:rPr>
-                    <w:t>l</w:t>
-                  </w:r>
-                </w:p>
-              </w:tc>
-            </w:tr>
-            <w:tr>
-              <w:tc>
-                <w:tcPr>
-                  <w:tcW w:w="9519" w:type="dxa"/>
-                </w:tcPr>
-                <w:p>
-                  <w:pPr>
-                    <w:pStyle w:val="Zawartotabeli"/>
-                    <w:rPr>
-                      <w:rFonts w:ascii="Consolas" w:hAnsi="Consolas"/>
-                      <w:sz w:val="12"/>
-                      <w:szCs w:val="12"/>
-                    </w:rPr>
-                  </w:pPr>
-                </w:p>
-              </w:tc>
-            </w:tr>
-          </w:tbl>
-          <w:p>
-            <w:pPr>
-              <w:pStyle w:val="Zawartotabeli"/>
-              <w:rPr>
-                <w:rFonts w:ascii="Consolas" w:hAnsi="Consolas"/>
-                <w:sz w:val="12"/>
-                <w:szCs w:val="12"/>
-              </w:rPr>
-            </w:pPr>
-          </w:p>
-          <w:p>
-            <w:pPr>
-              <w:pStyle w:val="Zawartotabeli"/>
-              <w:rPr>
-                <w:rFonts w:ascii="Consolas" w:hAnsi="Consolas"/>
-                <w:sz w:val="12"/>
-                <w:szCs w:val="12"/>
-              </w:rPr>
-            </w:pPr>
-          </w:p>
-          <w:tbl>
-            <w:tblPr>
-              <w:tblW w:w="9528" w:type="dxa"/>
-              <w:tblBorders>
-                <w:top w:val="single" w:sz="2" w:space="0" w:color="000000"/>
-                <w:left w:val="single" w:sz="2" w:space="0" w:color="000000"/>
-                <w:bottom w:val="single" w:sz="2" w:space="0" w:color="000000"/>
-                <w:right w:val="single" w:sz="2" w:space="0" w:color="000000"/>
-                <w:insideH w:val="single" w:sz="2" w:space="0" w:color="000000"/>
-                <w:insideV w:val="single" w:sz="2" w:space="0" w:color="000000"/>
-              </w:tblBorders>
-              <w:tblCellMar>
-                <w:top w:w="55" w:type="dxa"/>
-                <w:left w:w="54" w:type="dxa"/>
-                <w:bottom w:w="55" w:type="dxa"/>
-                <w:right w:w="55" w:type="dxa"/>
-              </w:tblCellMar>
-              <w:tblLook w:val="0000" w:firstRow="0" w:lastRow="0" w:firstColumn="0" w:lastColumn="0" w:noHBand="0" w:noVBand="0"/>
-            </w:tblPr>
-            <w:tblGrid>
-              <w:gridCol w:w="9528"/>
-            </w:tblGrid>
-            <w:tr>
-              <w:tc>
-                <w:tcPr>
-                  <w:tcW w:w="9528" w:type="dxa"/>
-                  <w:tcBorders>
-                    <w:top w:val="single" w:sz="2" w:space="0" w:color="000000"/>
-                    <w:left w:val="single" w:sz="2" w:space="0" w:color="000000"/>
-                    <w:bottom w:val="single" w:sz="2" w:space="0" w:color="000000"/>
-                    <w:right w:val="single" w:sz="2" w:space="0" w:color="000000"/>
-                  </w:tcBorders>
-                  <w:shd w:val="clear" w:color="auto" w:fill="auto"/>
-                  <w:tcMar>
-                    <w:left w:w="54" w:type="dxa"/>
-                  </w:tcMar>
-                </w:tcPr>
-                <w:p>
-                  <w:pPr>
-                    <w:pStyle w:val="Zawartotabeli"/>
-                    <w:rPr>
-                      <w:rFonts w:ascii="Consolas" w:hAnsi="Consolas"/>
-                      <w:b/>
-                      <w:bCs/>
-                      <w:sz w:val="16"/>
-                      <w:szCs w:val="16"/>
-                    </w:rPr>
-                  </w:pPr>
-                  <w:r>
-                    <w:rPr>
-                      <w:rFonts w:ascii="Consolas" w:hAnsi="Consolas"/>
-                      <w:b/>
-                      <w:bCs/>
-                      <w:sz w:val="16"/>
-                      <w:szCs w:val="16"/>
-                    </w:rPr>
-                    <w:t>TransactionTemplate</w:t>
-                  </w:r>
-                </w:p>
-              </w:tc>
-            </w:tr>
-            <w:tr>
-              <w:tc>
-                <w:tcPr>
-                  <w:tcW w:w="9528" w:type="dxa"/>
-                  <w:tcBorders>
-                    <w:left w:val="single" w:sz="2" w:space="0" w:color="000000"/>
-                    <w:bottom w:val="single" w:sz="2" w:space="0" w:color="000000"/>
-                    <w:right w:val="single" w:sz="2" w:space="0" w:color="000000"/>
-                  </w:tcBorders>
-                  <w:shd w:val="clear" w:color="auto" w:fill="auto"/>
-                  <w:tcMar>
-                    <w:left w:w="54" w:type="dxa"/>
-                  </w:tcMar>
-                </w:tcPr>
-                <w:p>
-                  <w:pPr>
-                    <w:rPr>
-                      <w:rFonts w:ascii="Consolas" w:hAnsi="Consolas"/>
-                      <w:b/>
-                      <w:bCs/>
-                      <w:sz w:val="12"/>
-                      <w:szCs w:val="12"/>
-                    </w:rPr>
-                  </w:pPr>
-                  <w:r>
-                    <w:rPr>
-                      <w:rStyle w:val="Tekstrdowy"/>
-                      <w:rFonts w:ascii="Consolas" w:hAnsi="Consolas"/>
-                      <w:bCs/>
-                      <w:color w:val="000000"/>
-                      <w:sz w:val="12"/>
-                      <w:szCs w:val="12"/>
-                      <w:highlight w:val="white"/>
-                    </w:rPr>
-                    <w:t>* TransactionTemplate TT może przeplatać się z @Transactional (zakładam, ze ob mają ten sam PlatformTransactionManager)</w:t>
-                  </w:r>
-                </w:p>
-                <w:p>
-                  <w:pPr>
-                    <w:pStyle w:val="Zawartotabeli"/>
-                    <w:rPr>
-                      <w:rFonts w:ascii="Consolas" w:hAnsi="Consolas"/>
-                      <w:b/>
-                      <w:bCs/>
-                      <w:sz w:val="14"/>
-                      <w:szCs w:val="14"/>
-                    </w:rPr>
-                  </w:pPr>
-                  <w:r>
-                    <w:rPr>
-                      <w:rStyle w:val="Tekstrdowy"/>
-                      <w:rFonts w:ascii="Consolas" w:hAnsi="Consolas"/>
-                      <w:bCs/>
-                      <w:color w:val="000000"/>
-                      <w:sz w:val="12"/>
-                      <w:szCs w:val="12"/>
-                      <w:highlight w:val="white"/>
-                    </w:rPr>
-                    <w:t>* W Lambda można wywoływać @Transactional i będą respektować typy PROPAGATION</w:t>
-                  </w:r>
-                </w:p>
-                <w:p>
-                  <w:pPr>
-                    <w:pStyle w:val="Zawartotabeli"/>
-                    <w:rPr>
-                      <w:rFonts w:ascii="Consolas" w:hAnsi="Consolas"/>
-                      <w:b/>
-                      <w:bCs/>
-                      <w:sz w:val="14"/>
-                      <w:szCs w:val="14"/>
-                    </w:rPr>
-                  </w:pPr>
-                  <w:r>
-                    <w:rPr>
-                      <w:rStyle w:val="Tekstrdowy"/>
-                      <w:rFonts w:ascii="Consolas" w:hAnsi="Consolas"/>
-                      <w:bCs/>
-                      <w:color w:val="000000"/>
-                      <w:sz w:val="12"/>
-                      <w:szCs w:val="12"/>
-                      <w:highlight w:val="white"/>
-                    </w:rPr>
-                    <w:t>* TT samoczynnie wykonuje na koniec Commit lub Rollback</w:t>
-                  </w:r>
-                </w:p>
-                <w:p>
-                  <w:pPr>
-                    <w:pStyle w:val="Zawartotabeli"/>
-                    <w:rPr>
-                      <w:rStyle w:val="Tekstrdowy"/>
-                      <w:rFonts w:ascii="Consolas" w:hAnsi="Consolas"/>
-                      <w:color w:val="000000"/>
-                      <w:sz w:val="12"/>
-                      <w:szCs w:val="12"/>
-                      <w:highlight w:val="white"/>
-                    </w:rPr>
-                  </w:pPr>
-                </w:p>
-                <w:p>
-                  <w:pPr>
-                    <w:pStyle w:val="Zawartotabeli"/>
-                    <w:rPr>
-                      <w:rFonts w:ascii="Consolas" w:hAnsi="Consolas"/>
-                      <w:b/>
-                      <w:bCs/>
-                      <w:sz w:val="14"/>
-                      <w:szCs w:val="14"/>
-                    </w:rPr>
-                  </w:pPr>
-                  <w:r>
-                    <w:rPr>
-                      <w:rFonts w:ascii="Consolas" w:hAnsi="Consolas"/>
-                      <w:b/>
-                      <w:bCs/>
-                      <w:sz w:val="14"/>
-                      <w:szCs w:val="14"/>
-                    </w:rPr>
-                    <w:t>Wykonuje kod pod transakcją</w:t>
-                  </w:r>
-                </w:p>
-                <w:p>
-                  <w:pPr>
-                    <w:pStyle w:val="Zawartotabeli"/>
-                    <w:rPr>
-                      <w:rFonts w:ascii="Consolas" w:hAnsi="Consolas"/>
-                      <w:sz w:val="12"/>
-                      <w:szCs w:val="12"/>
-                    </w:rPr>
-                  </w:pPr>
-                  <w:r>
-                    <w:rPr>
-                      <w:rFonts w:ascii="Consolas" w:hAnsi="Consolas"/>
-                      <w:sz w:val="12"/>
-                      <w:szCs w:val="12"/>
-                    </w:rPr>
-                    <w:t>@Autowired</w:t>
-                  </w:r>
-                  <w:r>
-                    <w:rPr>
-                      <w:rFonts w:ascii="Consolas" w:hAnsi="Consolas"/>
-                      <w:sz w:val="12"/>
-                      <w:szCs w:val="12"/>
-                    </w:rPr>
-                    <w:tab/>
-                    <w:t>TransactionTemplate tt;</w:t>
-                  </w:r>
-                </w:p>
-                <w:p>
-                  <w:pPr>
-                    <w:pStyle w:val="Zawartotabeli"/>
-                    <w:rPr>
-                      <w:rFonts w:ascii="Consolas" w:hAnsi="Consolas"/>
-                      <w:sz w:val="12"/>
-                      <w:szCs w:val="12"/>
-                      <w:lang w:val="en-US"/>
-                    </w:rPr>
-                  </w:pPr>
-                  <w:r>
-                    <w:rPr>
-                      <w:rFonts w:ascii="Consolas" w:hAnsi="Consolas"/>
-                      <w:sz w:val="12"/>
-                      <w:szCs w:val="12"/>
-                      <w:lang w:val="en-US"/>
-                    </w:rPr>
-                    <w:t>@</w:t>
-                  </w:r>
-                  <w:proofErr w:type="spellStart"/>
-                  <w:r>
-                    <w:rPr>
-                      <w:rFonts w:ascii="Consolas" w:hAnsi="Consolas"/>
-                      <w:sz w:val="12"/>
-                      <w:szCs w:val="12"/>
-                      <w:lang w:val="en-US"/>
-                    </w:rPr>
-                    <w:t>Autowired</w:t>
-                  </w:r>
-                  <w:proofErr w:type="spellEnd"/>
-                  <w:r>
-                    <w:rPr>
-                      <w:rFonts w:ascii="Consolas" w:hAnsi="Consolas"/>
-                      <w:sz w:val="12"/>
-                      <w:szCs w:val="12"/>
-                      <w:lang w:val="en-US"/>
-                    </w:rPr>
-                    <w:tab/>
-                  </w:r>
-                  <w:proofErr w:type="spellStart"/>
-                  <w:r>
-                    <w:rPr>
-                      <w:rFonts w:ascii="Consolas" w:hAnsi="Consolas"/>
-                      <w:sz w:val="12"/>
-                      <w:szCs w:val="12"/>
-                      <w:lang w:val="en-US"/>
-                    </w:rPr>
-                    <w:t>EntityManager</w:t>
-                  </w:r>
-                  <w:proofErr w:type="spellEnd"/>
-                  <w:r>
-                    <w:rPr>
-                      <w:rFonts w:ascii="Consolas" w:hAnsi="Consolas"/>
-                      <w:sz w:val="12"/>
-                      <w:szCs w:val="12"/>
-                      <w:lang w:val="en-US"/>
-                    </w:rPr>
                     <w:t xml:space="preserve"> </w:t>
-                  </w:r>
-                  <w:proofErr w:type="spellStart"/>
-                  <w:r>
-                    <w:rPr>
-                      <w:rFonts w:ascii="Consolas" w:hAnsi="Consolas"/>
-                      <w:sz w:val="12"/>
-                      <w:szCs w:val="12"/>
-                      <w:lang w:val="en-US"/>
-                    </w:rPr>
-                    <w:t>em</w:t>
-                  </w:r>
-                  <w:proofErr w:type="spellEnd"/>
-                  <w:r>
-                    <w:rPr>
-                      <w:rFonts w:ascii="Consolas" w:hAnsi="Consolas"/>
-                      <w:sz w:val="12"/>
-                      <w:szCs w:val="12"/>
-                      <w:lang w:val="en-US"/>
-                    </w:rPr>
-                    <w:t>;</w:t>
-                  </w:r>
-                </w:p>
-                <w:p>
-                  <w:pPr>
-                    <w:pStyle w:val="Zawartotabeli"/>
-                    <w:rPr>
-                      <w:rFonts w:ascii="Consolas" w:hAnsi="Consolas"/>
-                      <w:sz w:val="12"/>
-                      <w:szCs w:val="12"/>
-                      <w:lang w:val="en-US"/>
-                    </w:rPr>
-                  </w:pPr>
-                  <w:r>
-                    <w:rPr>
-                      <w:rFonts w:ascii="Consolas" w:hAnsi="Consolas"/>
-                      <w:sz w:val="12"/>
-                      <w:szCs w:val="12"/>
-                      <w:lang w:val="en-US"/>
-                    </w:rPr>
-                    <w:t>…</w:t>
-                  </w:r>
-                </w:p>
-                <w:p>
-                  <w:pPr>
-                    <w:autoSpaceDE w:val="0"/>
-                    <w:autoSpaceDN w:val="0"/>
-                    <w:adjustRightInd w:val="0"/>
-                    <w:rPr>
-                      <w:rFonts w:ascii="Consolas" w:hAnsi="Consolas" w:cs="Consolas"/>
-                      <w:sz w:val="12"/>
-                      <w:szCs w:val="12"/>
-                      <w:lang w:bidi="ar-SA"/>
-                    </w:rPr>
-                  </w:pPr>
-                  <w:r>
-                    <w:rPr>
-                      <w:rFonts w:ascii="Consolas" w:hAnsi="Consolas" w:cs="Consolas"/>
-                      <w:color w:val="000000"/>
-                      <w:sz w:val="12"/>
-                      <w:szCs w:val="12"/>
-                      <w:lang w:bidi="ar-SA"/>
-                    </w:rPr>
-                    <w:t>tt.execute( status → {</w:t>
-                  </w:r>
-                </w:p>
-                <w:p>
-                  <w:pPr>
-                    <w:autoSpaceDE w:val="0"/>
-                    <w:autoSpaceDN w:val="0"/>
-                    <w:adjustRightInd w:val="0"/>
-                    <w:rPr>
-                      <w:rFonts w:ascii="Consolas" w:hAnsi="Consolas" w:cs="Consolas"/>
-                      <w:sz w:val="12"/>
-                      <w:szCs w:val="12"/>
-                      <w:lang w:bidi="ar-SA"/>
-                    </w:rPr>
-                  </w:pPr>
-                  <w:r>
-                    <w:rPr>
-                      <w:rFonts w:ascii="Consolas" w:hAnsi="Consolas" w:cs="Consolas"/>
-                      <w:color w:val="000000"/>
-                      <w:sz w:val="12"/>
-                      <w:szCs w:val="12"/>
-                      <w:lang w:bidi="ar-SA"/>
-                    </w:rPr>
-                    <w:t xml:space="preserve">  em...</w:t>
-                  </w:r>
-                </w:p>
-                <w:p>
-                  <w:pPr>
-                    <w:autoSpaceDE w:val="0"/>
-                    <w:autoSpaceDN w:val="0"/>
-                    <w:adjustRightInd w:val="0"/>
-                    <w:rPr>
-                      <w:rFonts w:ascii="Consolas" w:hAnsi="Consolas" w:cs="Consolas"/>
-                      <w:sz w:val="12"/>
-                      <w:szCs w:val="12"/>
-                      <w:lang w:bidi="ar-SA"/>
-                    </w:rPr>
-                  </w:pPr>
-                  <w:r>
-                    <w:rPr>
-                      <w:rFonts w:ascii="Consolas" w:hAnsi="Consolas" w:cs="Consolas"/>
-                      <w:color w:val="000000"/>
-                      <w:sz w:val="12"/>
-                      <w:szCs w:val="12"/>
-                      <w:lang w:bidi="ar-SA"/>
-                    </w:rPr>
-                    <w:t xml:space="preserve">  </w:t>
-                  </w:r>
-                  <w:r>
-                    <w:rPr>
-                      <w:rFonts w:ascii="Consolas" w:hAnsi="Consolas" w:cs="Consolas"/>
-                      <w:b/>
-                      <w:bCs/>
-                      <w:color w:val="7F0055"/>
-                      <w:sz w:val="12"/>
-                      <w:szCs w:val="12"/>
-                      <w:lang w:bidi="ar-SA"/>
-                    </w:rPr>
-                    <w:t>return</w:t>
-                  </w:r>
-                  <w:r>
-                    <w:rPr>
-                      <w:rFonts w:ascii="Consolas" w:hAnsi="Consolas" w:cs="Consolas"/>
-                      <w:color w:val="000000"/>
-                      <w:sz w:val="12"/>
-                      <w:szCs w:val="12"/>
-                      <w:lang w:bidi="ar-SA"/>
-                    </w:rPr>
-                    <w:t xml:space="preserve"> </w:t>
-                  </w:r>
-                  <w:r>
-                    <w:rPr>
-                      <w:rFonts w:ascii="Consolas" w:hAnsi="Consolas" w:cs="Consolas"/>
-                      <w:b/>
-                      <w:bCs/>
-                      <w:color w:val="7F0055"/>
-                      <w:sz w:val="12"/>
-                      <w:szCs w:val="12"/>
-                      <w:lang w:bidi="ar-SA"/>
-                    </w:rPr>
-                    <w:t>null</w:t>
-                  </w:r>
-                  <w:r>
-                    <w:rPr>
-                      <w:rFonts w:ascii="Consolas" w:hAnsi="Consolas" w:cs="Consolas"/>
-                      <w:color w:val="000000"/>
-                      <w:sz w:val="12"/>
-                      <w:szCs w:val="12"/>
-                      <w:lang w:bidi="ar-SA"/>
-                    </w:rPr>
-                    <w:t>; - zwracanie wartości jest konieczne</w:t>
-                  </w:r>
-                </w:p>
-                <w:p>
-                  <w:pPr>
-                    <w:autoSpaceDE w:val="0"/>
-                    <w:autoSpaceDN w:val="0"/>
-                    <w:adjustRightInd w:val="0"/>
-                    <w:rPr>
-                      <w:rFonts w:ascii="Consolas" w:hAnsi="Consolas" w:cs="Consolas"/>
-                      <w:sz w:val="12"/>
-                      <w:szCs w:val="12"/>
-                      <w:lang w:bidi="ar-SA"/>
-                    </w:rPr>
-                  </w:pPr>
-                  <w:r>
-                    <w:rPr>
-                      <w:rFonts w:ascii="Consolas" w:hAnsi="Consolas" w:cs="Consolas"/>
-                      <w:color w:val="000000"/>
-                      <w:sz w:val="12"/>
-                      <w:szCs w:val="12"/>
-                      <w:lang w:bidi="ar-SA"/>
-                    </w:rPr>
-                    <w:t>});</w:t>
-                  </w:r>
-                </w:p>
-                <w:p>
-                  <w:pPr>
-                    <w:pStyle w:val="Zawartotabeli"/>
-                    <w:rPr>
-                      <w:rFonts w:ascii="Consolas" w:hAnsi="Consolas"/>
-                      <w:sz w:val="12"/>
-                      <w:szCs w:val="12"/>
-                    </w:rPr>
-                  </w:pPr>
-                  <w:r>
-                    <w:rPr>
-                      <w:rFonts w:ascii="Consolas" w:hAnsi="Consolas" w:cs="Consolas"/>
-                      <w:color w:val="000000"/>
-                      <w:sz w:val="12"/>
-                      <w:szCs w:val="12"/>
-                      <w:lang w:bidi="ar-SA"/>
-                    </w:rPr>
-                    <w:t xml:space="preserve">status.setRollbackOnly(); </w:t>
-                  </w:r>
-                  <w:r>
-                    <w:rPr>
-                      <w:rFonts w:ascii="Consolas" w:hAnsi="Consolas" w:cs="Consolas"/>
-                      <w:color w:val="3F7F5F"/>
-                      <w:sz w:val="12"/>
-                      <w:szCs w:val="12"/>
-                      <w:lang w:bidi="ar-SA"/>
-                    </w:rPr>
-                    <w:t>//ustawia rollback</w:t>
-                  </w:r>
-                </w:p>
-                <w:p>
-                  <w:pPr>
-                    <w:pStyle w:val="Zawartotabeli"/>
-                    <w:rPr>
-                      <w:rFonts w:ascii="Consolas" w:hAnsi="Consolas"/>
-                      <w:b/>
-                      <w:bCs/>
-                      <w:sz w:val="14"/>
-                      <w:szCs w:val="14"/>
-                    </w:rPr>
-                  </w:pPr>
-                  <w:r>
-                    <w:rPr>
-                      <w:rFonts w:ascii="Consolas" w:hAnsi="Consolas"/>
-                      <w:b/>
-                      <w:bCs/>
-                      <w:sz w:val="14"/>
-                      <w:szCs w:val="14"/>
-                    </w:rPr>
-                    <w:t xml:space="preserve">Customowa inicjalizacji </w:t>
-                  </w:r>
-                  <w:r>
-                    <w:rPr>
-                      <w:rFonts w:ascii="Consolas" w:hAnsi="Consolas"/>
-                      <w:b/>
-                      <w:bCs/>
-                      <w:sz w:val="16"/>
-                      <w:szCs w:val="16"/>
-                    </w:rPr>
-                    <w:t>TransactionTemplate</w:t>
-                  </w:r>
-                </w:p>
-                <w:p>
-                  <w:r>
-                    <w:rPr>
-                      <w:rStyle w:val="Tekstrdowy"/>
-                      <w:rFonts w:ascii="Consolas" w:hAnsi="Consolas"/>
-                      <w:bCs/>
-                      <w:i/>
-                      <w:iCs/>
-                      <w:color w:val="000000"/>
-                      <w:sz w:val="12"/>
-                      <w:szCs w:val="12"/>
-                      <w:highlight w:val="white"/>
-                    </w:rPr>
-                    <w:t>* PlatformTransactionManager wpływa na transakcje, czyli jeśli będą różne dla różnych TT, to mogą być problemy z transakcjami działającymi równocześnie (REQUIRES_NEW)</w:t>
-                  </w:r>
-                </w:p>
-                <w:p>
-                  <w:pPr>
-                    <w:rPr>
-                      <w:rStyle w:val="Tekstrdowy"/>
-                      <w:rFonts w:ascii="Consolas" w:hAnsi="Consolas"/>
-                      <w:color w:val="000000"/>
-                      <w:sz w:val="12"/>
-                      <w:highlight w:val="white"/>
-                    </w:rPr>
-                  </w:pPr>
-                </w:p>
-                <w:p>
-                  <w:pPr>
-                    <w:autoSpaceDE w:val="0"/>
-                    <w:autoSpaceDN w:val="0"/>
-                    <w:adjustRightInd w:val="0"/>
-                    <w:rPr>
-                      <w:rFonts w:ascii="Consolas" w:hAnsi="Consolas" w:cs="Consolas"/>
-                      <w:color w:val="000000"/>
-                      <w:sz w:val="12"/>
-                      <w:szCs w:val="12"/>
-                      <w:lang w:bidi="ar-SA"/>
-                    </w:rPr>
-                  </w:pPr>
-                  <w:r>
-                    <w:rPr>
-                      <w:rFonts w:ascii="Consolas" w:hAnsi="Consolas" w:cs="Consolas"/>
-                      <w:color w:val="646464"/>
-                      <w:sz w:val="12"/>
-                      <w:szCs w:val="12"/>
-                      <w:lang w:bidi="ar-SA"/>
-                    </w:rPr>
-                    <w:t xml:space="preserve">@Autowired </w:t>
-                  </w:r>
-                  <w:r>
-                    <w:rPr>
-                      <w:rFonts w:ascii="Consolas" w:hAnsi="Consolas" w:cs="Consolas"/>
-                      <w:b/>
-                      <w:bCs/>
-                      <w:color w:val="7F0055"/>
-                      <w:sz w:val="12"/>
-                      <w:szCs w:val="12"/>
-                      <w:lang w:bidi="ar-SA"/>
-                    </w:rPr>
-                    <w:t>private</w:t>
-                  </w:r>
-                  <w:r>
-                    <w:rPr>
-                      <w:rFonts w:ascii="Consolas" w:hAnsi="Consolas" w:cs="Consolas"/>
-                      <w:color w:val="000000"/>
-                      <w:sz w:val="12"/>
-                      <w:szCs w:val="12"/>
-                      <w:lang w:bidi="ar-SA"/>
-                    </w:rPr>
-                    <w:t xml:space="preserve"> PlatformTransactionManager </w:t>
-                  </w:r>
-                  <w:r>
-                    <w:rPr>
-                      <w:rFonts w:ascii="Consolas" w:hAnsi="Consolas" w:cs="Consolas"/>
-                      <w:color w:val="0000C0"/>
-                      <w:sz w:val="12"/>
-                      <w:szCs w:val="12"/>
-                      <w:lang w:bidi="ar-SA"/>
-                    </w:rPr>
-                    <w:t>tm</w:t>
-                  </w:r>
-                  <w:r>
-                    <w:rPr>
-                      <w:rFonts w:ascii="Consolas" w:hAnsi="Consolas" w:cs="Consolas"/>
-                      <w:color w:val="000000"/>
-                      <w:sz w:val="12"/>
-                      <w:szCs w:val="12"/>
-                      <w:lang w:bidi="ar-SA"/>
-                    </w:rPr>
-                    <w:t>;</w:t>
-                  </w:r>
-                </w:p>
-                <w:p>
-                  <w:pPr>
-                    <w:autoSpaceDE w:val="0"/>
-                    <w:autoSpaceDN w:val="0"/>
-                    <w:adjustRightInd w:val="0"/>
-                    <w:rPr>
-                      <w:rFonts w:ascii="Consolas" w:hAnsi="Consolas" w:cs="Consolas"/>
-                      <w:sz w:val="12"/>
-                      <w:szCs w:val="12"/>
-                      <w:lang w:val="en-US"/>
-                    </w:rPr>
-                  </w:pPr>
-                  <w:r>
-                    <w:rPr>
-                      <w:rFonts w:ascii="Consolas" w:hAnsi="Consolas" w:cs="Consolas"/>
-                      <w:sz w:val="12"/>
-                      <w:szCs w:val="12"/>
-                      <w:lang w:val="en-US"/>
-                    </w:rPr>
-                    <w:t>…</w:t>
-                  </w:r>
-                </w:p>
-                <w:p>
-                  <w:pPr>
-                    <w:autoSpaceDE w:val="0"/>
-                    <w:autoSpaceDN w:val="0"/>
-                    <w:adjustRightInd w:val="0"/>
-                    <w:rPr>
-                      <w:rFonts w:ascii="Consolas" w:hAnsi="Consolas" w:cs="Consolas"/>
-                      <w:sz w:val="12"/>
-                      <w:szCs w:val="12"/>
-                      <w:lang w:val="en-US" w:bidi="ar-SA"/>
-                    </w:rPr>
-                  </w:pPr>
-                  <w:proofErr w:type="spellStart"/>
-                  <w:r>
-                    <w:rPr>
-                      <w:rFonts w:ascii="Consolas" w:hAnsi="Consolas" w:cs="Consolas"/>
-                      <w:color w:val="000000"/>
-                      <w:sz w:val="12"/>
-                      <w:szCs w:val="12"/>
-                      <w:lang w:val="en-US" w:bidi="ar-SA"/>
-                    </w:rPr>
-                    <w:t>transactionTemplate</w:t>
-                  </w:r>
-                  <w:proofErr w:type="spellEnd"/>
-                  <w:r>
-                    <w:rPr>
-                      <w:rFonts w:ascii="Consolas" w:hAnsi="Consolas" w:cs="Consolas"/>
-                      <w:color w:val="000000"/>
-                      <w:sz w:val="12"/>
-                      <w:szCs w:val="12"/>
-                      <w:lang w:val="en-US" w:bidi="ar-SA"/>
-                    </w:rPr>
-                    <w:t xml:space="preserve"> = </w:t>
-                  </w:r>
-                  <w:r>
-                    <w:rPr>
-                      <w:rFonts w:ascii="Consolas" w:hAnsi="Consolas" w:cs="Consolas"/>
-                      <w:b/>
-                      <w:bCs/>
-                      <w:color w:val="7F0055"/>
-                      <w:sz w:val="12"/>
-                      <w:szCs w:val="12"/>
-                      <w:lang w:val="en-US" w:bidi="ar-SA"/>
-                    </w:rPr>
-                    <w:t>new</w:t>
-                  </w:r>
-                  <w:r>
-                    <w:rPr>
-                      <w:rFonts w:ascii="Consolas" w:hAnsi="Consolas" w:cs="Consolas"/>
-                      <w:color w:val="000000"/>
-                      <w:sz w:val="12"/>
-                      <w:szCs w:val="12"/>
-                      <w:lang w:val="en-US" w:bidi="ar-SA"/>
-                    </w:rPr>
-                    <w:t xml:space="preserve"> </w:t>
-                  </w:r>
-                  <w:proofErr w:type="spellStart"/>
-                  <w:r>
-                    <w:rPr>
-                      <w:rFonts w:ascii="Consolas" w:hAnsi="Consolas" w:cs="Consolas"/>
-                      <w:color w:val="000000"/>
-                      <w:sz w:val="12"/>
-                      <w:szCs w:val="12"/>
-                      <w:lang w:val="en-US" w:bidi="ar-SA"/>
-                    </w:rPr>
-                    <w:t>TransactionTemplate</w:t>
-                  </w:r>
-                  <w:proofErr w:type="spellEnd"/>
-                  <w:r>
-                    <w:rPr>
-                      <w:rFonts w:ascii="Consolas" w:hAnsi="Consolas" w:cs="Consolas"/>
-                      <w:color w:val="000000"/>
-                      <w:sz w:val="12"/>
-                      <w:szCs w:val="12"/>
-                      <w:lang w:val="en-US" w:bidi="ar-SA"/>
-                    </w:rPr>
-                    <w:t>(</w:t>
-                  </w:r>
-                  <w:r>
-                    <w:rPr>
-                      <w:rFonts w:ascii="Consolas" w:hAnsi="Consolas" w:cs="Consolas"/>
-                      <w:color w:val="0000C0"/>
-                      <w:sz w:val="12"/>
-                      <w:szCs w:val="12"/>
-                      <w:lang w:val="en-US" w:bidi="ar-SA"/>
-                    </w:rPr>
-                    <w:t>tm</w:t>
-                  </w:r>
-                  <w:r>
-                    <w:rPr>
-                      <w:rFonts w:ascii="Consolas" w:hAnsi="Consolas" w:cs="Consolas"/>
-                      <w:color w:val="000000"/>
-                      <w:sz w:val="12"/>
-                      <w:szCs w:val="12"/>
-                      <w:lang w:val="en-US" w:bidi="ar-SA"/>
-                    </w:rPr>
-                    <w:t>);</w:t>
-                  </w:r>
-                </w:p>
-                <w:p>
-                  <w:pPr>
-                    <w:autoSpaceDE w:val="0"/>
-                    <w:autoSpaceDN w:val="0"/>
-                    <w:adjustRightInd w:val="0"/>
-                    <w:rPr>
-                      <w:rFonts w:ascii="Consolas" w:hAnsi="Consolas" w:cs="Consolas"/>
-                      <w:sz w:val="12"/>
-                      <w:szCs w:val="12"/>
-                      <w:lang w:val="en-US" w:bidi="ar-SA"/>
-                    </w:rPr>
-                  </w:pPr>
-                  <w:r>
-                    <w:rPr>
-                      <w:rFonts w:ascii="Consolas" w:hAnsi="Consolas" w:cs="Consolas"/>
-                      <w:color w:val="000000"/>
-                      <w:sz w:val="12"/>
-                      <w:szCs w:val="12"/>
-                      <w:lang w:val="en-US" w:bidi="ar-SA"/>
-                    </w:rPr>
-                    <w:t>transactionTemplate.setIsolationLevel(TransactionDefinition.</w:t>
-                  </w:r>
-                  <w:r>
-                    <w:rPr>
-                      <w:rFonts w:ascii="Consolas" w:hAnsi="Consolas" w:cs="Consolas"/>
-                      <w:b/>
-                      <w:bCs/>
-                      <w:i/>
-                      <w:iCs/>
-                      <w:color w:val="0000C0"/>
-                      <w:sz w:val="12"/>
-                      <w:szCs w:val="12"/>
-                      <w:lang w:val="en-US" w:bidi="ar-SA"/>
-                    </w:rPr>
-                    <w:t>ISOLATION_REPEATABLE_READ</w:t>
-                  </w:r>
-                  <w:r>
-                    <w:rPr>
-                      <w:rFonts w:ascii="Consolas" w:hAnsi="Consolas" w:cs="Consolas"/>
-                      <w:color w:val="000000"/>
-                      <w:sz w:val="12"/>
-                      <w:szCs w:val="12"/>
-                      <w:lang w:val="en-US" w:bidi="ar-SA"/>
-                    </w:rPr>
-                    <w:t>);</w:t>
-                  </w:r>
-                </w:p>
-                <w:p>
-                  <w:pPr>
-                    <w:autoSpaceDE w:val="0"/>
-                    <w:autoSpaceDN w:val="0"/>
-                    <w:adjustRightInd w:val="0"/>
-                    <w:rPr>
-                      <w:rFonts w:ascii="Consolas" w:hAnsi="Consolas" w:cs="Consolas"/>
-                      <w:sz w:val="12"/>
-                      <w:szCs w:val="12"/>
-                      <w:lang w:val="en-US" w:bidi="ar-SA"/>
-                    </w:rPr>
-                  </w:pPr>
-                  <w:r>
-                    <w:rPr>
-                      <w:rFonts w:ascii="Consolas" w:hAnsi="Consolas" w:cs="Consolas"/>
-                      <w:color w:val="000000"/>
-                      <w:sz w:val="12"/>
-                      <w:szCs w:val="12"/>
-                      <w:lang w:val="en-US" w:bidi="ar-SA"/>
-                    </w:rPr>
-                    <w:t>transactionTemplate.setPropagationBehavior(TransactionDefinition.</w:t>
-                  </w:r>
-                  <w:r>
-                    <w:rPr>
-                      <w:rFonts w:ascii="Consolas" w:hAnsi="Consolas" w:cs="Consolas"/>
-                      <w:b/>
-                      <w:bCs/>
-                      <w:i/>
-                      <w:iCs/>
-                      <w:color w:val="0000C0"/>
-                      <w:sz w:val="12"/>
-                      <w:szCs w:val="12"/>
-                      <w:lang w:val="en-US" w:bidi="ar-SA"/>
-                    </w:rPr>
-                    <w:t>PROPAGATION_REQUIRES_NEW</w:t>
-                  </w:r>
-                  <w:r>
-                    <w:rPr>
-                      <w:rFonts w:ascii="Consolas" w:hAnsi="Consolas" w:cs="Consolas"/>
-                      <w:color w:val="000000"/>
-                      <w:sz w:val="12"/>
-                      <w:szCs w:val="12"/>
-                      <w:lang w:val="en-US" w:bidi="ar-SA"/>
-                    </w:rPr>
-                    <w:t xml:space="preserve">); </w:t>
-                  </w:r>
-                </w:p>
-                <w:p>
-                  <w:pPr>
-                    <w:autoSpaceDE w:val="0"/>
-                    <w:autoSpaceDN w:val="0"/>
-                    <w:adjustRightInd w:val="0"/>
-                    <w:rPr>
-                      <w:rFonts w:ascii="Consolas" w:hAnsi="Consolas" w:cs="Consolas"/>
-                      <w:sz w:val="12"/>
-                      <w:szCs w:val="12"/>
-                      <w:lang w:bidi="ar-SA"/>
-                    </w:rPr>
-                  </w:pPr>
-                  <w:r>
-                    <w:rPr>
-                      <w:rFonts w:ascii="Consolas" w:hAnsi="Consolas" w:cs="Consolas"/>
-                      <w:color w:val="000000"/>
-                      <w:sz w:val="12"/>
-                      <w:szCs w:val="12"/>
-                      <w:lang w:bidi="ar-SA"/>
-                    </w:rPr>
-                    <w:t>transactionTemplate.setTimeout(1000);</w:t>
-                  </w:r>
-                </w:p>
-                <w:p>
-                  <w:pPr>
-                    <w:pStyle w:val="Zawartotabeli"/>
-                    <w:rPr>
-                      <w:rFonts w:ascii="Consolas" w:hAnsi="Consolas" w:cs="Consolas"/>
-                      <w:color w:val="3F7F5F"/>
-                      <w:sz w:val="12"/>
-                      <w:szCs w:val="12"/>
-                      <w:lang w:val="en-US" w:bidi="ar-SA"/>
-                    </w:rPr>
-                  </w:pPr>
-                  <w:proofErr w:type="spellStart"/>
-                  <w:r>
-                    <w:rPr>
-                      <w:rFonts w:ascii="Consolas" w:hAnsi="Consolas" w:cs="Consolas"/>
-                      <w:color w:val="000000"/>
-                      <w:sz w:val="12"/>
-                      <w:szCs w:val="12"/>
-                      <w:lang w:val="en-US" w:bidi="ar-SA"/>
-                    </w:rPr>
-                    <w:t>transactionTemplate.setReadOnly</w:t>
-                  </w:r>
-                  <w:proofErr w:type="spellEnd"/>
-                  <w:r>
-                    <w:rPr>
-                      <w:rFonts w:ascii="Consolas" w:hAnsi="Consolas" w:cs="Consolas"/>
-                      <w:color w:val="000000"/>
-                      <w:sz w:val="12"/>
-                      <w:szCs w:val="12"/>
-                      <w:lang w:val="en-US" w:bidi="ar-SA"/>
-                    </w:rPr>
-                    <w:t>(</w:t>
-                  </w:r>
-                  <w:r>
-                    <w:rPr>
-                      <w:rFonts w:ascii="Consolas" w:hAnsi="Consolas" w:cs="Consolas"/>
-                      <w:b/>
-                      <w:bCs/>
-                      <w:color w:val="7F0055"/>
-                      <w:sz w:val="12"/>
-                      <w:szCs w:val="12"/>
-                      <w:lang w:val="en-US" w:bidi="ar-SA"/>
-                    </w:rPr>
-                    <w:t>true</w:t>
-                  </w:r>
-                  <w:r>
-                    <w:rPr>
-                      <w:rFonts w:ascii="Consolas" w:hAnsi="Consolas" w:cs="Consolas"/>
-                      <w:color w:val="000000"/>
-                      <w:sz w:val="12"/>
-                      <w:szCs w:val="12"/>
-                      <w:lang w:val="en-US" w:bidi="ar-SA"/>
-                    </w:rPr>
-                    <w:t xml:space="preserve">); </w:t>
-                  </w:r>
-                  <w:r>
-                    <w:rPr>
-                      <w:rFonts w:ascii="Consolas" w:hAnsi="Consolas" w:cs="Consolas"/>
-                      <w:color w:val="3F7F5F"/>
-                      <w:sz w:val="12"/>
-                      <w:szCs w:val="12"/>
-                      <w:lang w:val="en-US" w:bidi="ar-SA"/>
-                    </w:rPr>
-                    <w:t>//</w:t>
-                  </w:r>
-                  <w:proofErr w:type="spellStart"/>
-                  <w:r>
-                    <w:rPr>
-                      <w:rFonts w:ascii="Consolas" w:hAnsi="Consolas" w:cs="Consolas"/>
-                      <w:color w:val="3F7F5F"/>
-                      <w:sz w:val="12"/>
-                      <w:szCs w:val="12"/>
-                      <w:lang w:val="en-US" w:bidi="ar-SA"/>
-                    </w:rPr>
-                    <w:t>ustawia</w:t>
-                  </w:r>
-                  <w:proofErr w:type="spellEnd"/>
-                  <w:r>
-                    <w:rPr>
-                      <w:rFonts w:ascii="Consolas" w:hAnsi="Consolas" w:cs="Consolas"/>
-                      <w:color w:val="3F7F5F"/>
-                      <w:sz w:val="12"/>
-                      <w:szCs w:val="12"/>
-                      <w:lang w:val="en-US" w:bidi="ar-SA"/>
-                    </w:rPr>
-                    <w:t xml:space="preserve"> </w:t>
-                  </w:r>
-                  <w:proofErr w:type="spellStart"/>
-                  <w:r>
-                    <w:rPr>
-                      <w:rFonts w:ascii="Consolas" w:hAnsi="Consolas" w:cs="Consolas"/>
-                      <w:color w:val="3F7F5F"/>
-                      <w:sz w:val="12"/>
-                      <w:szCs w:val="12"/>
-                      <w:lang w:val="en-US" w:bidi="ar-SA"/>
-                    </w:rPr>
-                    <w:t>optymalizację</w:t>
-                  </w:r>
-                  <w:proofErr w:type="spellEnd"/>
-                  <w:r>
-                    <w:rPr>
-                      <w:rFonts w:ascii="Consolas" w:hAnsi="Consolas" w:cs="Consolas"/>
-                      <w:color w:val="3F7F5F"/>
-                      <w:sz w:val="12"/>
-                      <w:szCs w:val="12"/>
-                      <w:lang w:val="en-US" w:bidi="ar-SA"/>
-                    </w:rPr>
-                    <w:t xml:space="preserve"> do </w:t>
-                  </w:r>
-                  <w:proofErr w:type="spellStart"/>
-                  <w:r>
-                    <w:rPr>
-                      <w:rFonts w:ascii="Consolas" w:hAnsi="Consolas" w:cs="Consolas"/>
-                      <w:color w:val="3F7F5F"/>
-                      <w:sz w:val="12"/>
-                      <w:szCs w:val="12"/>
-                      <w:lang w:val="en-US" w:bidi="ar-SA"/>
-                    </w:rPr>
-                    <w:t>transakcji</w:t>
-                  </w:r>
-                  <w:proofErr w:type="spellEnd"/>
-                  <w:r>
-                    <w:rPr>
-                      <w:rFonts w:ascii="Consolas" w:hAnsi="Consolas" w:cs="Consolas"/>
-                      <w:color w:val="3F7F5F"/>
-                      <w:sz w:val="12"/>
-                      <w:szCs w:val="12"/>
-                      <w:lang w:val="en-US" w:bidi="ar-SA"/>
-                    </w:rPr>
-                    <w:t xml:space="preserve"> read-only</w:t>
-                  </w:r>
-                </w:p>
-                <w:p>
-                  <w:pPr>
-                    <w:pStyle w:val="Zawartotabeli"/>
-                    <w:rPr>
-                      <w:rFonts w:ascii="Consolas" w:hAnsi="Consolas" w:cs="Consolas"/>
-                      <w:color w:val="3F7F5F"/>
-                      <w:sz w:val="12"/>
-                      <w:szCs w:val="12"/>
-                      <w:lang w:val="en-US" w:bidi="ar-SA"/>
-                    </w:rPr>
-                  </w:pPr>
-                </w:p>
-                <w:p>
-                  <w:pPr>
-                    <w:pStyle w:val="Zawartotabeli"/>
-                    <w:rPr>
-                      <w:rFonts w:ascii="Consolas" w:hAnsi="Consolas"/>
-                      <w:sz w:val="12"/>
-                      <w:szCs w:val="12"/>
-                      <w:lang w:val="en-US"/>
-                    </w:rPr>
-                  </w:pPr>
-                  <w:r>
-                    <w:rPr>
-                      <w:rStyle w:val="Tekstrdowy"/>
-                      <w:rFonts w:ascii="Consolas" w:hAnsi="Consolas"/>
-                      <w:b/>
-                      <w:bCs/>
-                      <w:color w:val="000000"/>
-                      <w:sz w:val="16"/>
-                      <w:szCs w:val="16"/>
-                      <w:highlight w:val="white"/>
-                      <w:lang w:val="en-US"/>
-                    </w:rPr>
-                    <w:t>Commit / Rollback</w:t>
-                  </w:r>
-                </w:p>
-                <w:p>
-                  <w:pPr>
-                    <w:pStyle w:val="Zawartotabeli"/>
-                    <w:rPr>
-                      <w:rFonts w:ascii="Consolas" w:hAnsi="Consolas"/>
-                      <w:sz w:val="12"/>
-                      <w:szCs w:val="12"/>
-                    </w:rPr>
-                  </w:pPr>
-                  <w:r>
-                    <w:rPr>
-                      <w:rStyle w:val="Tekstrdowy"/>
-                      <w:rFonts w:ascii="Consolas" w:hAnsi="Consolas"/>
-                      <w:b/>
-                      <w:bCs/>
-                      <w:color w:val="000000"/>
-                      <w:sz w:val="12"/>
-                      <w:szCs w:val="12"/>
-                      <w:highlight w:val="white"/>
-                    </w:rPr>
-                    <w:t>* Po wymuszeniu Commit lub Rollback nie można kontynuować wlewania w zakończonej transakcji</w:t>
-                  </w:r>
-                </w:p>
-                <w:p>
-                  <w:pPr>
-                    <w:autoSpaceDE w:val="0"/>
-                    <w:autoSpaceDN w:val="0"/>
-                    <w:adjustRightInd w:val="0"/>
-                    <w:rPr>
-                      <w:rFonts w:ascii="Consolas" w:hAnsi="Consolas" w:cs="Consolas"/>
-                      <w:color w:val="000000"/>
-                      <w:sz w:val="12"/>
-                      <w:szCs w:val="12"/>
-                      <w:lang w:bidi="ar-SA"/>
-                    </w:rPr>
-                  </w:pPr>
-                  <w:r>
-                    <w:rPr>
-                      <w:rFonts w:ascii="Consolas" w:hAnsi="Consolas" w:cs="Consolas"/>
-                      <w:color w:val="646464"/>
-                      <w:sz w:val="12"/>
-                      <w:szCs w:val="12"/>
-                      <w:lang w:bidi="ar-SA"/>
-                    </w:rPr>
-                    <w:t xml:space="preserve">@Autowired </w:t>
-                  </w:r>
-                  <w:r>
-                    <w:rPr>
-                      <w:rFonts w:ascii="Consolas" w:hAnsi="Consolas" w:cs="Consolas"/>
-                      <w:b/>
-                      <w:bCs/>
-                      <w:color w:val="7F0055"/>
-                      <w:sz w:val="12"/>
-                      <w:szCs w:val="12"/>
-                      <w:lang w:bidi="ar-SA"/>
-                    </w:rPr>
-                    <w:t>private</w:t>
-                  </w:r>
-                  <w:r>
-                    <w:rPr>
-                      <w:rFonts w:ascii="Consolas" w:hAnsi="Consolas" w:cs="Consolas"/>
-                      <w:color w:val="000000"/>
-                      <w:sz w:val="12"/>
-                      <w:szCs w:val="12"/>
-                      <w:lang w:bidi="ar-SA"/>
-                    </w:rPr>
-                    <w:t xml:space="preserve"> PlatformTransactionManager </w:t>
-                  </w:r>
-                  <w:r>
-                    <w:rPr>
-                      <w:rFonts w:ascii="Consolas" w:hAnsi="Consolas" w:cs="Consolas"/>
-                      <w:color w:val="0000C0"/>
-                      <w:sz w:val="12"/>
-                      <w:szCs w:val="12"/>
-                      <w:lang w:bidi="ar-SA"/>
-                    </w:rPr>
-                    <w:t>tm</w:t>
-                  </w:r>
-                  <w:r>
-                    <w:rPr>
-                      <w:rFonts w:ascii="Consolas" w:hAnsi="Consolas" w:cs="Consolas"/>
-                      <w:color w:val="000000"/>
-                      <w:sz w:val="12"/>
-                      <w:szCs w:val="12"/>
-                      <w:lang w:bidi="ar-SA"/>
-                    </w:rPr>
-                    <w:t>;</w:t>
-                  </w:r>
-                </w:p>
-                <w:p>
-                  <w:pPr>
-                    <w:rPr>
-                      <w:rFonts w:ascii="Consolas" w:hAnsi="Consolas"/>
-                      <w:sz w:val="12"/>
-                      <w:szCs w:val="12"/>
-                      <w:lang w:val="en-US"/>
-                    </w:rPr>
-                  </w:pPr>
-                  <w:r>
-                    <w:rPr>
-                      <w:rStyle w:val="Tekstrdowy"/>
-                      <w:rFonts w:ascii="Consolas" w:hAnsi="Consolas"/>
-                      <w:color w:val="000000"/>
-                      <w:sz w:val="12"/>
-                      <w:szCs w:val="12"/>
-                      <w:highlight w:val="white"/>
-                      <w:lang w:val="en-US"/>
-                    </w:rPr>
-                    <w:t>…</w:t>
-                  </w:r>
-                </w:p>
-                <w:p>
-                  <w:pPr>
-                    <w:pStyle w:val="Zawartotabeli"/>
-                    <w:rPr>
-                      <w:rFonts w:ascii="Consolas" w:hAnsi="Consolas"/>
-                      <w:sz w:val="12"/>
-                      <w:szCs w:val="12"/>
-                      <w:lang w:val="en-US"/>
-                    </w:rPr>
-                  </w:pPr>
-                  <w:proofErr w:type="gramStart"/>
-                  <w:r>
-                    <w:rPr>
-                      <w:rStyle w:val="Tekstrdowy"/>
-                      <w:rFonts w:ascii="Consolas" w:hAnsi="Consolas"/>
-                      <w:color w:val="000000"/>
-                      <w:sz w:val="12"/>
-                      <w:szCs w:val="12"/>
-                      <w:highlight w:val="white"/>
-                      <w:lang w:val="en-US"/>
-                    </w:rPr>
-                    <w:t>status</w:t>
-                  </w:r>
-                  <w:proofErr w:type="gramEnd"/>
-                  <w:r>
-                    <w:rPr>
-                      <w:rStyle w:val="Tekstrdowy"/>
-                      <w:rFonts w:ascii="Consolas" w:hAnsi="Consolas"/>
-                      <w:color w:val="000000"/>
-                      <w:sz w:val="12"/>
-                      <w:szCs w:val="12"/>
-                      <w:highlight w:val="white"/>
-                      <w:lang w:val="en-US"/>
-                    </w:rPr>
-                    <w:t xml:space="preserve"> → {… </w:t>
-                  </w:r>
-                </w:p>
-                <w:p>
-                  <w:pPr>
-                    <w:pStyle w:val="Zawartotabeli"/>
-                    <w:rPr>
-                      <w:rFonts w:ascii="Consolas" w:hAnsi="Consolas"/>
-                      <w:sz w:val="12"/>
-                      <w:szCs w:val="12"/>
-                    </w:rPr>
-                  </w:pPr>
-                  <w:r>
-                    <w:rPr>
-                      <w:rStyle w:val="Tekstrdowy"/>
-                      <w:rFonts w:ascii="Consolas" w:hAnsi="Consolas"/>
-                      <w:color w:val="000000"/>
-                      <w:sz w:val="12"/>
-                      <w:szCs w:val="12"/>
-                      <w:highlight w:val="white"/>
-                      <w:lang w:val="en-US"/>
-                    </w:rPr>
-                    <w:t xml:space="preserve">  </w:t>
-                  </w:r>
-                  <w:r>
-                    <w:rPr>
-                      <w:rFonts w:ascii="Consolas" w:hAnsi="Consolas" w:cs="Consolas"/>
-                      <w:color w:val="0000C0"/>
-                      <w:sz w:val="12"/>
-                      <w:szCs w:val="12"/>
-                      <w:lang w:bidi="ar-SA"/>
-                    </w:rPr>
-                    <w:t>tm</w:t>
-                  </w:r>
-                  <w:r>
-                    <w:rPr>
-                      <w:rStyle w:val="Tekstrdowy"/>
-                      <w:rFonts w:ascii="Consolas" w:hAnsi="Consolas"/>
-                      <w:color w:val="000000"/>
-                      <w:sz w:val="12"/>
-                      <w:szCs w:val="12"/>
-                      <w:highlight w:val="white"/>
-                    </w:rPr>
-                    <w:t xml:space="preserve">.rollback(status); </w:t>
-                  </w:r>
-                </w:p>
-                <w:p>
-                  <w:pPr>
-                    <w:pStyle w:val="Zawartotabeli"/>
-                    <w:rPr>
-                      <w:rFonts w:ascii="Consolas" w:hAnsi="Consolas"/>
-                      <w:sz w:val="12"/>
-                      <w:szCs w:val="12"/>
-                    </w:rPr>
-                  </w:pPr>
-                  <w:r>
-                    <w:rPr>
-                      <w:rStyle w:val="Tekstrdowy"/>
-                      <w:rFonts w:ascii="Consolas" w:hAnsi="Consolas"/>
-                      <w:color w:val="000000"/>
-                      <w:sz w:val="12"/>
-                      <w:szCs w:val="12"/>
-                      <w:highlight w:val="white"/>
-                    </w:rPr>
-                    <w:t>}</w:t>
                   </w:r>
                 </w:p>
               </w:tc>
@@ -15456,7 +14227,7 @@
                       <w:sz w:val="16"/>
                       <w:szCs w:val="16"/>
                     </w:rPr>
-                    <w:t>Generics</w:t>
+                    <w:t>TransactionTemplate</w:t>
                   </w:r>
                 </w:p>
               </w:tc>
@@ -15477,7 +14248,6 @@
                 </w:tcPr>
                 <w:p>
                   <w:pPr>
-                    <w:pStyle w:val="Zawartotabeli"/>
                     <w:rPr>
                       <w:rFonts w:ascii="Consolas" w:hAnsi="Consolas"/>
                       <w:b/>
@@ -15488,13 +14258,39 @@
                   </w:pPr>
                   <w:r>
                     <w:rPr>
+                      <w:rStyle w:val="Tekstrdowy"/>
+                      <w:rFonts w:ascii="Consolas" w:hAnsi="Consolas"/>
+                      <w:bCs/>
+                      <w:color w:val="000000"/>
+                      <w:sz w:val="12"/>
+                      <w:szCs w:val="12"/>
+                      <w:highlight w:val="white"/>
+                    </w:rPr>
+                    <w:t>* TransactionTemplate TT może przeplatać się z @Transactional (zakładam, ze ob mają ten sam PlatformTransactionManager)</w:t>
+                  </w:r>
+                </w:p>
+                <w:p>
+                  <w:pPr>
+                    <w:pStyle w:val="Zawartotabeli"/>
+                    <w:rPr>
                       <w:rFonts w:ascii="Consolas" w:hAnsi="Consolas"/>
                       <w:b/>
                       <w:bCs/>
-                      <w:sz w:val="12"/>
-                      <w:szCs w:val="12"/>
-                    </w:rPr>
-                    <w:t xml:space="preserve">Postawy. </w:t>
+                      <w:sz w:val="14"/>
+                      <w:szCs w:val="14"/>
+                    </w:rPr>
+                  </w:pPr>
+                  <w:r>
+                    <w:rPr>
+                      <w:rStyle w:val="Tekstrdowy"/>
+                      <w:rFonts w:ascii="Consolas" w:hAnsi="Consolas"/>
+                      <w:bCs/>
+                      <w:color w:val="000000"/>
+                      <w:sz w:val="12"/>
+                      <w:szCs w:val="12"/>
+                      <w:highlight w:val="white"/>
+                    </w:rPr>
+                    <w:t>* W Lambda można wywoływać @Transactional i będą respektować typy PROPAGATION</w:t>
                   </w:r>
                 </w:p>
                 <w:p>
@@ -15502,36 +14298,255 @@
                     <w:pStyle w:val="Zawartotabeli"/>
                     <w:rPr>
                       <w:rFonts w:ascii="Consolas" w:hAnsi="Consolas"/>
-                      <w:i/>
-                      <w:iCs/>
-                      <w:sz w:val="12"/>
-                      <w:szCs w:val="12"/>
-                    </w:rPr>
-                  </w:pPr>
-                  <w:r>
-                    <w:rPr>
-                      <w:rFonts w:ascii="Consolas" w:hAnsi="Consolas"/>
-                      <w:i/>
-                      <w:iCs/>
-                      <w:sz w:val="12"/>
-                      <w:szCs w:val="12"/>
-                    </w:rPr>
-                    <w:t>T rozszerza String i implementuje Iterator</w:t>
+                      <w:b/>
+                      <w:bCs/>
+                      <w:sz w:val="14"/>
+                      <w:szCs w:val="14"/>
+                    </w:rPr>
+                  </w:pPr>
+                  <w:r>
+                    <w:rPr>
+                      <w:rStyle w:val="Tekstrdowy"/>
+                      <w:rFonts w:ascii="Consolas" w:hAnsi="Consolas"/>
+                      <w:bCs/>
+                      <w:color w:val="000000"/>
+                      <w:sz w:val="12"/>
+                      <w:szCs w:val="12"/>
+                      <w:highlight w:val="white"/>
+                    </w:rPr>
+                    <w:t>* TT samoczynnie wykonuje na koniec Commit lub Rollback</w:t>
                   </w:r>
                 </w:p>
                 <w:p>
                   <w:pPr>
                     <w:pStyle w:val="Zawartotabeli"/>
                     <w:rPr>
-                      <w:rFonts w:ascii="Consolas" w:hAnsi="Consolas" w:cs="Consolas"/>
-                      <w:color w:val="000000"/>
-                      <w:sz w:val="12"/>
-                      <w:szCs w:val="12"/>
-                      <w:shd w:val="clear" w:color="auto" w:fill="E8F2FE"/>
-                      <w:lang w:val="en-US" w:bidi="ar-SA"/>
-                    </w:rPr>
-                  </w:pPr>
-                  <w:proofErr w:type="gramStart"/>
+                      <w:rStyle w:val="Tekstrdowy"/>
+                      <w:rFonts w:ascii="Consolas" w:hAnsi="Consolas"/>
+                      <w:color w:val="000000"/>
+                      <w:sz w:val="12"/>
+                      <w:szCs w:val="12"/>
+                      <w:highlight w:val="white"/>
+                    </w:rPr>
+                  </w:pPr>
+                </w:p>
+                <w:p>
+                  <w:pPr>
+                    <w:pStyle w:val="Zawartotabeli"/>
+                    <w:rPr>
+                      <w:rFonts w:ascii="Consolas" w:hAnsi="Consolas"/>
+                      <w:b/>
+                      <w:bCs/>
+                      <w:sz w:val="14"/>
+                      <w:szCs w:val="14"/>
+                    </w:rPr>
+                  </w:pPr>
+                  <w:r>
+                    <w:rPr>
+                      <w:rFonts w:ascii="Consolas" w:hAnsi="Consolas"/>
+                      <w:b/>
+                      <w:bCs/>
+                      <w:sz w:val="14"/>
+                      <w:szCs w:val="14"/>
+                    </w:rPr>
+                    <w:t>Wykonuje kod pod transakcją</w:t>
+                  </w:r>
+                </w:p>
+                <w:p>
+                  <w:pPr>
+                    <w:pStyle w:val="Zawartotabeli"/>
+                    <w:rPr>
+                      <w:rFonts w:ascii="Consolas" w:hAnsi="Consolas"/>
+                      <w:sz w:val="12"/>
+                      <w:szCs w:val="12"/>
+                    </w:rPr>
+                  </w:pPr>
+                  <w:r>
+                    <w:rPr>
+                      <w:rFonts w:ascii="Consolas" w:hAnsi="Consolas"/>
+                      <w:sz w:val="12"/>
+                      <w:szCs w:val="12"/>
+                    </w:rPr>
+                    <w:t>@Autowired</w:t>
+                  </w:r>
+                  <w:r>
+                    <w:rPr>
+                      <w:rFonts w:ascii="Consolas" w:hAnsi="Consolas"/>
+                      <w:sz w:val="12"/>
+                      <w:szCs w:val="12"/>
+                    </w:rPr>
+                    <w:tab/>
+                    <w:t>TransactionTemplate tt;</w:t>
+                  </w:r>
+                </w:p>
+                <w:p>
+                  <w:pPr>
+                    <w:pStyle w:val="Zawartotabeli"/>
+                    <w:rPr>
+                      <w:rFonts w:ascii="Consolas" w:hAnsi="Consolas"/>
+                      <w:sz w:val="12"/>
+                      <w:szCs w:val="12"/>
+                      <w:lang w:val="en-US"/>
+                    </w:rPr>
+                  </w:pPr>
+                  <w:r>
+                    <w:rPr>
+                      <w:rFonts w:ascii="Consolas" w:hAnsi="Consolas"/>
+                      <w:sz w:val="12"/>
+                      <w:szCs w:val="12"/>
+                      <w:lang w:val="en-US"/>
+                    </w:rPr>
+                    <w:t>@</w:t>
+                  </w:r>
+                  <w:proofErr w:type="spellStart"/>
+                  <w:r>
+                    <w:rPr>
+                      <w:rFonts w:ascii="Consolas" w:hAnsi="Consolas"/>
+                      <w:sz w:val="12"/>
+                      <w:szCs w:val="12"/>
+                      <w:lang w:val="en-US"/>
+                    </w:rPr>
+                    <w:t>Autowired</w:t>
+                  </w:r>
+                  <w:proofErr w:type="spellEnd"/>
+                  <w:r>
+                    <w:rPr>
+                      <w:rFonts w:ascii="Consolas" w:hAnsi="Consolas"/>
+                      <w:sz w:val="12"/>
+                      <w:szCs w:val="12"/>
+                      <w:lang w:val="en-US"/>
+                    </w:rPr>
+                    <w:tab/>
+                  </w:r>
+                  <w:proofErr w:type="spellStart"/>
+                  <w:r>
+                    <w:rPr>
+                      <w:rFonts w:ascii="Consolas" w:hAnsi="Consolas"/>
+                      <w:sz w:val="12"/>
+                      <w:szCs w:val="12"/>
+                      <w:lang w:val="en-US"/>
+                    </w:rPr>
+                    <w:t>EntityManager</w:t>
+                  </w:r>
+                  <w:proofErr w:type="spellEnd"/>
+                  <w:r>
+                    <w:rPr>
+                      <w:rFonts w:ascii="Consolas" w:hAnsi="Consolas"/>
+                      <w:sz w:val="12"/>
+                      <w:szCs w:val="12"/>
+                      <w:lang w:val="en-US"/>
+                    </w:rPr>
+                    <w:t xml:space="preserve"> </w:t>
+                  </w:r>
+                  <w:proofErr w:type="spellStart"/>
+                  <w:r>
+                    <w:rPr>
+                      <w:rFonts w:ascii="Consolas" w:hAnsi="Consolas"/>
+                      <w:sz w:val="12"/>
+                      <w:szCs w:val="12"/>
+                      <w:lang w:val="en-US"/>
+                    </w:rPr>
+                    <w:t>em</w:t>
+                  </w:r>
+                  <w:proofErr w:type="spellEnd"/>
+                  <w:r>
+                    <w:rPr>
+                      <w:rFonts w:ascii="Consolas" w:hAnsi="Consolas"/>
+                      <w:sz w:val="12"/>
+                      <w:szCs w:val="12"/>
+                      <w:lang w:val="en-US"/>
+                    </w:rPr>
+                    <w:t>;</w:t>
+                  </w:r>
+                </w:p>
+                <w:p>
+                  <w:pPr>
+                    <w:pStyle w:val="Zawartotabeli"/>
+                    <w:rPr>
+                      <w:rFonts w:ascii="Consolas" w:hAnsi="Consolas"/>
+                      <w:sz w:val="12"/>
+                      <w:szCs w:val="12"/>
+                      <w:lang w:val="en-US"/>
+                    </w:rPr>
+                  </w:pPr>
+                  <w:r>
+                    <w:rPr>
+                      <w:rFonts w:ascii="Consolas" w:hAnsi="Consolas"/>
+                      <w:sz w:val="12"/>
+                      <w:szCs w:val="12"/>
+                      <w:lang w:val="en-US"/>
+                    </w:rPr>
+                    <w:t>…</w:t>
+                  </w:r>
+                </w:p>
+                <w:p>
+                  <w:pPr>
+                    <w:autoSpaceDE w:val="0"/>
+                    <w:autoSpaceDN w:val="0"/>
+                    <w:adjustRightInd w:val="0"/>
+                    <w:rPr>
+                      <w:rFonts w:ascii="Consolas" w:hAnsi="Consolas" w:cs="Consolas"/>
+                      <w:sz w:val="12"/>
+                      <w:szCs w:val="12"/>
+                      <w:lang w:bidi="ar-SA"/>
+                    </w:rPr>
+                  </w:pPr>
+                  <w:r>
+                    <w:rPr>
+                      <w:rFonts w:ascii="Consolas" w:hAnsi="Consolas" w:cs="Consolas"/>
+                      <w:color w:val="000000"/>
+                      <w:sz w:val="12"/>
+                      <w:szCs w:val="12"/>
+                      <w:lang w:bidi="ar-SA"/>
+                    </w:rPr>
+                    <w:t>tt.execute( status → {</w:t>
+                  </w:r>
+                </w:p>
+                <w:p>
+                  <w:pPr>
+                    <w:autoSpaceDE w:val="0"/>
+                    <w:autoSpaceDN w:val="0"/>
+                    <w:adjustRightInd w:val="0"/>
+                    <w:rPr>
+                      <w:rFonts w:ascii="Consolas" w:hAnsi="Consolas" w:cs="Consolas"/>
+                      <w:sz w:val="12"/>
+                      <w:szCs w:val="12"/>
+                      <w:lang w:bidi="ar-SA"/>
+                    </w:rPr>
+                  </w:pPr>
+                  <w:r>
+                    <w:rPr>
+                      <w:rFonts w:ascii="Consolas" w:hAnsi="Consolas" w:cs="Consolas"/>
+                      <w:color w:val="000000"/>
+                      <w:sz w:val="12"/>
+                      <w:szCs w:val="12"/>
+                      <w:lang w:bidi="ar-SA"/>
+                    </w:rPr>
+                    <w:t xml:space="preserve">  em...</w:t>
+                  </w:r>
+                </w:p>
+                <w:p>
+                  <w:pPr>
+                    <w:autoSpaceDE w:val="0"/>
+                    <w:autoSpaceDN w:val="0"/>
+                    <w:adjustRightInd w:val="0"/>
+                    <w:rPr>
+                      <w:rFonts w:ascii="Consolas" w:hAnsi="Consolas" w:cs="Consolas"/>
+                      <w:sz w:val="12"/>
+                      <w:szCs w:val="12"/>
+                      <w:lang w:bidi="ar-SA"/>
+                    </w:rPr>
+                  </w:pPr>
+                  <w:r>
+                    <w:rPr>
+                      <w:rFonts w:ascii="Consolas" w:hAnsi="Consolas" w:cs="Consolas"/>
+                      <w:color w:val="000000"/>
+                      <w:sz w:val="12"/>
+                      <w:szCs w:val="12"/>
+                      <w:lang w:bidi="ar-SA"/>
+                    </w:rPr>
+                    <w:t xml:space="preserve">  </w:t>
+                  </w:r>
                   <w:r>
                     <w:rPr>
                       <w:rFonts w:ascii="Consolas" w:hAnsi="Consolas" w:cs="Consolas"/>
@@ -15540,20 +14555,17 @@
                       <w:color w:val="7F0055"/>
                       <w:sz w:val="12"/>
                       <w:szCs w:val="12"/>
-                      <w:shd w:val="clear" w:color="auto" w:fill="E8F2FE"/>
-                      <w:lang w:val="en-US" w:bidi="ar-SA"/>
-                    </w:rPr>
-                    <w:t>public</w:t>
-                  </w:r>
-                  <w:proofErr w:type="gramEnd"/>
-                  <w:r>
-                    <w:rPr>
-                      <w:rFonts w:ascii="Consolas" w:hAnsi="Consolas" w:cs="Consolas"/>
-                      <w:color w:val="000000"/>
-                      <w:sz w:val="12"/>
-                      <w:szCs w:val="12"/>
-                      <w:shd w:val="clear" w:color="auto" w:fill="E8F2FE"/>
-                      <w:lang w:val="en-US" w:bidi="ar-SA"/>
+                      <w:lang w:bidi="ar-SA"/>
+                    </w:rPr>
+                    <w:t>return</w:t>
+                  </w:r>
+                  <w:r>
+                    <w:rPr>
+                      <w:rFonts w:ascii="Consolas" w:hAnsi="Consolas" w:cs="Consolas"/>
+                      <w:color w:val="000000"/>
+                      <w:sz w:val="12"/>
+                      <w:szCs w:val="12"/>
+                      <w:lang w:bidi="ar-SA"/>
                     </w:rPr>
                     <w:t xml:space="preserve"> </w:t>
                   </w:r>
@@ -15565,21 +14577,155 @@
                       <w:color w:val="7F0055"/>
                       <w:sz w:val="12"/>
                       <w:szCs w:val="12"/>
-                      <w:shd w:val="clear" w:color="auto" w:fill="E8F2FE"/>
-                      <w:lang w:val="en-US" w:bidi="ar-SA"/>
-                    </w:rPr>
-                    <w:t>static</w:t>
-                  </w:r>
-                  <w:r>
-                    <w:rPr>
-                      <w:rFonts w:ascii="Consolas" w:hAnsi="Consolas" w:cs="Consolas"/>
-                      <w:color w:val="000000"/>
-                      <w:sz w:val="12"/>
-                      <w:szCs w:val="12"/>
-                      <w:shd w:val="clear" w:color="auto" w:fill="E8F2FE"/>
-                      <w:lang w:val="en-US" w:bidi="ar-SA"/>
-                    </w:rPr>
-                    <w:t xml:space="preserve"> &lt;T </w:t>
+                      <w:lang w:bidi="ar-SA"/>
+                    </w:rPr>
+                    <w:t>null</w:t>
+                  </w:r>
+                  <w:r>
+                    <w:rPr>
+                      <w:rFonts w:ascii="Consolas" w:hAnsi="Consolas" w:cs="Consolas"/>
+                      <w:color w:val="000000"/>
+                      <w:sz w:val="12"/>
+                      <w:szCs w:val="12"/>
+                      <w:lang w:bidi="ar-SA"/>
+                    </w:rPr>
+                    <w:t>; - zwracanie wartości jest konieczne</w:t>
+                  </w:r>
+                </w:p>
+                <w:p>
+                  <w:pPr>
+                    <w:autoSpaceDE w:val="0"/>
+                    <w:autoSpaceDN w:val="0"/>
+                    <w:adjustRightInd w:val="0"/>
+                    <w:rPr>
+                      <w:rFonts w:ascii="Consolas" w:hAnsi="Consolas" w:cs="Consolas"/>
+                      <w:sz w:val="12"/>
+                      <w:szCs w:val="12"/>
+                      <w:lang w:bidi="ar-SA"/>
+                    </w:rPr>
+                  </w:pPr>
+                  <w:r>
+                    <w:rPr>
+                      <w:rFonts w:ascii="Consolas" w:hAnsi="Consolas" w:cs="Consolas"/>
+                      <w:color w:val="000000"/>
+                      <w:sz w:val="12"/>
+                      <w:szCs w:val="12"/>
+                      <w:lang w:bidi="ar-SA"/>
+                    </w:rPr>
+                    <w:t>});</w:t>
+                  </w:r>
+                </w:p>
+                <w:p>
+                  <w:pPr>
+                    <w:pStyle w:val="Zawartotabeli"/>
+                    <w:rPr>
+                      <w:rFonts w:ascii="Consolas" w:hAnsi="Consolas"/>
+                      <w:sz w:val="12"/>
+                      <w:szCs w:val="12"/>
+                    </w:rPr>
+                  </w:pPr>
+                  <w:r>
+                    <w:rPr>
+                      <w:rFonts w:ascii="Consolas" w:hAnsi="Consolas" w:cs="Consolas"/>
+                      <w:color w:val="000000"/>
+                      <w:sz w:val="12"/>
+                      <w:szCs w:val="12"/>
+                      <w:lang w:bidi="ar-SA"/>
+                    </w:rPr>
+                    <w:t xml:space="preserve">status.setRollbackOnly(); </w:t>
+                  </w:r>
+                  <w:r>
+                    <w:rPr>
+                      <w:rFonts w:ascii="Consolas" w:hAnsi="Consolas" w:cs="Consolas"/>
+                      <w:color w:val="3F7F5F"/>
+                      <w:sz w:val="12"/>
+                      <w:szCs w:val="12"/>
+                      <w:lang w:bidi="ar-SA"/>
+                    </w:rPr>
+                    <w:t>//ustawia rollback</w:t>
+                  </w:r>
+                </w:p>
+                <w:p>
+                  <w:pPr>
+                    <w:pStyle w:val="Zawartotabeli"/>
+                    <w:rPr>
+                      <w:rFonts w:ascii="Consolas" w:hAnsi="Consolas"/>
+                      <w:b/>
+                      <w:bCs/>
+                      <w:sz w:val="14"/>
+                      <w:szCs w:val="14"/>
+                    </w:rPr>
+                  </w:pPr>
+                  <w:r>
+                    <w:rPr>
+                      <w:rFonts w:ascii="Consolas" w:hAnsi="Consolas"/>
+                      <w:b/>
+                      <w:bCs/>
+                      <w:sz w:val="14"/>
+                      <w:szCs w:val="14"/>
+                    </w:rPr>
+                    <w:t xml:space="preserve">Customowa inicjalizacji </w:t>
+                  </w:r>
+                  <w:r>
+                    <w:rPr>
+                      <w:rFonts w:ascii="Consolas" w:hAnsi="Consolas"/>
+                      <w:b/>
+                      <w:bCs/>
+                      <w:sz w:val="16"/>
+                      <w:szCs w:val="16"/>
+                    </w:rPr>
+                    <w:t>TransactionTemplate</w:t>
+                  </w:r>
+                </w:p>
+                <w:p>
+                  <w:r>
+                    <w:rPr>
+                      <w:rStyle w:val="Tekstrdowy"/>
+                      <w:rFonts w:ascii="Consolas" w:hAnsi="Consolas"/>
+                      <w:bCs/>
+                      <w:i/>
+                      <w:iCs/>
+                      <w:color w:val="000000"/>
+                      <w:sz w:val="12"/>
+                      <w:szCs w:val="12"/>
+                      <w:highlight w:val="white"/>
+                    </w:rPr>
+                    <w:t>* PlatformTransactionManager wpływa na transakcje, czyli jeśli będą różne dla różnych TT, to mogą być problemy z transakcjami działającymi równocześnie (REQUIRES_NEW)</w:t>
+                  </w:r>
+                </w:p>
+                <w:p>
+                  <w:pPr>
+                    <w:rPr>
+                      <w:rStyle w:val="Tekstrdowy"/>
+                      <w:rFonts w:ascii="Consolas" w:hAnsi="Consolas"/>
+                      <w:color w:val="000000"/>
+                      <w:sz w:val="12"/>
+                      <w:highlight w:val="white"/>
+                    </w:rPr>
+                  </w:pPr>
+                </w:p>
+                <w:p>
+                  <w:pPr>
+                    <w:autoSpaceDE w:val="0"/>
+                    <w:autoSpaceDN w:val="0"/>
+                    <w:adjustRightInd w:val="0"/>
+                    <w:rPr>
+                      <w:rFonts w:ascii="Consolas" w:hAnsi="Consolas" w:cs="Consolas"/>
+                      <w:color w:val="000000"/>
+                      <w:sz w:val="12"/>
+                      <w:szCs w:val="12"/>
+                      <w:lang w:bidi="ar-SA"/>
+                    </w:rPr>
+                  </w:pPr>
+                  <w:r>
+                    <w:rPr>
+                      <w:rFonts w:ascii="Consolas" w:hAnsi="Consolas" w:cs="Consolas"/>
+                      <w:color w:val="646464"/>
+                      <w:sz w:val="12"/>
+                      <w:szCs w:val="12"/>
+                      <w:lang w:bidi="ar-SA"/>
+                    </w:rPr>
+                    <w:t xml:space="preserve">@Autowired </w:t>
                   </w:r>
                   <w:r>
                     <w:rPr>
@@ -15589,22 +14735,75 @@
                       <w:color w:val="7F0055"/>
                       <w:sz w:val="12"/>
                       <w:szCs w:val="12"/>
-                      <w:shd w:val="clear" w:color="auto" w:fill="E8F2FE"/>
-                      <w:lang w:val="en-US" w:bidi="ar-SA"/>
-                    </w:rPr>
-                    <w:t>extends</w:t>
-                  </w:r>
-                  <w:r>
-                    <w:rPr>
-                      <w:rFonts w:ascii="Consolas" w:hAnsi="Consolas" w:cs="Consolas"/>
-                      <w:color w:val="000000"/>
-                      <w:sz w:val="12"/>
-                      <w:szCs w:val="12"/>
-                      <w:shd w:val="clear" w:color="auto" w:fill="E8F2FE"/>
-                      <w:lang w:val="en-US" w:bidi="ar-SA"/>
-                    </w:rPr>
-                    <w:t xml:space="preserve"> String{</w:t>
-                  </w:r>
+                      <w:lang w:bidi="ar-SA"/>
+                    </w:rPr>
+                    <w:t>private</w:t>
+                  </w:r>
+                  <w:r>
+                    <w:rPr>
+                      <w:rFonts w:ascii="Consolas" w:hAnsi="Consolas" w:cs="Consolas"/>
+                      <w:color w:val="000000"/>
+                      <w:sz w:val="12"/>
+                      <w:szCs w:val="12"/>
+                      <w:lang w:bidi="ar-SA"/>
+                    </w:rPr>
+                    <w:t xml:space="preserve"> PlatformTransactionManager </w:t>
+                  </w:r>
+                  <w:r>
+                    <w:rPr>
+                      <w:rFonts w:ascii="Consolas" w:hAnsi="Consolas" w:cs="Consolas"/>
+                      <w:color w:val="0000C0"/>
+                      <w:sz w:val="12"/>
+                      <w:szCs w:val="12"/>
+                      <w:lang w:bidi="ar-SA"/>
+                    </w:rPr>
+                    <w:t>tm</w:t>
+                  </w:r>
+                  <w:r>
+                    <w:rPr>
+                      <w:rFonts w:ascii="Consolas" w:hAnsi="Consolas" w:cs="Consolas"/>
+                      <w:color w:val="000000"/>
+                      <w:sz w:val="12"/>
+                      <w:szCs w:val="12"/>
+                      <w:lang w:bidi="ar-SA"/>
+                    </w:rPr>
+                    <w:t>;</w:t>
+                  </w:r>
+                </w:p>
+                <w:p>
+                  <w:pPr>
+                    <w:autoSpaceDE w:val="0"/>
+                    <w:autoSpaceDN w:val="0"/>
+                    <w:adjustRightInd w:val="0"/>
+                    <w:rPr>
+                      <w:rFonts w:ascii="Consolas" w:hAnsi="Consolas" w:cs="Consolas"/>
+                      <w:sz w:val="12"/>
+                      <w:szCs w:val="12"/>
+                      <w:lang w:val="en-US"/>
+                    </w:rPr>
+                  </w:pPr>
+                  <w:r>
+                    <w:rPr>
+                      <w:rFonts w:ascii="Consolas" w:hAnsi="Consolas" w:cs="Consolas"/>
+                      <w:sz w:val="12"/>
+                      <w:szCs w:val="12"/>
+                      <w:lang w:val="en-US"/>
+                    </w:rPr>
+                    <w:t>…</w:t>
+                  </w:r>
+                </w:p>
+                <w:p>
+                  <w:pPr>
+                    <w:autoSpaceDE w:val="0"/>
+                    <w:autoSpaceDN w:val="0"/>
+                    <w:adjustRightInd w:val="0"/>
+                    <w:rPr>
+                      <w:rFonts w:ascii="Consolas" w:hAnsi="Consolas" w:cs="Consolas"/>
+                      <w:sz w:val="12"/>
+                      <w:szCs w:val="12"/>
+                      <w:lang w:val="en-US" w:bidi="ar-SA"/>
+                    </w:rPr>
+                  </w:pPr>
                   <w:proofErr w:type="spellStart"/>
                   <w:r>
                     <w:rPr>
@@ -15612,10 +14811,9 @@
                       <w:color w:val="000000"/>
                       <w:sz w:val="12"/>
                       <w:szCs w:val="12"/>
-                      <w:shd w:val="clear" w:color="auto" w:fill="E8F2FE"/>
-                      <w:lang w:val="en-US" w:bidi="ar-SA"/>
-                    </w:rPr>
-                    <w:t>klasa</w:t>
+                      <w:lang w:val="en-US" w:bidi="ar-SA"/>
+                    </w:rPr>
+                    <w:t>transactionTemplate</w:t>
                   </w:r>
                   <w:proofErr w:type="spellEnd"/>
                   <w:r>
@@ -15624,10 +14822,9 @@
                       <w:color w:val="000000"/>
                       <w:sz w:val="12"/>
                       <w:szCs w:val="12"/>
-                      <w:shd w:val="clear" w:color="auto" w:fill="E8F2FE"/>
-                      <w:lang w:val="en-US" w:bidi="ar-SA"/>
-                    </w:rPr>
-                    <w:t>} &amp; Iterator{</w:t>
+                      <w:lang w:val="en-US" w:bidi="ar-SA"/>
+                    </w:rPr>
+                    <w:t xml:space="preserve"> = </w:t>
                   </w:r>
                   <w:r>
                     <w:rPr>
@@ -15637,45 +14834,19 @@
                       <w:color w:val="7F0055"/>
                       <w:sz w:val="12"/>
                       <w:szCs w:val="12"/>
-                      <w:shd w:val="clear" w:color="auto" w:fill="E8F2FE"/>
-                      <w:lang w:val="en-US" w:bidi="ar-SA"/>
-                    </w:rPr>
-                    <w:t>interface</w:t>
-                  </w:r>
-                  <w:r>
-                    <w:rPr>
-                      <w:rFonts w:ascii="Consolas" w:hAnsi="Consolas" w:cs="Consolas"/>
-                      <w:color w:val="000000"/>
-                      <w:sz w:val="12"/>
-                      <w:szCs w:val="12"/>
-                      <w:shd w:val="clear" w:color="auto" w:fill="E8F2FE"/>
-                      <w:lang w:val="en-US" w:bidi="ar-SA"/>
-                    </w:rPr>
-                    <w:t xml:space="preserve">}, W&gt; </w:t>
-                  </w:r>
-                  <w:r>
-                    <w:rPr>
-                      <w:rFonts w:ascii="Consolas" w:hAnsi="Consolas" w:cs="Consolas"/>
-                      <w:b/>
-                      <w:bCs/>
-                      <w:color w:val="7F0055"/>
-                      <w:sz w:val="12"/>
-                      <w:szCs w:val="12"/>
-                      <w:shd w:val="clear" w:color="auto" w:fill="E8F2FE"/>
-                      <w:lang w:val="en-US" w:bidi="ar-SA"/>
-                    </w:rPr>
-                    <w:t>void</w:t>
-                  </w:r>
-                  <w:r>
-                    <w:rPr>
-                      <w:rFonts w:ascii="Consolas" w:hAnsi="Consolas" w:cs="Consolas"/>
-                      <w:color w:val="000000"/>
-                      <w:sz w:val="12"/>
-                      <w:szCs w:val="12"/>
-                      <w:shd w:val="clear" w:color="auto" w:fill="E8F2FE"/>
-                      <w:lang w:val="en-US" w:bidi="ar-SA"/>
-                    </w:rPr>
-                    <w:t xml:space="preserve"> GenericTest1(T </w:t>
+                      <w:lang w:val="en-US" w:bidi="ar-SA"/>
+                    </w:rPr>
+                    <w:t>new</w:t>
+                  </w:r>
+                  <w:r>
+                    <w:rPr>
+                      <w:rFonts w:ascii="Consolas" w:hAnsi="Consolas" w:cs="Consolas"/>
+                      <w:color w:val="000000"/>
+                      <w:sz w:val="12"/>
+                      <w:szCs w:val="12"/>
+                      <w:lang w:val="en-US" w:bidi="ar-SA"/>
+                    </w:rPr>
+                    <w:t xml:space="preserve"> </w:t>
                   </w:r>
                   <w:proofErr w:type="spellStart"/>
                   <w:r>
@@ -15684,10 +14855,9 @@
                       <w:color w:val="000000"/>
                       <w:sz w:val="12"/>
                       <w:szCs w:val="12"/>
-                      <w:shd w:val="clear" w:color="auto" w:fill="E8F2FE"/>
-                      <w:lang w:val="en-US" w:bidi="ar-SA"/>
-                    </w:rPr>
-                    <w:t>t</w:t>
+                      <w:lang w:val="en-US" w:bidi="ar-SA"/>
+                    </w:rPr>
+                    <w:t>TransactionTemplate</w:t>
                   </w:r>
                   <w:proofErr w:type="spellEnd"/>
                   <w:r>
@@ -15696,192 +14866,181 @@
                       <w:color w:val="000000"/>
                       <w:sz w:val="12"/>
                       <w:szCs w:val="12"/>
-                      <w:shd w:val="clear" w:color="auto" w:fill="E8F2FE"/>
-                      <w:lang w:val="en-US" w:bidi="ar-SA"/>
-                    </w:rPr>
-                    <w:t>, W w) {...}</w:t>
-                  </w:r>
-                  <w:r>
-                    <w:rPr>
-                      <w:rFonts w:ascii="Consolas" w:hAnsi="Consolas" w:cs="Consolas"/>
-                      <w:color w:val="000000"/>
-                      <w:sz w:val="12"/>
-                      <w:szCs w:val="12"/>
-                      <w:shd w:val="clear" w:color="auto" w:fill="E8F2FE"/>
-                      <w:lang w:val="en-US" w:bidi="ar-SA"/>
-                    </w:rPr>
-                    <w:tab/>
-                  </w:r>
-                </w:p>
-                <w:p>
-                  <w:pPr>
-                    <w:pStyle w:val="Zawartotabeli"/>
-                    <w:rPr>
-                      <w:rFonts w:ascii="Consolas" w:hAnsi="Consolas"/>
-                      <w:i/>
-                      <w:iCs/>
-                      <w:sz w:val="12"/>
-                      <w:szCs w:val="12"/>
-                      <w:lang w:val="en-US"/>
-                    </w:rPr>
-                  </w:pPr>
-                </w:p>
-                <w:p>
-                  <w:pPr>
-                    <w:pStyle w:val="Zawartotabeli"/>
-                    <w:rPr>
-                      <w:rFonts w:ascii="Consolas" w:hAnsi="Consolas"/>
+                      <w:lang w:val="en-US" w:bidi="ar-SA"/>
+                    </w:rPr>
+                    <w:t>(</w:t>
+                  </w:r>
+                  <w:r>
+                    <w:rPr>
+                      <w:rFonts w:ascii="Consolas" w:hAnsi="Consolas" w:cs="Consolas"/>
+                      <w:color w:val="0000C0"/>
+                      <w:sz w:val="12"/>
+                      <w:szCs w:val="12"/>
+                      <w:lang w:val="en-US" w:bidi="ar-SA"/>
+                    </w:rPr>
+                    <w:t>tm</w:t>
+                  </w:r>
+                  <w:r>
+                    <w:rPr>
+                      <w:rFonts w:ascii="Consolas" w:hAnsi="Consolas" w:cs="Consolas"/>
+                      <w:color w:val="000000"/>
+                      <w:sz w:val="12"/>
+                      <w:szCs w:val="12"/>
+                      <w:lang w:val="en-US" w:bidi="ar-SA"/>
+                    </w:rPr>
+                    <w:t>);</w:t>
+                  </w:r>
+                </w:p>
+                <w:p>
+                  <w:pPr>
+                    <w:autoSpaceDE w:val="0"/>
+                    <w:autoSpaceDN w:val="0"/>
+                    <w:adjustRightInd w:val="0"/>
+                    <w:rPr>
+                      <w:rFonts w:ascii="Consolas" w:hAnsi="Consolas" w:cs="Consolas"/>
+                      <w:sz w:val="12"/>
+                      <w:szCs w:val="12"/>
+                      <w:lang w:val="en-US" w:bidi="ar-SA"/>
+                    </w:rPr>
+                  </w:pPr>
+                  <w:r>
+                    <w:rPr>
+                      <w:rFonts w:ascii="Consolas" w:hAnsi="Consolas" w:cs="Consolas"/>
+                      <w:color w:val="000000"/>
+                      <w:sz w:val="12"/>
+                      <w:szCs w:val="12"/>
+                      <w:lang w:val="en-US" w:bidi="ar-SA"/>
+                    </w:rPr>
+                    <w:t>transactionTemplate.setIsolationLevel(TransactionDefinition.</w:t>
+                  </w:r>
+                  <w:r>
+                    <w:rPr>
+                      <w:rFonts w:ascii="Consolas" w:hAnsi="Consolas" w:cs="Consolas"/>
                       <w:b/>
                       <w:bCs/>
                       <w:i/>
                       <w:iCs/>
-                      <w:sz w:val="12"/>
-                      <w:szCs w:val="12"/>
-                    </w:rPr>
-                  </w:pPr>
-                  <w:r>
-                    <w:rPr>
-                      <w:rFonts w:ascii="Consolas" w:hAnsi="Consolas"/>
+                      <w:color w:val="0000C0"/>
+                      <w:sz w:val="12"/>
+                      <w:szCs w:val="12"/>
+                      <w:lang w:val="en-US" w:bidi="ar-SA"/>
+                    </w:rPr>
+                    <w:t>ISOLATION_REPEATABLE_READ</w:t>
+                  </w:r>
+                  <w:r>
+                    <w:rPr>
+                      <w:rFonts w:ascii="Consolas" w:hAnsi="Consolas" w:cs="Consolas"/>
+                      <w:color w:val="000000"/>
+                      <w:sz w:val="12"/>
+                      <w:szCs w:val="12"/>
+                      <w:lang w:val="en-US" w:bidi="ar-SA"/>
+                    </w:rPr>
+                    <w:t>);</w:t>
+                  </w:r>
+                </w:p>
+                <w:p>
+                  <w:pPr>
+                    <w:autoSpaceDE w:val="0"/>
+                    <w:autoSpaceDN w:val="0"/>
+                    <w:adjustRightInd w:val="0"/>
+                    <w:rPr>
+                      <w:rFonts w:ascii="Consolas" w:hAnsi="Consolas" w:cs="Consolas"/>
+                      <w:sz w:val="12"/>
+                      <w:szCs w:val="12"/>
+                      <w:lang w:val="en-US" w:bidi="ar-SA"/>
+                    </w:rPr>
+                  </w:pPr>
+                  <w:r>
+                    <w:rPr>
+                      <w:rFonts w:ascii="Consolas" w:hAnsi="Consolas" w:cs="Consolas"/>
+                      <w:color w:val="000000"/>
+                      <w:sz w:val="12"/>
+                      <w:szCs w:val="12"/>
+                      <w:lang w:val="en-US" w:bidi="ar-SA"/>
+                    </w:rPr>
+                    <w:t>transactionTemplate.setPropagationBehavior(TransactionDefinition.</w:t>
+                  </w:r>
+                  <w:r>
+                    <w:rPr>
+                      <w:rFonts w:ascii="Consolas" w:hAnsi="Consolas" w:cs="Consolas"/>
                       <w:b/>
                       <w:bCs/>
                       <w:i/>
                       <w:iCs/>
-                      <w:sz w:val="12"/>
-                      <w:szCs w:val="12"/>
-                    </w:rPr>
-                    <w:t>? - wildcard</w:t>
+                      <w:color w:val="0000C0"/>
+                      <w:sz w:val="12"/>
+                      <w:szCs w:val="12"/>
+                      <w:lang w:val="en-US" w:bidi="ar-SA"/>
+                    </w:rPr>
+                    <w:t>PROPAGATION_REQUIRES_NEW</w:t>
+                  </w:r>
+                  <w:r>
+                    <w:rPr>
+                      <w:rFonts w:ascii="Consolas" w:hAnsi="Consolas" w:cs="Consolas"/>
+                      <w:color w:val="000000"/>
+                      <w:sz w:val="12"/>
+                      <w:szCs w:val="12"/>
+                      <w:lang w:val="en-US" w:bidi="ar-SA"/>
+                    </w:rPr>
+                    <w:t xml:space="preserve">); </w:t>
+                  </w:r>
+                </w:p>
+                <w:p>
+                  <w:pPr>
+                    <w:autoSpaceDE w:val="0"/>
+                    <w:autoSpaceDN w:val="0"/>
+                    <w:adjustRightInd w:val="0"/>
+                    <w:rPr>
+                      <w:rFonts w:ascii="Consolas" w:hAnsi="Consolas" w:cs="Consolas"/>
+                      <w:sz w:val="12"/>
+                      <w:szCs w:val="12"/>
+                      <w:lang w:bidi="ar-SA"/>
+                    </w:rPr>
+                  </w:pPr>
+                  <w:r>
+                    <w:rPr>
+                      <w:rFonts w:ascii="Consolas" w:hAnsi="Consolas" w:cs="Consolas"/>
+                      <w:color w:val="000000"/>
+                      <w:sz w:val="12"/>
+                      <w:szCs w:val="12"/>
+                      <w:lang w:bidi="ar-SA"/>
+                    </w:rPr>
+                    <w:t>transactionTemplate.setTimeout(1000);</w:t>
                   </w:r>
                 </w:p>
                 <w:p>
                   <w:pPr>
                     <w:pStyle w:val="Zawartotabeli"/>
                     <w:rPr>
-                      <w:rFonts w:ascii="Consolas" w:hAnsi="Consolas"/>
-                      <w:i/>
-                      <w:iCs/>
-                      <w:sz w:val="12"/>
-                      <w:szCs w:val="12"/>
-                      <w:lang w:val="en-US"/>
-                    </w:rPr>
-                  </w:pPr>
-                  <w:r>
-                    <w:rPr>
-                      <w:rFonts w:ascii="Consolas" w:hAnsi="Consolas"/>
-                      <w:i/>
-                      <w:iCs/>
-                      <w:sz w:val="12"/>
-                      <w:szCs w:val="12"/>
-                    </w:rPr>
-                    <w:t xml:space="preserve">W Java Każda klasa (X) pochodzi od Object, ale List&lt;X&gt; NIE POCHODZI od List&lt;Object&gt;, dlatego za &lt;T extends List&lt;Object&gt;&gt; NIE MOŻNA podstawić </w:t>
-                  </w:r>
-                  <w:r>
-                    <w:rPr>
-                      <w:rFonts w:ascii="Consolas" w:hAnsi="Consolas"/>
-                      <w:i/>
-                      <w:iCs/>
-                      <w:sz w:val="12"/>
-                      <w:szCs w:val="12"/>
-                    </w:rPr>
-                    <w:lastRenderedPageBreak/>
-                    <w:t xml:space="preserve">np. </w:t>
-                  </w:r>
-                  <w:r>
-                    <w:rPr>
-                      <w:rFonts w:ascii="Consolas" w:hAnsi="Consolas"/>
-                      <w:i/>
-                      <w:iCs/>
-                      <w:sz w:val="12"/>
-                      <w:szCs w:val="12"/>
-                      <w:lang w:val="en-US"/>
-                    </w:rPr>
-                    <w:t xml:space="preserve">List&lt;String&gt;. </w:t>
-                  </w:r>
+                      <w:rFonts w:ascii="Consolas" w:hAnsi="Consolas" w:cs="Consolas"/>
+                      <w:color w:val="3F7F5F"/>
+                      <w:sz w:val="12"/>
+                      <w:szCs w:val="12"/>
+                      <w:lang w:val="en-US" w:bidi="ar-SA"/>
+                    </w:rPr>
+                  </w:pPr>
                   <w:proofErr w:type="spellStart"/>
                   <w:r>
                     <w:rPr>
-                      <w:rFonts w:ascii="Consolas" w:hAnsi="Consolas"/>
-                      <w:i/>
-                      <w:iCs/>
-                      <w:sz w:val="12"/>
-                      <w:szCs w:val="12"/>
-                      <w:lang w:val="en-US"/>
-                    </w:rPr>
-                    <w:t>Można</w:t>
+                      <w:rFonts w:ascii="Consolas" w:hAnsi="Consolas" w:cs="Consolas"/>
+                      <w:color w:val="000000"/>
+                      <w:sz w:val="12"/>
+                      <w:szCs w:val="12"/>
+                      <w:lang w:val="en-US" w:bidi="ar-SA"/>
+                    </w:rPr>
+                    <w:t>transactionTemplate.setReadOnly</w:t>
                   </w:r>
                   <w:proofErr w:type="spellEnd"/>
                   <w:r>
                     <w:rPr>
-                      <w:rFonts w:ascii="Consolas" w:hAnsi="Consolas"/>
-                      <w:i/>
-                      <w:iCs/>
-                      <w:sz w:val="12"/>
-                      <w:szCs w:val="12"/>
-                      <w:lang w:val="en-US"/>
-                    </w:rPr>
-                    <w:t xml:space="preserve"> to </w:t>
-                  </w:r>
-                  <w:proofErr w:type="spellStart"/>
-                  <w:r>
-                    <w:rPr>
-                      <w:rFonts w:ascii="Consolas" w:hAnsi="Consolas"/>
-                      <w:i/>
-                      <w:iCs/>
-                      <w:sz w:val="12"/>
-                      <w:szCs w:val="12"/>
-                      <w:lang w:val="en-US"/>
-                    </w:rPr>
-                    <w:t>pominąć</w:t>
-                  </w:r>
-                  <w:proofErr w:type="spellEnd"/>
-                  <w:r>
-                    <w:rPr>
-                      <w:rFonts w:ascii="Consolas" w:hAnsi="Consolas"/>
-                      <w:i/>
-                      <w:iCs/>
-                      <w:sz w:val="12"/>
-                      <w:szCs w:val="12"/>
-                      <w:lang w:val="en-US"/>
-                    </w:rPr>
-                    <w:t xml:space="preserve"> </w:t>
-                  </w:r>
-                  <w:proofErr w:type="spellStart"/>
-                  <w:r>
-                    <w:rPr>
-                      <w:rFonts w:ascii="Consolas" w:hAnsi="Consolas"/>
-                      <w:i/>
-                      <w:iCs/>
-                      <w:sz w:val="12"/>
-                      <w:szCs w:val="12"/>
-                      <w:lang w:val="en-US"/>
-                    </w:rPr>
-                    <w:t>używając</w:t>
-                  </w:r>
-                  <w:proofErr w:type="spellEnd"/>
-                  <w:r>
-                    <w:rPr>
-                      <w:rFonts w:ascii="Consolas" w:hAnsi="Consolas"/>
-                      <w:i/>
-                      <w:iCs/>
-                      <w:sz w:val="12"/>
-                      <w:szCs w:val="12"/>
-                      <w:lang w:val="en-US"/>
-                    </w:rPr>
-                    <w:t xml:space="preserve"> „?”</w:t>
-                  </w:r>
-                </w:p>
-                <w:p>
-                  <w:pPr>
-                    <w:pStyle w:val="Zawartotabeli"/>
-                    <w:rPr>
-                      <w:rFonts w:ascii="Consolas" w:hAnsi="Consolas"/>
-                      <w:i/>
-                      <w:iCs/>
-                      <w:sz w:val="12"/>
-                      <w:szCs w:val="12"/>
-                      <w:lang w:val="en-US"/>
-                    </w:rPr>
-                  </w:pPr>
-                  <w:proofErr w:type="gramStart"/>
+                      <w:rFonts w:ascii="Consolas" w:hAnsi="Consolas" w:cs="Consolas"/>
+                      <w:color w:val="000000"/>
+                      <w:sz w:val="12"/>
+                      <w:szCs w:val="12"/>
+                      <w:lang w:val="en-US" w:bidi="ar-SA"/>
+                    </w:rPr>
+                    <w:t>(</w:t>
+                  </w:r>
                   <w:r>
                     <w:rPr>
                       <w:rFonts w:ascii="Consolas" w:hAnsi="Consolas" w:cs="Consolas"/>
@@ -15890,9 +15049,842 @@
                       <w:color w:val="7F0055"/>
                       <w:sz w:val="12"/>
                       <w:szCs w:val="12"/>
+                      <w:lang w:val="en-US" w:bidi="ar-SA"/>
+                    </w:rPr>
+                    <w:t>true</w:t>
+                  </w:r>
+                  <w:r>
+                    <w:rPr>
+                      <w:rFonts w:ascii="Consolas" w:hAnsi="Consolas" w:cs="Consolas"/>
+                      <w:color w:val="000000"/>
+                      <w:sz w:val="12"/>
+                      <w:szCs w:val="12"/>
+                      <w:lang w:val="en-US" w:bidi="ar-SA"/>
+                    </w:rPr>
+                    <w:t xml:space="preserve">); </w:t>
+                  </w:r>
+                  <w:r>
+                    <w:rPr>
+                      <w:rFonts w:ascii="Consolas" w:hAnsi="Consolas" w:cs="Consolas"/>
+                      <w:color w:val="3F7F5F"/>
+                      <w:sz w:val="12"/>
+                      <w:szCs w:val="12"/>
+                      <w:lang w:val="en-US" w:bidi="ar-SA"/>
+                    </w:rPr>
+                    <w:t>//</w:t>
+                  </w:r>
+                  <w:proofErr w:type="spellStart"/>
+                  <w:r>
+                    <w:rPr>
+                      <w:rFonts w:ascii="Consolas" w:hAnsi="Consolas" w:cs="Consolas"/>
+                      <w:color w:val="3F7F5F"/>
+                      <w:sz w:val="12"/>
+                      <w:szCs w:val="12"/>
+                      <w:lang w:val="en-US" w:bidi="ar-SA"/>
+                    </w:rPr>
+                    <w:t>ustawia</w:t>
+                  </w:r>
+                  <w:proofErr w:type="spellEnd"/>
+                  <w:r>
+                    <w:rPr>
+                      <w:rFonts w:ascii="Consolas" w:hAnsi="Consolas" w:cs="Consolas"/>
+                      <w:color w:val="3F7F5F"/>
+                      <w:sz w:val="12"/>
+                      <w:szCs w:val="12"/>
+                      <w:lang w:val="en-US" w:bidi="ar-SA"/>
+                    </w:rPr>
+                    <w:t xml:space="preserve"> </w:t>
+                  </w:r>
+                  <w:proofErr w:type="spellStart"/>
+                  <w:r>
+                    <w:rPr>
+                      <w:rFonts w:ascii="Consolas" w:hAnsi="Consolas" w:cs="Consolas"/>
+                      <w:color w:val="3F7F5F"/>
+                      <w:sz w:val="12"/>
+                      <w:szCs w:val="12"/>
+                      <w:lang w:val="en-US" w:bidi="ar-SA"/>
+                    </w:rPr>
+                    <w:t>optymalizację</w:t>
+                  </w:r>
+                  <w:proofErr w:type="spellEnd"/>
+                  <w:r>
+                    <w:rPr>
+                      <w:rFonts w:ascii="Consolas" w:hAnsi="Consolas" w:cs="Consolas"/>
+                      <w:color w:val="3F7F5F"/>
+                      <w:sz w:val="12"/>
+                      <w:szCs w:val="12"/>
+                      <w:lang w:val="en-US" w:bidi="ar-SA"/>
+                    </w:rPr>
+                    <w:t xml:space="preserve"> do </w:t>
+                  </w:r>
+                  <w:proofErr w:type="spellStart"/>
+                  <w:r>
+                    <w:rPr>
+                      <w:rFonts w:ascii="Consolas" w:hAnsi="Consolas" w:cs="Consolas"/>
+                      <w:color w:val="3F7F5F"/>
+                      <w:sz w:val="12"/>
+                      <w:szCs w:val="12"/>
+                      <w:lang w:val="en-US" w:bidi="ar-SA"/>
+                    </w:rPr>
+                    <w:t>transakcji</w:t>
+                  </w:r>
+                  <w:proofErr w:type="spellEnd"/>
+                  <w:r>
+                    <w:rPr>
+                      <w:rFonts w:ascii="Consolas" w:hAnsi="Consolas" w:cs="Consolas"/>
+                      <w:color w:val="3F7F5F"/>
+                      <w:sz w:val="12"/>
+                      <w:szCs w:val="12"/>
+                      <w:lang w:val="en-US" w:bidi="ar-SA"/>
+                    </w:rPr>
+                    <w:t xml:space="preserve"> read-only</w:t>
+                  </w:r>
+                </w:p>
+                <w:p>
+                  <w:pPr>
+                    <w:pStyle w:val="Zawartotabeli"/>
+                    <w:rPr>
+                      <w:rFonts w:ascii="Consolas" w:hAnsi="Consolas" w:cs="Consolas"/>
+                      <w:color w:val="3F7F5F"/>
+                      <w:sz w:val="12"/>
+                      <w:szCs w:val="12"/>
+                      <w:lang w:val="en-US" w:bidi="ar-SA"/>
+                    </w:rPr>
+                  </w:pPr>
+                </w:p>
+                <w:p>
+                  <w:pPr>
+                    <w:pStyle w:val="Zawartotabeli"/>
+                    <w:rPr>
+                      <w:rFonts w:ascii="Consolas" w:hAnsi="Consolas"/>
+                      <w:sz w:val="12"/>
+                      <w:szCs w:val="12"/>
+                      <w:lang w:val="en-US"/>
+                    </w:rPr>
+                  </w:pPr>
+                  <w:r>
+                    <w:rPr>
+                      <w:rStyle w:val="Tekstrdowy"/>
+                      <w:rFonts w:ascii="Consolas" w:hAnsi="Consolas"/>
+                      <w:b/>
+                      <w:bCs/>
+                      <w:color w:val="000000"/>
+                      <w:sz w:val="16"/>
+                      <w:szCs w:val="16"/>
+                      <w:highlight w:val="white"/>
+                      <w:lang w:val="en-US"/>
+                    </w:rPr>
+                    <w:t>Commit / Rollback</w:t>
+                  </w:r>
+                </w:p>
+                <w:p>
+                  <w:pPr>
+                    <w:pStyle w:val="Zawartotabeli"/>
+                    <w:rPr>
+                      <w:rFonts w:ascii="Consolas" w:hAnsi="Consolas"/>
+                      <w:sz w:val="12"/>
+                      <w:szCs w:val="12"/>
+                    </w:rPr>
+                  </w:pPr>
+                  <w:r>
+                    <w:rPr>
+                      <w:rStyle w:val="Tekstrdowy"/>
+                      <w:rFonts w:ascii="Consolas" w:hAnsi="Consolas"/>
+                      <w:b/>
+                      <w:bCs/>
+                      <w:color w:val="000000"/>
+                      <w:sz w:val="12"/>
+                      <w:szCs w:val="12"/>
+                      <w:highlight w:val="white"/>
+                    </w:rPr>
+                    <w:t>* Po wymuszeniu Commit lub Rollback nie można kontynuować wlewania w zakończonej transakcji</w:t>
+                  </w:r>
+                </w:p>
+                <w:p>
+                  <w:pPr>
+                    <w:autoSpaceDE w:val="0"/>
+                    <w:autoSpaceDN w:val="0"/>
+                    <w:adjustRightInd w:val="0"/>
+                    <w:rPr>
+                      <w:rFonts w:ascii="Consolas" w:hAnsi="Consolas" w:cs="Consolas"/>
+                      <w:color w:val="000000"/>
+                      <w:sz w:val="12"/>
+                      <w:szCs w:val="12"/>
+                      <w:lang w:bidi="ar-SA"/>
+                    </w:rPr>
+                  </w:pPr>
+                  <w:r>
+                    <w:rPr>
+                      <w:rFonts w:ascii="Consolas" w:hAnsi="Consolas" w:cs="Consolas"/>
+                      <w:color w:val="646464"/>
+                      <w:sz w:val="12"/>
+                      <w:szCs w:val="12"/>
+                      <w:lang w:bidi="ar-SA"/>
+                    </w:rPr>
+                    <w:t xml:space="preserve">@Autowired </w:t>
+                  </w:r>
+                  <w:r>
+                    <w:rPr>
+                      <w:rFonts w:ascii="Consolas" w:hAnsi="Consolas" w:cs="Consolas"/>
+                      <w:b/>
+                      <w:bCs/>
+                      <w:color w:val="7F0055"/>
+                      <w:sz w:val="12"/>
+                      <w:szCs w:val="12"/>
+                      <w:lang w:bidi="ar-SA"/>
+                    </w:rPr>
+                    <w:t>private</w:t>
+                  </w:r>
+                  <w:r>
+                    <w:rPr>
+                      <w:rFonts w:ascii="Consolas" w:hAnsi="Consolas" w:cs="Consolas"/>
+                      <w:color w:val="000000"/>
+                      <w:sz w:val="12"/>
+                      <w:szCs w:val="12"/>
+                      <w:lang w:bidi="ar-SA"/>
+                    </w:rPr>
+                    <w:t xml:space="preserve"> PlatformTransactionManager </w:t>
+                  </w:r>
+                  <w:r>
+                    <w:rPr>
+                      <w:rFonts w:ascii="Consolas" w:hAnsi="Consolas" w:cs="Consolas"/>
+                      <w:color w:val="0000C0"/>
+                      <w:sz w:val="12"/>
+                      <w:szCs w:val="12"/>
+                      <w:lang w:bidi="ar-SA"/>
+                    </w:rPr>
+                    <w:t>tm</w:t>
+                  </w:r>
+                  <w:r>
+                    <w:rPr>
+                      <w:rFonts w:ascii="Consolas" w:hAnsi="Consolas" w:cs="Consolas"/>
+                      <w:color w:val="000000"/>
+                      <w:sz w:val="12"/>
+                      <w:szCs w:val="12"/>
+                      <w:lang w:bidi="ar-SA"/>
+                    </w:rPr>
+                    <w:t>;</w:t>
+                  </w:r>
+                </w:p>
+                <w:p>
+                  <w:pPr>
+                    <w:rPr>
+                      <w:rFonts w:ascii="Consolas" w:hAnsi="Consolas"/>
+                      <w:sz w:val="12"/>
+                      <w:szCs w:val="12"/>
+                      <w:lang w:val="en-US"/>
+                    </w:rPr>
+                  </w:pPr>
+                  <w:r>
+                    <w:rPr>
+                      <w:rStyle w:val="Tekstrdowy"/>
+                      <w:rFonts w:ascii="Consolas" w:hAnsi="Consolas"/>
+                      <w:color w:val="000000"/>
+                      <w:sz w:val="12"/>
+                      <w:szCs w:val="12"/>
+                      <w:highlight w:val="white"/>
+                      <w:lang w:val="en-US"/>
+                    </w:rPr>
+                    <w:t>…</w:t>
+                  </w:r>
+                </w:p>
+                <w:p>
+                  <w:pPr>
+                    <w:pStyle w:val="Zawartotabeli"/>
+                    <w:rPr>
+                      <w:rFonts w:ascii="Consolas" w:hAnsi="Consolas"/>
+                      <w:sz w:val="12"/>
+                      <w:szCs w:val="12"/>
+                      <w:lang w:val="en-US"/>
+                    </w:rPr>
+                  </w:pPr>
+                  <w:proofErr w:type="gramStart"/>
+                  <w:r>
+                    <w:rPr>
+                      <w:rStyle w:val="Tekstrdowy"/>
+                      <w:rFonts w:ascii="Consolas" w:hAnsi="Consolas"/>
+                      <w:color w:val="000000"/>
+                      <w:sz w:val="12"/>
+                      <w:szCs w:val="12"/>
+                      <w:highlight w:val="white"/>
+                      <w:lang w:val="en-US"/>
+                    </w:rPr>
+                    <w:t>status</w:t>
+                  </w:r>
+                  <w:proofErr w:type="gramEnd"/>
+                  <w:r>
+                    <w:rPr>
+                      <w:rStyle w:val="Tekstrdowy"/>
+                      <w:rFonts w:ascii="Consolas" w:hAnsi="Consolas"/>
+                      <w:color w:val="000000"/>
+                      <w:sz w:val="12"/>
+                      <w:szCs w:val="12"/>
+                      <w:highlight w:val="white"/>
+                      <w:lang w:val="en-US"/>
+                    </w:rPr>
+                    <w:t xml:space="preserve"> → {… </w:t>
+                  </w:r>
+                </w:p>
+                <w:p>
+                  <w:pPr>
+                    <w:pStyle w:val="Zawartotabeli"/>
+                    <w:rPr>
+                      <w:rFonts w:ascii="Consolas" w:hAnsi="Consolas"/>
+                      <w:sz w:val="12"/>
+                      <w:szCs w:val="12"/>
+                    </w:rPr>
+                  </w:pPr>
+                  <w:r>
+                    <w:rPr>
+                      <w:rStyle w:val="Tekstrdowy"/>
+                      <w:rFonts w:ascii="Consolas" w:hAnsi="Consolas"/>
+                      <w:color w:val="000000"/>
+                      <w:sz w:val="12"/>
+                      <w:szCs w:val="12"/>
+                      <w:highlight w:val="white"/>
+                      <w:lang w:val="en-US"/>
+                    </w:rPr>
+                    <w:t xml:space="preserve">  </w:t>
+                  </w:r>
+                  <w:r>
+                    <w:rPr>
+                      <w:rFonts w:ascii="Consolas" w:hAnsi="Consolas" w:cs="Consolas"/>
+                      <w:color w:val="0000C0"/>
+                      <w:sz w:val="12"/>
+                      <w:szCs w:val="12"/>
+                      <w:lang w:bidi="ar-SA"/>
+                    </w:rPr>
+                    <w:t>tm</w:t>
+                  </w:r>
+                  <w:r>
+                    <w:rPr>
+                      <w:rStyle w:val="Tekstrdowy"/>
+                      <w:rFonts w:ascii="Consolas" w:hAnsi="Consolas"/>
+                      <w:color w:val="000000"/>
+                      <w:sz w:val="12"/>
+                      <w:szCs w:val="12"/>
+                      <w:highlight w:val="white"/>
+                    </w:rPr>
+                    <w:t xml:space="preserve">.rollback(status); </w:t>
+                  </w:r>
+                </w:p>
+                <w:p>
+                  <w:pPr>
+                    <w:pStyle w:val="Zawartotabeli"/>
+                    <w:rPr>
+                      <w:rFonts w:ascii="Consolas" w:hAnsi="Consolas"/>
+                      <w:sz w:val="12"/>
+                      <w:szCs w:val="12"/>
+                    </w:rPr>
+                  </w:pPr>
+                  <w:r>
+                    <w:rPr>
+                      <w:rStyle w:val="Tekstrdowy"/>
+                      <w:rFonts w:ascii="Consolas" w:hAnsi="Consolas"/>
+                      <w:color w:val="000000"/>
+                      <w:sz w:val="12"/>
+                      <w:szCs w:val="12"/>
+                      <w:highlight w:val="white"/>
+                    </w:rPr>
+                    <w:t>}</w:t>
+                  </w:r>
+                </w:p>
+              </w:tc>
+            </w:tr>
+          </w:tbl>
+          <w:p>
+            <w:pPr>
+              <w:pStyle w:val="Zawartotabeli"/>
+              <w:rPr>
+                <w:rFonts w:ascii="Consolas" w:hAnsi="Consolas"/>
+                <w:sz w:val="12"/>
+                <w:szCs w:val="12"/>
+              </w:rPr>
+            </w:pPr>
+          </w:p>
+          <w:tbl>
+            <w:tblPr>
+              <w:tblW w:w="9528" w:type="dxa"/>
+              <w:tblBorders>
+                <w:top w:val="single" w:sz="2" w:space="0" w:color="000000"/>
+                <w:left w:val="single" w:sz="2" w:space="0" w:color="000000"/>
+                <w:bottom w:val="single" w:sz="2" w:space="0" w:color="000000"/>
+                <w:right w:val="single" w:sz="2" w:space="0" w:color="000000"/>
+                <w:insideH w:val="single" w:sz="2" w:space="0" w:color="000000"/>
+                <w:insideV w:val="single" w:sz="2" w:space="0" w:color="000000"/>
+              </w:tblBorders>
+              <w:tblCellMar>
+                <w:top w:w="55" w:type="dxa"/>
+                <w:left w:w="54" w:type="dxa"/>
+                <w:bottom w:w="55" w:type="dxa"/>
+                <w:right w:w="55" w:type="dxa"/>
+              </w:tblCellMar>
+              <w:tblLook w:val="0000" w:firstRow="0" w:lastRow="0" w:firstColumn="0" w:lastColumn="0" w:noHBand="0" w:noVBand="0"/>
+            </w:tblPr>
+            <w:tblGrid>
+              <w:gridCol w:w="9528"/>
+            </w:tblGrid>
+            <w:tr>
+              <w:tc>
+                <w:tcPr>
+                  <w:tcW w:w="9528" w:type="dxa"/>
+                  <w:tcBorders>
+                    <w:top w:val="single" w:sz="2" w:space="0" w:color="000000"/>
+                    <w:left w:val="single" w:sz="2" w:space="0" w:color="000000"/>
+                    <w:bottom w:val="single" w:sz="2" w:space="0" w:color="000000"/>
+                    <w:right w:val="single" w:sz="2" w:space="0" w:color="000000"/>
+                  </w:tcBorders>
+                  <w:shd w:val="clear" w:color="auto" w:fill="auto"/>
+                  <w:tcMar>
+                    <w:left w:w="54" w:type="dxa"/>
+                  </w:tcMar>
+                </w:tcPr>
+                <w:p>
+                  <w:pPr>
+                    <w:pStyle w:val="Zawartotabeli"/>
+                    <w:rPr>
+                      <w:rFonts w:ascii="Consolas" w:hAnsi="Consolas"/>
+                      <w:b/>
+                      <w:bCs/>
+                      <w:sz w:val="16"/>
+                      <w:szCs w:val="16"/>
+                    </w:rPr>
+                  </w:pPr>
+                  <w:r>
+                    <w:rPr>
+                      <w:rFonts w:ascii="Consolas" w:hAnsi="Consolas"/>
+                      <w:b/>
+                      <w:bCs/>
+                      <w:sz w:val="16"/>
+                      <w:szCs w:val="16"/>
+                    </w:rPr>
+                    <w:t>Generics</w:t>
+                  </w:r>
+                </w:p>
+              </w:tc>
+            </w:tr>
+            <w:tr>
+              <w:tc>
+                <w:tcPr>
+                  <w:tcW w:w="9528" w:type="dxa"/>
+                  <w:tcBorders>
+                    <w:left w:val="single" w:sz="2" w:space="0" w:color="000000"/>
+                    <w:bottom w:val="single" w:sz="2" w:space="0" w:color="000000"/>
+                    <w:right w:val="single" w:sz="2" w:space="0" w:color="000000"/>
+                  </w:tcBorders>
+                  <w:shd w:val="clear" w:color="auto" w:fill="auto"/>
+                  <w:tcMar>
+                    <w:left w:w="54" w:type="dxa"/>
+                  </w:tcMar>
+                </w:tcPr>
+                <w:p>
+                  <w:pPr>
+                    <w:pStyle w:val="Zawartotabeli"/>
+                    <w:rPr>
+                      <w:rFonts w:ascii="Consolas" w:hAnsi="Consolas"/>
+                      <w:b/>
+                      <w:bCs/>
+                      <w:sz w:val="12"/>
+                      <w:szCs w:val="12"/>
+                    </w:rPr>
+                  </w:pPr>
+                  <w:r>
+                    <w:rPr>
+                      <w:rFonts w:ascii="Consolas" w:hAnsi="Consolas"/>
+                      <w:b/>
+                      <w:bCs/>
+                      <w:sz w:val="12"/>
+                      <w:szCs w:val="12"/>
+                    </w:rPr>
+                    <w:t xml:space="preserve">Postawy. </w:t>
+                  </w:r>
+                </w:p>
+                <w:p>
+                  <w:pPr>
+                    <w:pStyle w:val="Zawartotabeli"/>
+                    <w:rPr>
+                      <w:rFonts w:ascii="Consolas" w:hAnsi="Consolas"/>
+                      <w:i/>
+                      <w:iCs/>
+                      <w:sz w:val="12"/>
+                      <w:szCs w:val="12"/>
+                    </w:rPr>
+                  </w:pPr>
+                  <w:r>
+                    <w:rPr>
+                      <w:rFonts w:ascii="Consolas" w:hAnsi="Consolas"/>
+                      <w:i/>
+                      <w:iCs/>
+                      <w:sz w:val="12"/>
+                      <w:szCs w:val="12"/>
+                    </w:rPr>
+                    <w:t>T rozszerza String i implementuje Iterator</w:t>
+                  </w:r>
+                </w:p>
+                <w:p>
+                  <w:pPr>
+                    <w:pStyle w:val="Zawartotabeli"/>
+                    <w:rPr>
+                      <w:rFonts w:ascii="Consolas" w:hAnsi="Consolas" w:cs="Consolas"/>
+                      <w:color w:val="000000"/>
+                      <w:sz w:val="12"/>
+                      <w:szCs w:val="12"/>
                       <w:shd w:val="clear" w:color="auto" w:fill="E8F2FE"/>
                       <w:lang w:val="en-US" w:bidi="ar-SA"/>
                     </w:rPr>
+                  </w:pPr>
+                  <w:proofErr w:type="gramStart"/>
+                  <w:r>
+                    <w:rPr>
+                      <w:rFonts w:ascii="Consolas" w:hAnsi="Consolas" w:cs="Consolas"/>
+                      <w:b/>
+                      <w:bCs/>
+                      <w:color w:val="7F0055"/>
+                      <w:sz w:val="12"/>
+                      <w:szCs w:val="12"/>
+                      <w:shd w:val="clear" w:color="auto" w:fill="E8F2FE"/>
+                      <w:lang w:val="en-US" w:bidi="ar-SA"/>
+                    </w:rPr>
+                    <w:t>public</w:t>
+                  </w:r>
+                  <w:proofErr w:type="gramEnd"/>
+                  <w:r>
+                    <w:rPr>
+                      <w:rFonts w:ascii="Consolas" w:hAnsi="Consolas" w:cs="Consolas"/>
+                      <w:color w:val="000000"/>
+                      <w:sz w:val="12"/>
+                      <w:szCs w:val="12"/>
+                      <w:shd w:val="clear" w:color="auto" w:fill="E8F2FE"/>
+                      <w:lang w:val="en-US" w:bidi="ar-SA"/>
+                    </w:rPr>
+                    <w:t xml:space="preserve"> </w:t>
+                  </w:r>
+                  <w:r>
+                    <w:rPr>
+                      <w:rFonts w:ascii="Consolas" w:hAnsi="Consolas" w:cs="Consolas"/>
+                      <w:b/>
+                      <w:bCs/>
+                      <w:color w:val="7F0055"/>
+                      <w:sz w:val="12"/>
+                      <w:szCs w:val="12"/>
+                      <w:shd w:val="clear" w:color="auto" w:fill="E8F2FE"/>
+                      <w:lang w:val="en-US" w:bidi="ar-SA"/>
+                    </w:rPr>
+                    <w:t>static</w:t>
+                  </w:r>
+                  <w:r>
+                    <w:rPr>
+                      <w:rFonts w:ascii="Consolas" w:hAnsi="Consolas" w:cs="Consolas"/>
+                      <w:color w:val="000000"/>
+                      <w:sz w:val="12"/>
+                      <w:szCs w:val="12"/>
+                      <w:shd w:val="clear" w:color="auto" w:fill="E8F2FE"/>
+                      <w:lang w:val="en-US" w:bidi="ar-SA"/>
+                    </w:rPr>
+                    <w:t xml:space="preserve"> &lt;T </w:t>
+                  </w:r>
+                  <w:r>
+                    <w:rPr>
+                      <w:rFonts w:ascii="Consolas" w:hAnsi="Consolas" w:cs="Consolas"/>
+                      <w:b/>
+                      <w:bCs/>
+                      <w:color w:val="7F0055"/>
+                      <w:sz w:val="12"/>
+                      <w:szCs w:val="12"/>
+                      <w:shd w:val="clear" w:color="auto" w:fill="E8F2FE"/>
+                      <w:lang w:val="en-US" w:bidi="ar-SA"/>
+                    </w:rPr>
+                    <w:t>extends</w:t>
+                  </w:r>
+                  <w:r>
+                    <w:rPr>
+                      <w:rFonts w:ascii="Consolas" w:hAnsi="Consolas" w:cs="Consolas"/>
+                      <w:color w:val="000000"/>
+                      <w:sz w:val="12"/>
+                      <w:szCs w:val="12"/>
+                      <w:shd w:val="clear" w:color="auto" w:fill="E8F2FE"/>
+                      <w:lang w:val="en-US" w:bidi="ar-SA"/>
+                    </w:rPr>
+                    <w:t xml:space="preserve"> String{</w:t>
+                  </w:r>
+                  <w:proofErr w:type="spellStart"/>
+                  <w:r>
+                    <w:rPr>
+                      <w:rFonts w:ascii="Consolas" w:hAnsi="Consolas" w:cs="Consolas"/>
+                      <w:color w:val="000000"/>
+                      <w:sz w:val="12"/>
+                      <w:szCs w:val="12"/>
+                      <w:shd w:val="clear" w:color="auto" w:fill="E8F2FE"/>
+                      <w:lang w:val="en-US" w:bidi="ar-SA"/>
+                    </w:rPr>
+                    <w:t>klasa</w:t>
+                  </w:r>
+                  <w:proofErr w:type="spellEnd"/>
+                  <w:r>
+                    <w:rPr>
+                      <w:rFonts w:ascii="Consolas" w:hAnsi="Consolas" w:cs="Consolas"/>
+                      <w:color w:val="000000"/>
+                      <w:sz w:val="12"/>
+                      <w:szCs w:val="12"/>
+                      <w:shd w:val="clear" w:color="auto" w:fill="E8F2FE"/>
+                      <w:lang w:val="en-US" w:bidi="ar-SA"/>
+                    </w:rPr>
+                    <w:t>} &amp; Iterator{</w:t>
+                  </w:r>
+                  <w:r>
+                    <w:rPr>
+                      <w:rFonts w:ascii="Consolas" w:hAnsi="Consolas" w:cs="Consolas"/>
+                      <w:b/>
+                      <w:bCs/>
+                      <w:color w:val="7F0055"/>
+                      <w:sz w:val="12"/>
+                      <w:szCs w:val="12"/>
+                      <w:shd w:val="clear" w:color="auto" w:fill="E8F2FE"/>
+                      <w:lang w:val="en-US" w:bidi="ar-SA"/>
+                    </w:rPr>
+                    <w:t>interface</w:t>
+                  </w:r>
+                  <w:r>
+                    <w:rPr>
+                      <w:rFonts w:ascii="Consolas" w:hAnsi="Consolas" w:cs="Consolas"/>
+                      <w:color w:val="000000"/>
+                      <w:sz w:val="12"/>
+                      <w:szCs w:val="12"/>
+                      <w:shd w:val="clear" w:color="auto" w:fill="E8F2FE"/>
+                      <w:lang w:val="en-US" w:bidi="ar-SA"/>
+                    </w:rPr>
+                    <w:t xml:space="preserve">}, W&gt; </w:t>
+                  </w:r>
+                  <w:r>
+                    <w:rPr>
+                      <w:rFonts w:ascii="Consolas" w:hAnsi="Consolas" w:cs="Consolas"/>
+                      <w:b/>
+                      <w:bCs/>
+                      <w:color w:val="7F0055"/>
+                      <w:sz w:val="12"/>
+                      <w:szCs w:val="12"/>
+                      <w:shd w:val="clear" w:color="auto" w:fill="E8F2FE"/>
+                      <w:lang w:val="en-US" w:bidi="ar-SA"/>
+                    </w:rPr>
+                    <w:t>void</w:t>
+                  </w:r>
+                  <w:r>
+                    <w:rPr>
+                      <w:rFonts w:ascii="Consolas" w:hAnsi="Consolas" w:cs="Consolas"/>
+                      <w:color w:val="000000"/>
+                      <w:sz w:val="12"/>
+                      <w:szCs w:val="12"/>
+                      <w:shd w:val="clear" w:color="auto" w:fill="E8F2FE"/>
+                      <w:lang w:val="en-US" w:bidi="ar-SA"/>
+                    </w:rPr>
+                    <w:t xml:space="preserve"> GenericTest1(T </w:t>
+                  </w:r>
+                  <w:proofErr w:type="spellStart"/>
+                  <w:r>
+                    <w:rPr>
+                      <w:rFonts w:ascii="Consolas" w:hAnsi="Consolas" w:cs="Consolas"/>
+                      <w:color w:val="000000"/>
+                      <w:sz w:val="12"/>
+                      <w:szCs w:val="12"/>
+                      <w:shd w:val="clear" w:color="auto" w:fill="E8F2FE"/>
+                      <w:lang w:val="en-US" w:bidi="ar-SA"/>
+                    </w:rPr>
+                    <w:t>t</w:t>
+                  </w:r>
+                  <w:proofErr w:type="spellEnd"/>
+                  <w:r>
+                    <w:rPr>
+                      <w:rFonts w:ascii="Consolas" w:hAnsi="Consolas" w:cs="Consolas"/>
+                      <w:color w:val="000000"/>
+                      <w:sz w:val="12"/>
+                      <w:szCs w:val="12"/>
+                      <w:shd w:val="clear" w:color="auto" w:fill="E8F2FE"/>
+                      <w:lang w:val="en-US" w:bidi="ar-SA"/>
+                    </w:rPr>
+                    <w:t>, W w) {...}</w:t>
+                  </w:r>
+                  <w:r>
+                    <w:rPr>
+                      <w:rFonts w:ascii="Consolas" w:hAnsi="Consolas" w:cs="Consolas"/>
+                      <w:color w:val="000000"/>
+                      <w:sz w:val="12"/>
+                      <w:szCs w:val="12"/>
+                      <w:shd w:val="clear" w:color="auto" w:fill="E8F2FE"/>
+                      <w:lang w:val="en-US" w:bidi="ar-SA"/>
+                    </w:rPr>
+                    <w:tab/>
+                  </w:r>
+                </w:p>
+                <w:p>
+                  <w:pPr>
+                    <w:pStyle w:val="Zawartotabeli"/>
+                    <w:rPr>
+                      <w:rFonts w:ascii="Consolas" w:hAnsi="Consolas"/>
+                      <w:i/>
+                      <w:iCs/>
+                      <w:sz w:val="12"/>
+                      <w:szCs w:val="12"/>
+                      <w:lang w:val="en-US"/>
+                    </w:rPr>
+                  </w:pPr>
+                </w:p>
+                <w:p>
+                  <w:pPr>
+                    <w:pStyle w:val="Zawartotabeli"/>
+                    <w:rPr>
+                      <w:rFonts w:ascii="Consolas" w:hAnsi="Consolas"/>
+                      <w:b/>
+                      <w:bCs/>
+                      <w:i/>
+                      <w:iCs/>
+                      <w:sz w:val="12"/>
+                      <w:szCs w:val="12"/>
+                    </w:rPr>
+                  </w:pPr>
+                  <w:r>
+                    <w:rPr>
+                      <w:rFonts w:ascii="Consolas" w:hAnsi="Consolas"/>
+                      <w:b/>
+                      <w:bCs/>
+                      <w:i/>
+                      <w:iCs/>
+                      <w:sz w:val="12"/>
+                      <w:szCs w:val="12"/>
+                    </w:rPr>
+                    <w:t>? - wildcard</w:t>
+                  </w:r>
+                </w:p>
+                <w:p>
+                  <w:pPr>
+                    <w:pStyle w:val="Zawartotabeli"/>
+                    <w:rPr>
+                      <w:rFonts w:ascii="Consolas" w:hAnsi="Consolas"/>
+                      <w:i/>
+                      <w:iCs/>
+                      <w:sz w:val="12"/>
+                      <w:szCs w:val="12"/>
+                      <w:lang w:val="en-US"/>
+                    </w:rPr>
+                  </w:pPr>
+                  <w:r>
+                    <w:rPr>
+                      <w:rFonts w:ascii="Consolas" w:hAnsi="Consolas"/>
+                      <w:i/>
+                      <w:iCs/>
+                      <w:sz w:val="12"/>
+                      <w:szCs w:val="12"/>
+                    </w:rPr>
+                    <w:t xml:space="preserve">W Java Każda klasa (X) pochodzi od Object, ale List&lt;X&gt; NIE POCHODZI od List&lt;Object&gt;, dlatego za &lt;T extends List&lt;Object&gt;&gt; NIE MOŻNA podstawić np. </w:t>
+                  </w:r>
+                  <w:r>
+                    <w:rPr>
+                      <w:rFonts w:ascii="Consolas" w:hAnsi="Consolas"/>
+                      <w:i/>
+                      <w:iCs/>
+                      <w:sz w:val="12"/>
+                      <w:szCs w:val="12"/>
+                      <w:lang w:val="en-US"/>
+                    </w:rPr>
+                    <w:t xml:space="preserve">List&lt;String&gt;. </w:t>
+                  </w:r>
+                  <w:proofErr w:type="spellStart"/>
+                  <w:r>
+                    <w:rPr>
+                      <w:rFonts w:ascii="Consolas" w:hAnsi="Consolas"/>
+                      <w:i/>
+                      <w:iCs/>
+                      <w:sz w:val="12"/>
+                      <w:szCs w:val="12"/>
+                      <w:lang w:val="en-US"/>
+                    </w:rPr>
+                    <w:t>Można</w:t>
+                  </w:r>
+                  <w:proofErr w:type="spellEnd"/>
+                  <w:r>
+                    <w:rPr>
+                      <w:rFonts w:ascii="Consolas" w:hAnsi="Consolas"/>
+                      <w:i/>
+                      <w:iCs/>
+                      <w:sz w:val="12"/>
+                      <w:szCs w:val="12"/>
+                      <w:lang w:val="en-US"/>
+                    </w:rPr>
+                    <w:t xml:space="preserve"> to </w:t>
+                  </w:r>
+                  <w:proofErr w:type="spellStart"/>
+                  <w:r>
+                    <w:rPr>
+                      <w:rFonts w:ascii="Consolas" w:hAnsi="Consolas"/>
+                      <w:i/>
+                      <w:iCs/>
+                      <w:sz w:val="12"/>
+                      <w:szCs w:val="12"/>
+                      <w:lang w:val="en-US"/>
+                    </w:rPr>
+                    <w:t>pominąć</w:t>
+                  </w:r>
+                  <w:proofErr w:type="spellEnd"/>
+                  <w:r>
+                    <w:rPr>
+                      <w:rFonts w:ascii="Consolas" w:hAnsi="Consolas"/>
+                      <w:i/>
+                      <w:iCs/>
+                      <w:sz w:val="12"/>
+                      <w:szCs w:val="12"/>
+                      <w:lang w:val="en-US"/>
+                    </w:rPr>
+                    <w:t xml:space="preserve"> </w:t>
+                  </w:r>
+                  <w:proofErr w:type="spellStart"/>
+                  <w:r>
+                    <w:rPr>
+                      <w:rFonts w:ascii="Consolas" w:hAnsi="Consolas"/>
+                      <w:i/>
+                      <w:iCs/>
+                      <w:sz w:val="12"/>
+                      <w:szCs w:val="12"/>
+                      <w:lang w:val="en-US"/>
+                    </w:rPr>
+                    <w:t>używając</w:t>
+                  </w:r>
+                  <w:proofErr w:type="spellEnd"/>
+                  <w:r>
+                    <w:rPr>
+                      <w:rFonts w:ascii="Consolas" w:hAnsi="Consolas"/>
+                      <w:i/>
+                      <w:iCs/>
+                      <w:sz w:val="12"/>
+                      <w:szCs w:val="12"/>
+                      <w:lang w:val="en-US"/>
+                    </w:rPr>
+                    <w:t xml:space="preserve"> „?”</w:t>
+                  </w:r>
+                </w:p>
+                <w:p>
+                  <w:pPr>
+                    <w:pStyle w:val="Zawartotabeli"/>
+                    <w:rPr>
+                      <w:rFonts w:ascii="Consolas" w:hAnsi="Consolas"/>
+                      <w:i/>
+                      <w:iCs/>
+                      <w:sz w:val="12"/>
+                      <w:szCs w:val="12"/>
+                      <w:lang w:val="en-US"/>
+                    </w:rPr>
+                  </w:pPr>
+                  <w:proofErr w:type="gramStart"/>
+                  <w:r>
+                    <w:rPr>
+                      <w:rFonts w:ascii="Consolas" w:hAnsi="Consolas" w:cs="Consolas"/>
+                      <w:b/>
+                      <w:bCs/>
+                      <w:color w:val="7F0055"/>
+                      <w:sz w:val="12"/>
+                      <w:szCs w:val="12"/>
+                      <w:shd w:val="clear" w:color="auto" w:fill="E8F2FE"/>
+                      <w:lang w:val="en-US" w:bidi="ar-SA"/>
+                    </w:rPr>
+                    <w:lastRenderedPageBreak/>
                     <w:t>public</w:t>
                   </w:r>
                   <w:proofErr w:type="gramEnd"/>
@@ -18237,7 +18229,62 @@
                       <w:szCs w:val="12"/>
                       <w:lang w:val="en-US"/>
                     </w:rPr>
-                    <w:t xml:space="preserve"> ↔ </w:t>
+                    <w:t xml:space="preserve"> </w:t>
+                  </w:r>
+                  <w:r>
+                    <w:rPr>
+                      <w:rFonts w:ascii="Arial" w:hAnsi="Arial"/>
+                      <w:i/>
+                      <w:color w:val="00B050"/>
+                      <w:sz w:val="12"/>
+                      <w:szCs w:val="12"/>
+                      <w:lang w:val="en-US"/>
+                    </w:rPr>
+                    <w:t xml:space="preserve">jest </w:t>
+                  </w:r>
+                  <w:proofErr w:type="spellStart"/>
+                  <w:r>
+                    <w:rPr>
+                      <w:rFonts w:ascii="Arial" w:hAnsi="Arial"/>
+                      <w:i/>
+                      <w:color w:val="00B050"/>
+                      <w:sz w:val="12"/>
+                      <w:szCs w:val="12"/>
+                      <w:lang w:val="en-US"/>
+                    </w:rPr>
+                    <w:t>równoznaczne</w:t>
+                  </w:r>
+                  <w:proofErr w:type="spellEnd"/>
+                  <w:r>
+                    <w:rPr>
+                      <w:rFonts w:ascii="Arial" w:hAnsi="Arial"/>
+                      <w:i/>
+                      <w:color w:val="00B050"/>
+                      <w:sz w:val="12"/>
+                      <w:szCs w:val="12"/>
+                      <w:lang w:val="en-US"/>
+                    </w:rPr>
+                    <w:t xml:space="preserve"> z</w:t>
+                  </w:r>
+                  <w:r>
+                    <w:rPr>
+                      <w:rFonts w:ascii="Arial" w:hAnsi="Arial"/>
+                      <w:color w:val="000000"/>
+                      <w:sz w:val="12"/>
+                      <w:szCs w:val="12"/>
+                      <w:lang w:val="en-US"/>
+                    </w:rPr>
+                    <w:t xml:space="preserve"> </w:t>
+                  </w:r>
+                  <w:r>
+                    <w:rPr>
+                      <w:rFonts w:ascii="Arial" w:hAnsi="Arial"/>
+                      <w:color w:val="000000"/>
+                      <w:sz w:val="12"/>
+                      <w:szCs w:val="12"/>
+                      <w:lang w:val="en-US"/>
+                    </w:rPr>
+                    <w:t xml:space="preserve"> </w:t>
                   </w:r>
                   <w:proofErr w:type="spellStart"/>
                   <w:r>
@@ -19881,7 +19928,6 @@
                       <w:szCs w:val="12"/>
                       <w:lang w:bidi="ar-SA"/>
                     </w:rPr>
-                    <w:lastRenderedPageBreak/>
                     <w:t xml:space="preserve">    </w:t>
                   </w:r>
                   <w:r>
@@ -19916,6 +19962,7 @@
                       <w:szCs w:val="12"/>
                       <w:lang w:bidi="ar-SA"/>
                     </w:rPr>
+                    <w:lastRenderedPageBreak/>
                     <w:t xml:space="preserve">  </w:t>
                   </w:r>
                   <w:r>
@@ -20522,16 +20569,31 @@
                     </w:rPr>
                     <w:t xml:space="preserve">Payload – zaawansowana obsługa constraintów, np. dodatkowe akcje (jakiś println) lub po prosty jako znacznik i sprawdzenie czy dany violation „zawiera znacznik” </w:t>
                   </w:r>
-                  <w:hyperlink r:id="rId7">
-                    <w:r>
-                      <w:rPr>
-                        <w:rStyle w:val="czeinternetowe"/>
-                        <w:sz w:val="12"/>
-                        <w:szCs w:val="12"/>
-                      </w:rPr>
-                      <w:t>https://www.logicbig.com/how-to/code-snippets/jcode-bean-validation-javax-validation-payload.html</w:t>
-                    </w:r>
-                  </w:hyperlink>
+                  <w:r>
+                    <w:fldChar w:fldCharType="begin"/>
+                  </w:r>
+                  <w:r>
+                    <w:instrText xml:space="preserve"> HYPERLINK "https://www.logicbig.com/how-to/code-snippets/jcode-bean-validation-javax-validation-payload.html" \h </w:instrText>
+                  </w:r>
+                  <w:r>
+                    <w:fldChar w:fldCharType="separate"/>
+                  </w:r>
+                  <w:r>
+                    <w:rPr>
+                      <w:rStyle w:val="czeinternetowe"/>
+                      <w:sz w:val="12"/>
+                      <w:szCs w:val="12"/>
+                    </w:rPr>
+                    <w:t>https://www.logicbig.com/how-to/code-snippets/jcode-bean-validation-javax-validation-payload.html</w:t>
+                  </w:r>
+                  <w:r>
+                    <w:rPr>
+                      <w:rStyle w:val="czeinternetowe"/>
+                      <w:sz w:val="12"/>
+                      <w:szCs w:val="12"/>
+                    </w:rPr>
+                    <w:fldChar w:fldCharType="end"/>
+                  </w:r>
                 </w:p>
                 <w:p>
                   <w:pPr>
@@ -20608,6 +20670,1451 @@
               </w:rPr>
             </w:pPr>
           </w:p>
+          <w:tbl>
+            <w:tblPr>
+              <w:tblStyle w:val="TableGrid"/>
+              <w:tblW w:w="0" w:type="auto"/>
+              <w:tblLook w:val="04A0" w:firstRow="1" w:lastRow="0" w:firstColumn="1" w:lastColumn="0" w:noHBand="0" w:noVBand="1"/>
+            </w:tblPr>
+            <w:tblGrid>
+              <w:gridCol w:w="9519"/>
+            </w:tblGrid>
+            <w:tr>
+              <w:tc>
+                <w:tcPr>
+                  <w:tcW w:w="9519" w:type="dxa"/>
+                </w:tcPr>
+                <w:p>
+                  <w:pPr>
+                    <w:pStyle w:val="Zawartotabeli"/>
+                    <w:rPr>
+                      <w:rFonts w:ascii="Consolas" w:hAnsi="Consolas"/>
+                      <w:sz w:val="16"/>
+                      <w:szCs w:val="16"/>
+                      <w:lang w:val="en-US"/>
+                    </w:rPr>
+                  </w:pPr>
+                </w:p>
+              </w:tc>
+            </w:tr>
+            <w:tr>
+              <w:tc>
+                <w:tcPr>
+                  <w:tcW w:w="9519" w:type="dxa"/>
+                </w:tcPr>
+                <w:p>
+                  <w:pPr>
+                    <w:pStyle w:val="Zawartotabeli"/>
+                    <w:rPr>
+                      <w:rFonts w:ascii="Consolas" w:hAnsi="Consolas"/>
+                      <w:sz w:val="16"/>
+                      <w:szCs w:val="16"/>
+                      <w:lang w:val="en-US"/>
+                    </w:rPr>
+                  </w:pPr>
+                  <w:r>
+                    <w:rPr>
+                      <w:rFonts w:ascii="Consolas" w:hAnsi="Consolas"/>
+                      <w:sz w:val="16"/>
+                      <w:szCs w:val="16"/>
+                      <w:lang w:val="en-US"/>
+                    </w:rPr>
+                    <w:t>f</w:t>
+                  </w:r>
+                </w:p>
+                <w:tbl>
+                  <w:tblPr>
+                    <w:tblStyle w:val="TableGrid"/>
+                    <w:tblW w:w="0" w:type="auto"/>
+                    <w:tblLook w:val="04A0" w:firstRow="1" w:lastRow="0" w:firstColumn="1" w:lastColumn="0" w:noHBand="0" w:noVBand="1"/>
+                  </w:tblPr>
+                  <w:tblGrid>
+                    <w:gridCol w:w="1404"/>
+                    <w:gridCol w:w="3101"/>
+                    <w:gridCol w:w="4788"/>
+                  </w:tblGrid>
+                  <w:tr>
+                    <w:tc>
+                      <w:tcPr>
+                        <w:tcW w:w="1404" w:type="dxa"/>
+                      </w:tcPr>
+                      <w:p>
+                        <w:pPr>
+                          <w:pStyle w:val="Zawartotabeli"/>
+                          <w:rPr>
+                            <w:rFonts w:ascii="Consolas" w:hAnsi="Consolas"/>
+                            <w:sz w:val="12"/>
+                            <w:szCs w:val="12"/>
+                            <w:lang w:val="en-US"/>
+                          </w:rPr>
+                        </w:pPr>
+                        <w:proofErr w:type="gramStart"/>
+                        <w:r>
+                          <w:rPr>
+                            <w:rFonts w:ascii="Consolas" w:hAnsi="Consolas"/>
+                            <w:sz w:val="12"/>
+                            <w:szCs w:val="12"/>
+                            <w:lang w:val="en-US"/>
+                          </w:rPr>
+                          <w:t>map(</w:t>
+                        </w:r>
+                        <w:proofErr w:type="gramEnd"/>
+                        <w:r>
+                          <w:rPr>
+                            <w:rFonts w:ascii="Consolas" w:hAnsi="Consolas"/>
+                            <w:sz w:val="12"/>
+                            <w:szCs w:val="12"/>
+                            <w:lang w:val="en-US"/>
+                          </w:rPr>
+                          <w:t>…)</w:t>
+                        </w:r>
+                      </w:p>
+                      <w:p>
+                        <w:pPr>
+                          <w:pStyle w:val="Zawartotabeli"/>
+                          <w:rPr>
+                            <w:rFonts w:ascii="Consolas" w:hAnsi="Consolas"/>
+                            <w:sz w:val="12"/>
+                            <w:szCs w:val="12"/>
+                            <w:lang w:val="en-US"/>
+                          </w:rPr>
+                        </w:pPr>
+                        <w:proofErr w:type="spellStart"/>
+                        <w:r>
+                          <w:rPr>
+                            <w:rFonts w:ascii="Consolas" w:hAnsi="Consolas"/>
+                            <w:sz w:val="12"/>
+                            <w:szCs w:val="12"/>
+                            <w:lang w:val="en-US"/>
+                          </w:rPr>
+                          <w:t>toArray</w:t>
+                        </w:r>
+                        <w:proofErr w:type="spellEnd"/>
+                        <w:r>
+                          <w:rPr>
+                            <w:rFonts w:ascii="Consolas" w:hAnsi="Consolas"/>
+                            <w:sz w:val="12"/>
+                            <w:szCs w:val="12"/>
+                            <w:lang w:val="en-US"/>
+                          </w:rPr>
+                          <w:t>()</w:t>
+                        </w:r>
+                      </w:p>
+                      <w:p>
+                        <w:pPr>
+                          <w:pStyle w:val="Zawartotabeli"/>
+                          <w:rPr>
+                            <w:rFonts w:ascii="Consolas" w:hAnsi="Consolas"/>
+                            <w:sz w:val="12"/>
+                            <w:szCs w:val="12"/>
+                            <w:lang w:val="en-US"/>
+                          </w:rPr>
+                        </w:pPr>
+                        <w:proofErr w:type="gramStart"/>
+                        <w:r>
+                          <w:rPr>
+                            <w:rFonts w:ascii="Consolas" w:hAnsi="Consolas"/>
+                            <w:sz w:val="12"/>
+                            <w:szCs w:val="12"/>
+                            <w:lang w:val="en-US"/>
+                          </w:rPr>
+                          <w:t>match[</w:t>
+                        </w:r>
+                        <w:proofErr w:type="gramEnd"/>
+                        <w:r>
+                          <w:rPr>
+                            <w:rFonts w:ascii="Consolas" w:hAnsi="Consolas"/>
+                            <w:sz w:val="12"/>
+                            <w:szCs w:val="12"/>
+                            <w:lang w:val="en-US"/>
+                          </w:rPr>
+                          <w:t>All/Any](…)</w:t>
+                        </w:r>
+                      </w:p>
+                      <w:p>
+                        <w:pPr>
+                          <w:pStyle w:val="Zawartotabeli"/>
+                          <w:rPr>
+                            <w:rFonts w:ascii="Consolas" w:hAnsi="Consolas"/>
+                            <w:sz w:val="12"/>
+                            <w:szCs w:val="12"/>
+                            <w:lang w:val="en-US"/>
+                          </w:rPr>
+                        </w:pPr>
+                      </w:p>
+                      <w:p>
+                        <w:pPr>
+                          <w:pStyle w:val="Zawartotabeli"/>
+                          <w:rPr>
+                            <w:rFonts w:ascii="Consolas" w:hAnsi="Consolas"/>
+                            <w:sz w:val="12"/>
+                            <w:szCs w:val="12"/>
+                            <w:lang w:val="en-US"/>
+                          </w:rPr>
+                        </w:pPr>
+                        <w:proofErr w:type="gramStart"/>
+                        <w:r>
+                          <w:rPr>
+                            <w:rFonts w:ascii="Consolas" w:hAnsi="Consolas"/>
+                            <w:sz w:val="12"/>
+                            <w:szCs w:val="12"/>
+                            <w:lang w:val="en-US"/>
+                          </w:rPr>
+                          <w:t>collect(</w:t>
+                        </w:r>
+                        <w:proofErr w:type="gramEnd"/>
+                        <w:r>
+                          <w:rPr>
+                            <w:rFonts w:ascii="Consolas" w:hAnsi="Consolas"/>
+                            <w:sz w:val="12"/>
+                            <w:szCs w:val="12"/>
+                            <w:lang w:val="en-US"/>
+                          </w:rPr>
+                          <w:t>…)</w:t>
+                        </w:r>
+                      </w:p>
+                      <w:p>
+                        <w:pPr>
+                          <w:pStyle w:val="Zawartotabeli"/>
+                          <w:rPr>
+                            <w:rFonts w:ascii="Consolas" w:hAnsi="Consolas"/>
+                            <w:sz w:val="12"/>
+                            <w:szCs w:val="12"/>
+                            <w:lang w:val="en-US"/>
+                          </w:rPr>
+                        </w:pPr>
+                        <w:r>
+                          <w:rPr>
+                            <w:rFonts w:ascii="Consolas" w:hAnsi="Consolas"/>
+                            <w:sz w:val="12"/>
+                            <w:szCs w:val="12"/>
+                            <w:lang w:val="en-US"/>
+                          </w:rPr>
+                          <w:t>distinct()</w:t>
+                        </w:r>
+                      </w:p>
+                      <w:p>
+                        <w:pPr>
+                          <w:pStyle w:val="Zawartotabeli"/>
+                          <w:rPr>
+                            <w:rFonts w:ascii="Consolas" w:hAnsi="Consolas"/>
+                            <w:sz w:val="12"/>
+                            <w:szCs w:val="12"/>
+                            <w:lang w:val="en-US"/>
+                          </w:rPr>
+                        </w:pPr>
+                        <w:proofErr w:type="gramStart"/>
+                        <w:r>
+                          <w:rPr>
+                            <w:rFonts w:ascii="Consolas" w:hAnsi="Consolas"/>
+                            <w:sz w:val="12"/>
+                            <w:szCs w:val="12"/>
+                            <w:lang w:val="en-US"/>
+                          </w:rPr>
+                          <w:t>filter(</w:t>
+                        </w:r>
+                        <w:proofErr w:type="gramEnd"/>
+                        <w:r>
+                          <w:rPr>
+                            <w:rFonts w:ascii="Consolas" w:hAnsi="Consolas"/>
+                            <w:sz w:val="12"/>
+                            <w:szCs w:val="12"/>
+                            <w:lang w:val="en-US"/>
+                          </w:rPr>
+                          <w:t>…)</w:t>
+                        </w:r>
+                      </w:p>
+                      <w:p>
+                        <w:pPr>
+                          <w:pStyle w:val="Zawartotabeli"/>
+                          <w:rPr>
+                            <w:rFonts w:ascii="Consolas" w:hAnsi="Consolas"/>
+                            <w:sz w:val="12"/>
+                            <w:szCs w:val="12"/>
+                            <w:lang w:val="en-US"/>
+                          </w:rPr>
+                        </w:pPr>
+                        <w:proofErr w:type="gramStart"/>
+                        <w:r>
+                          <w:rPr>
+                            <w:rFonts w:ascii="Consolas" w:hAnsi="Consolas"/>
+                            <w:sz w:val="12"/>
+                            <w:szCs w:val="12"/>
+                            <w:lang w:val="en-US"/>
+                          </w:rPr>
+                          <w:t>find[</w:t>
+                        </w:r>
+                        <w:proofErr w:type="gramEnd"/>
+                        <w:r>
+                          <w:rPr>
+                            <w:rFonts w:ascii="Consolas" w:hAnsi="Consolas"/>
+                            <w:sz w:val="12"/>
+                            <w:szCs w:val="12"/>
+                            <w:lang w:val="en-US"/>
+                          </w:rPr>
+                          <w:t>Any/First](…)</w:t>
+                        </w:r>
+                      </w:p>
+                      <w:p>
+                        <w:pPr>
+                          <w:pStyle w:val="Zawartotabeli"/>
+                          <w:rPr>
+                            <w:rFonts w:ascii="Consolas" w:hAnsi="Consolas"/>
+                            <w:sz w:val="12"/>
+                            <w:szCs w:val="12"/>
+                            <w:lang w:val="en-US"/>
+                          </w:rPr>
+                        </w:pPr>
+                      </w:p>
+                      <w:p>
+                        <w:pPr>
+                          <w:pStyle w:val="Zawartotabeli"/>
+                          <w:rPr>
+                            <w:rFonts w:ascii="Consolas" w:hAnsi="Consolas"/>
+                            <w:sz w:val="12"/>
+                            <w:szCs w:val="12"/>
+                            <w:lang w:val="en-US"/>
+                          </w:rPr>
+                        </w:pPr>
+                      </w:p>
+                      <w:p>
+                        <w:pPr>
+                          <w:pStyle w:val="Zawartotabeli"/>
+                          <w:rPr>
+                            <w:rFonts w:ascii="Consolas" w:hAnsi="Consolas"/>
+                            <w:sz w:val="12"/>
+                            <w:szCs w:val="12"/>
+                            <w:lang w:val="en-US"/>
+                          </w:rPr>
+                        </w:pPr>
+                        <w:proofErr w:type="spellStart"/>
+                        <w:proofErr w:type="gramStart"/>
+                        <w:r>
+                          <w:rPr>
+                            <w:rFonts w:ascii="Consolas" w:hAnsi="Consolas"/>
+                            <w:sz w:val="12"/>
+                            <w:szCs w:val="12"/>
+                            <w:lang w:val="en-US"/>
+                          </w:rPr>
+                          <w:t>flatMap</w:t>
+                        </w:r>
+                        <w:proofErr w:type="spellEnd"/>
+                        <w:r>
+                          <w:rPr>
+                            <w:rFonts w:ascii="Consolas" w:hAnsi="Consolas"/>
+                            <w:sz w:val="12"/>
+                            <w:szCs w:val="12"/>
+                            <w:lang w:val="en-US"/>
+                          </w:rPr>
+                          <w:t>[</w:t>
+                        </w:r>
+                        <w:proofErr w:type="spellStart"/>
+                        <w:proofErr w:type="gramEnd"/>
+                        <w:r>
+                          <w:rPr>
+                            <w:rFonts w:ascii="Consolas" w:hAnsi="Consolas"/>
+                            <w:sz w:val="12"/>
+                            <w:szCs w:val="12"/>
+                            <w:lang w:val="en-US"/>
+                          </w:rPr>
+                          <w:t>ToX</w:t>
+                        </w:r>
+                        <w:proofErr w:type="spellEnd"/>
+                        <w:r>
+                          <w:rPr>
+                            <w:rFonts w:ascii="Consolas" w:hAnsi="Consolas"/>
+                            <w:sz w:val="12"/>
+                            <w:szCs w:val="12"/>
+                            <w:lang w:val="en-US"/>
+                          </w:rPr>
+                          <w:t>](…)</w:t>
+                        </w:r>
+                      </w:p>
+                    </w:tc>
+                    <w:tc>
+                      <w:tcPr>
+                        <w:tcW w:w="3101" w:type="dxa"/>
+                      </w:tcPr>
+                      <w:p>
+                        <w:pPr>
+                          <w:pStyle w:val="Zawartotabeli"/>
+                          <w:rPr>
+                            <w:rFonts w:ascii="Consolas" w:hAnsi="Consolas"/>
+                            <w:sz w:val="12"/>
+                            <w:szCs w:val="12"/>
+                          </w:rPr>
+                        </w:pPr>
+                        <w:r>
+                          <w:rPr>
+                            <w:rFonts w:ascii="Consolas" w:hAnsi="Consolas"/>
+                            <w:sz w:val="12"/>
+                            <w:szCs w:val="12"/>
+                          </w:rPr>
+                          <w:t>Przyjmuje el klasy A i zamienia go na B</w:t>
+                        </w:r>
+                      </w:p>
+                      <w:p>
+                        <w:pPr>
+                          <w:pStyle w:val="Zawartotabeli"/>
+                          <w:rPr>
+                            <w:rFonts w:ascii="Consolas" w:hAnsi="Consolas"/>
+                            <w:sz w:val="12"/>
+                            <w:szCs w:val="12"/>
+                          </w:rPr>
+                        </w:pPr>
+                        <w:r>
+                          <w:rPr>
+                            <w:rFonts w:ascii="Consolas" w:hAnsi="Consolas"/>
+                            <w:sz w:val="12"/>
+                            <w:szCs w:val="12"/>
+                          </w:rPr>
+                          <w:t>Oddaje tablicę przyjętych el.</w:t>
+                        </w:r>
+                      </w:p>
+                      <w:p>
+                        <w:pPr>
+                          <w:pStyle w:val="Zawartotabeli"/>
+                          <w:rPr>
+                            <w:rFonts w:ascii="Consolas" w:hAnsi="Consolas"/>
+                            <w:sz w:val="12"/>
+                            <w:szCs w:val="12"/>
+                          </w:rPr>
+                        </w:pPr>
+                        <w:r>
+                          <w:rPr>
+                            <w:rFonts w:ascii="Consolas" w:hAnsi="Consolas"/>
+                            <w:sz w:val="12"/>
+                            <w:szCs w:val="12"/>
+                          </w:rPr>
+                          <w:t>True gdy [wszystkie/min jeden] el. spełniają predykat</w:t>
+                        </w:r>
+                      </w:p>
+                      <w:p>
+                        <w:pPr>
+                          <w:pStyle w:val="Zawartotabeli"/>
+                          <w:rPr>
+                            <w:rFonts w:ascii="Consolas" w:hAnsi="Consolas"/>
+                            <w:sz w:val="12"/>
+                            <w:szCs w:val="12"/>
+                          </w:rPr>
+                        </w:pPr>
+                        <w:r>
+                          <w:rPr>
+                            <w:rFonts w:ascii="Consolas" w:hAnsi="Consolas"/>
+                            <w:sz w:val="12"/>
+                            <w:szCs w:val="12"/>
+                          </w:rPr>
+                          <w:t>Wtłacza el. do zadanej struktury</w:t>
+                        </w:r>
+                      </w:p>
+                      <w:p>
+                        <w:pPr>
+                          <w:pStyle w:val="Zawartotabeli"/>
+                          <w:rPr>
+                            <w:rFonts w:ascii="Consolas" w:hAnsi="Consolas"/>
+                            <w:sz w:val="12"/>
+                            <w:szCs w:val="12"/>
+                          </w:rPr>
+                        </w:pPr>
+                        <w:r>
+                          <w:rPr>
+                            <w:rFonts w:ascii="Consolas" w:hAnsi="Consolas"/>
+                            <w:sz w:val="12"/>
+                            <w:szCs w:val="12"/>
+                          </w:rPr>
+                          <w:t>Robi distinct używając equals()</w:t>
+                        </w:r>
+                      </w:p>
+                      <w:p>
+                        <w:pPr>
+                          <w:pStyle w:val="Zawartotabeli"/>
+                          <w:rPr>
+                            <w:rFonts w:ascii="Consolas" w:hAnsi="Consolas"/>
+                            <w:sz w:val="12"/>
+                            <w:szCs w:val="12"/>
+                          </w:rPr>
+                        </w:pPr>
+                        <w:r>
+                          <w:rPr>
+                            <w:rFonts w:ascii="Consolas" w:hAnsi="Consolas"/>
+                            <w:sz w:val="12"/>
+                            <w:szCs w:val="12"/>
+                          </w:rPr>
+                          <w:t>Przepuszcza el. spełniające predyklat</w:t>
+                        </w:r>
+                      </w:p>
+                      <w:p>
+                        <w:pPr>
+                          <w:pStyle w:val="Zawartotabeli"/>
+                          <w:rPr>
+                            <w:rFonts w:ascii="Consolas" w:hAnsi="Consolas"/>
+                            <w:sz w:val="12"/>
+                            <w:szCs w:val="12"/>
+                          </w:rPr>
+                        </w:pPr>
+                        <w:r>
+                          <w:rPr>
+                            <w:rFonts w:ascii="Consolas" w:hAnsi="Consolas"/>
+                            <w:sz w:val="12"/>
+                            <w:szCs w:val="12"/>
+                          </w:rPr>
+                          <w:t>Oddaje [jakikolwiek/pierwszy] el. spełniający predykat. Nie wiem jak robi order</w:t>
+                        </w:r>
+                      </w:p>
+                      <w:p>
+                        <w:pPr>
+                          <w:autoSpaceDE w:val="0"/>
+                          <w:autoSpaceDN w:val="0"/>
+                          <w:adjustRightInd w:val="0"/>
+                          <w:rPr>
+                            <w:rFonts w:ascii="Consolas" w:hAnsi="Consolas" w:cs="Consolas"/>
+                            <w:sz w:val="12"/>
+                            <w:szCs w:val="12"/>
+                            <w:lang w:bidi="ar-SA"/>
+                          </w:rPr>
+                        </w:pPr>
+                        <w:r>
+                          <w:rPr>
+                            <w:rFonts w:ascii="Consolas" w:hAnsi="Consolas"/>
+                            <w:sz w:val="12"/>
+                            <w:szCs w:val="12"/>
+                          </w:rPr>
+                          <w:t>Stream czesto nie obsługuje potoku kolekcji Stream&lt;List&lt;String&gt;&gt; i count zliczy lilkoile jest list, ale nie zsumuje wnętrz. FlatMap omija to ograniczenie</w:t>
+                        </w:r>
+                        <w:r>
+                          <w:rPr>
+                            <w:rFonts w:ascii="Consolas" w:hAnsi="Consolas" w:cs="Consolas"/>
+                            <w:sz w:val="12"/>
+                            <w:szCs w:val="12"/>
+                            <w:lang w:bidi="ar-SA"/>
+                          </w:rPr>
+                          <w:t xml:space="preserve"> </w:t>
+                        </w:r>
+                      </w:p>
+                      <w:p>
+                        <w:pPr>
+                          <w:pStyle w:val="Zawartotabeli"/>
+                          <w:rPr>
+                            <w:rFonts w:ascii="Consolas" w:hAnsi="Consolas"/>
+                            <w:sz w:val="12"/>
+                            <w:szCs w:val="12"/>
+                          </w:rPr>
+                        </w:pPr>
+                        <w:r>
+                          <w:rPr>
+                            <w:rFonts w:ascii="Consolas" w:hAnsi="Consolas" w:cs="Consolas"/>
+                            <w:color w:val="000000"/>
+                            <w:sz w:val="12"/>
+                            <w:szCs w:val="12"/>
+                            <w:lang w:bidi="ar-SA"/>
+                          </w:rPr>
+                          <w:t>{</w:t>
+                        </w:r>
+                        <w:r>
+                          <w:rPr>
+                            <w:rFonts w:ascii="Consolas" w:hAnsi="Consolas" w:cs="Consolas"/>
+                            <w:color w:val="000000"/>
+                            <w:sz w:val="12"/>
+                            <w:szCs w:val="12"/>
+                            <w:lang w:bidi="ar-SA"/>
+                          </w:rPr>
+                          <w:t xml:space="preserve"> </w:t>
+                        </w:r>
+                        <w:r>
+                          <w:rPr>
+                            <w:rFonts w:ascii="Consolas" w:hAnsi="Consolas" w:cs="Consolas"/>
+                            <w:color w:val="000000"/>
+                            <w:sz w:val="12"/>
+                            <w:szCs w:val="12"/>
+                            <w:lang w:bidi="ar-SA"/>
+                          </w:rPr>
+                          <w:t>{1,2},{3,4},{5,6} }-&gt;flatMap-&gt;{1,2,3,4,5,6}</w:t>
+                        </w:r>
+                      </w:p>
+                      <w:p>
+                        <w:pPr>
+                          <w:pStyle w:val="Zawartotabeli"/>
+                          <w:rPr>
+                            <w:rFonts w:ascii="Consolas" w:hAnsi="Consolas"/>
+                            <w:sz w:val="12"/>
+                            <w:szCs w:val="12"/>
+                          </w:rPr>
+                        </w:pPr>
+                      </w:p>
+                    </w:tc>
+                    <w:tc>
+                      <w:tcPr>
+                        <w:tcW w:w="4788" w:type="dxa"/>
+                      </w:tcPr>
+                      <w:p>
+                        <w:pPr>
+                          <w:pStyle w:val="Zawartotabeli"/>
+                          <w:rPr>
+                            <w:rFonts w:ascii="Consolas" w:hAnsi="Consolas"/>
+                            <w:sz w:val="12"/>
+                            <w:szCs w:val="12"/>
+                            <w:lang w:val="en-US"/>
+                          </w:rPr>
+                        </w:pPr>
+                        <w:r>
+                          <w:rPr>
+                            <w:rFonts w:ascii="Consolas" w:hAnsi="Consolas" w:cs="Consolas"/>
+                            <w:color w:val="000000"/>
+                            <w:sz w:val="12"/>
+                            <w:szCs w:val="12"/>
+                            <w:lang w:val="en-US" w:bidi="ar-SA"/>
+                          </w:rPr>
+                          <w:t>map(</w:t>
+                        </w:r>
+                        <w:r>
+                          <w:rPr>
+                            <w:rFonts w:ascii="Consolas" w:hAnsi="Consolas" w:cs="Consolas"/>
+                            <w:color w:val="6A3E3E"/>
+                            <w:sz w:val="12"/>
+                            <w:szCs w:val="12"/>
+                            <w:lang w:val="en-US" w:bidi="ar-SA"/>
+                          </w:rPr>
+                          <w:t>i</w:t>
+                        </w:r>
+                        <w:r>
+                          <w:rPr>
+                            <w:rFonts w:ascii="Consolas" w:hAnsi="Consolas" w:cs="Consolas"/>
+                            <w:color w:val="000000"/>
+                            <w:sz w:val="12"/>
+                            <w:szCs w:val="12"/>
+                            <w:lang w:val="en-US" w:bidi="ar-SA"/>
+                          </w:rPr>
+                          <w:t>-&gt;</w:t>
+                        </w:r>
+                        <w:proofErr w:type="spellStart"/>
+                        <w:r>
+                          <w:rPr>
+                            <w:rFonts w:ascii="Consolas" w:hAnsi="Consolas" w:cs="Consolas"/>
+                            <w:color w:val="6A3E3E"/>
+                            <w:sz w:val="12"/>
+                            <w:szCs w:val="12"/>
+                            <w:lang w:val="en-US" w:bidi="ar-SA"/>
+                          </w:rPr>
+                          <w:t>i</w:t>
+                        </w:r>
+                        <w:r>
+                          <w:rPr>
+                            <w:rFonts w:ascii="Consolas" w:hAnsi="Consolas" w:cs="Consolas"/>
+                            <w:color w:val="000000"/>
+                            <w:sz w:val="12"/>
+                            <w:szCs w:val="12"/>
+                            <w:lang w:val="en-US" w:bidi="ar-SA"/>
+                          </w:rPr>
+                          <w:t>.</w:t>
+                        </w:r>
+                        <w:r>
+                          <w:rPr>
+                            <w:rFonts w:ascii="Consolas" w:hAnsi="Consolas" w:cs="Consolas"/>
+                            <w:color w:val="0000C0"/>
+                            <w:sz w:val="12"/>
+                            <w:szCs w:val="12"/>
+                            <w:lang w:val="en-US" w:bidi="ar-SA"/>
+                          </w:rPr>
+                          <w:t>age</w:t>
+                        </w:r>
+                        <w:proofErr w:type="spellEnd"/>
+                        <w:r>
+                          <w:rPr>
+                            <w:rFonts w:ascii="Consolas" w:hAnsi="Consolas" w:cs="Consolas"/>
+                            <w:color w:val="000000"/>
+                            <w:sz w:val="12"/>
+                            <w:szCs w:val="12"/>
+                            <w:lang w:val="en-US" w:bidi="ar-SA"/>
+                          </w:rPr>
+                          <w:t>=</w:t>
+                        </w:r>
+                        <w:r>
+                          <w:rPr>
+                            <w:rFonts w:ascii="Consolas" w:hAnsi="Consolas" w:cs="Consolas"/>
+                            <w:color w:val="6A3E3E"/>
+                            <w:sz w:val="12"/>
+                            <w:szCs w:val="12"/>
+                            <w:lang w:val="en-US" w:bidi="ar-SA"/>
+                          </w:rPr>
+                          <w:t>i</w:t>
+                        </w:r>
+                        <w:r>
+                          <w:rPr>
+                            <w:rFonts w:ascii="Consolas" w:hAnsi="Consolas" w:cs="Consolas"/>
+                            <w:color w:val="000000"/>
+                            <w:sz w:val="12"/>
+                            <w:szCs w:val="12"/>
+                            <w:lang w:val="en-US" w:bidi="ar-SA"/>
+                          </w:rPr>
+                          <w:t>.</w:t>
+                        </w:r>
+                        <w:r>
+                          <w:rPr>
+                            <w:rFonts w:ascii="Consolas" w:hAnsi="Consolas" w:cs="Consolas"/>
+                            <w:color w:val="0000C0"/>
+                            <w:sz w:val="12"/>
+                            <w:szCs w:val="12"/>
+                            <w:lang w:val="en-US" w:bidi="ar-SA"/>
+                          </w:rPr>
+                          <w:t>age</w:t>
+                        </w:r>
+                        <w:r>
+                          <w:rPr>
+                            <w:rFonts w:ascii="Consolas" w:hAnsi="Consolas" w:cs="Consolas"/>
+                            <w:color w:val="000000"/>
+                            <w:sz w:val="12"/>
+                            <w:szCs w:val="12"/>
+                            <w:lang w:val="en-US" w:bidi="ar-SA"/>
+                          </w:rPr>
+                          <w:t>+100)</w:t>
+                        </w:r>
+                        <w:r>
+                          <w:rPr>
+                            <w:rFonts w:ascii="Consolas" w:hAnsi="Consolas" w:cs="Consolas"/>
+                            <w:color w:val="000000"/>
+                            <w:sz w:val="12"/>
+                            <w:szCs w:val="12"/>
+                            <w:lang w:val="en-US" w:bidi="ar-SA"/>
+                          </w:rPr>
+                          <w:t xml:space="preserve">; </w:t>
+                        </w:r>
+                        <w:bookmarkStart w:id="0" w:name="_GoBack"/>
+                        <w:bookmarkEnd w:id="0"/>
+                      </w:p>
+                      <w:p>
+                        <w:pPr>
+                          <w:pStyle w:val="Zawartotabeli"/>
+                          <w:rPr>
+                            <w:rFonts w:ascii="Consolas" w:hAnsi="Consolas"/>
+                            <w:sz w:val="12"/>
+                            <w:szCs w:val="12"/>
+                            <w:lang w:val="en-US"/>
+                          </w:rPr>
+                        </w:pPr>
+                      </w:p>
+                      <w:p>
+                        <w:pPr>
+                          <w:pStyle w:val="Zawartotabeli"/>
+                          <w:rPr>
+                            <w:rFonts w:ascii="Consolas" w:hAnsi="Consolas"/>
+                            <w:sz w:val="12"/>
+                            <w:szCs w:val="12"/>
+                            <w:lang w:val="en-US"/>
+                          </w:rPr>
+                        </w:pPr>
+                      </w:p>
+                      <w:p>
+                        <w:pPr>
+                          <w:pStyle w:val="Zawartotabeli"/>
+                          <w:rPr>
+                            <w:rFonts w:ascii="Consolas" w:hAnsi="Consolas"/>
+                            <w:sz w:val="12"/>
+                            <w:szCs w:val="12"/>
+                            <w:lang w:val="en-US"/>
+                          </w:rPr>
+                        </w:pPr>
+                      </w:p>
+                      <w:p>
+                        <w:pPr>
+                          <w:pStyle w:val="Zawartotabeli"/>
+                          <w:rPr>
+                            <w:rFonts w:ascii="Consolas" w:hAnsi="Consolas"/>
+                            <w:sz w:val="12"/>
+                            <w:szCs w:val="12"/>
+                            <w:lang w:val="en-US"/>
+                          </w:rPr>
+                        </w:pPr>
+                      </w:p>
+                      <w:p>
+                        <w:pPr>
+                          <w:pStyle w:val="Zawartotabeli"/>
+                          <w:rPr>
+                            <w:rFonts w:ascii="Consolas" w:hAnsi="Consolas"/>
+                            <w:sz w:val="12"/>
+                            <w:szCs w:val="12"/>
+                            <w:lang w:val="en-US"/>
+                          </w:rPr>
+                        </w:pPr>
+                      </w:p>
+                      <w:p>
+                        <w:pPr>
+                          <w:pStyle w:val="Zawartotabeli"/>
+                          <w:rPr>
+                            <w:rFonts w:ascii="Consolas" w:hAnsi="Consolas"/>
+                            <w:sz w:val="12"/>
+                            <w:szCs w:val="12"/>
+                            <w:lang w:val="en-US"/>
+                          </w:rPr>
+                        </w:pPr>
+                      </w:p>
+                      <w:p>
+                        <w:pPr>
+                          <w:pStyle w:val="Zawartotabeli"/>
+                          <w:rPr>
+                            <w:rFonts w:ascii="Consolas" w:hAnsi="Consolas"/>
+                            <w:sz w:val="12"/>
+                            <w:szCs w:val="12"/>
+                            <w:lang w:val="en-US"/>
+                          </w:rPr>
+                        </w:pPr>
+                      </w:p>
+                      <w:p>
+                        <w:pPr>
+                          <w:pStyle w:val="Zawartotabeli"/>
+                          <w:rPr>
+                            <w:rFonts w:ascii="Consolas" w:hAnsi="Consolas"/>
+                            <w:sz w:val="12"/>
+                            <w:szCs w:val="12"/>
+                            <w:lang w:val="en-US"/>
+                          </w:rPr>
+                        </w:pPr>
+                      </w:p>
+                      <w:p>
+                        <w:pPr>
+                          <w:autoSpaceDE w:val="0"/>
+                          <w:autoSpaceDN w:val="0"/>
+                          <w:adjustRightInd w:val="0"/>
+                          <w:rPr>
+                            <w:rFonts w:ascii="Consolas" w:hAnsi="Consolas" w:cs="Consolas"/>
+                            <w:color w:val="000000"/>
+                            <w:sz w:val="12"/>
+                            <w:szCs w:val="12"/>
+                            <w:lang w:val="en-US" w:bidi="ar-SA"/>
+                          </w:rPr>
+                        </w:pPr>
+                      </w:p>
+                      <w:p>
+                        <w:pPr>
+                          <w:autoSpaceDE w:val="0"/>
+                          <w:autoSpaceDN w:val="0"/>
+                          <w:adjustRightInd w:val="0"/>
+                          <w:rPr>
+                            <w:rFonts w:ascii="Consolas" w:hAnsi="Consolas" w:cs="Consolas"/>
+                            <w:sz w:val="12"/>
+                            <w:szCs w:val="12"/>
+                            <w:lang w:val="en-US" w:bidi="ar-SA"/>
+                          </w:rPr>
+                        </w:pPr>
+                        <w:r>
+                          <w:rPr>
+                            <w:rFonts w:ascii="Consolas" w:hAnsi="Consolas" w:cs="Consolas"/>
+                            <w:color w:val="000000"/>
+                            <w:sz w:val="12"/>
+                            <w:szCs w:val="12"/>
+                            <w:lang w:val="en-US" w:bidi="ar-SA"/>
+                          </w:rPr>
+                          <w:t xml:space="preserve">String[][] </w:t>
+                        </w:r>
+                        <w:r>
+                          <w:rPr>
+                            <w:rFonts w:ascii="Consolas" w:hAnsi="Consolas" w:cs="Consolas"/>
+                            <w:color w:val="6A3E3E"/>
+                            <w:sz w:val="12"/>
+                            <w:szCs w:val="12"/>
+                            <w:lang w:val="en-US" w:bidi="ar-SA"/>
+                          </w:rPr>
+                          <w:t>data</w:t>
+                        </w:r>
+                        <w:r>
+                          <w:rPr>
+                            <w:rFonts w:ascii="Consolas" w:hAnsi="Consolas" w:cs="Consolas"/>
+                            <w:color w:val="000000"/>
+                            <w:sz w:val="12"/>
+                            <w:szCs w:val="12"/>
+                            <w:lang w:val="en-US" w:bidi="ar-SA"/>
+                          </w:rPr>
+                          <w:t xml:space="preserve"> = </w:t>
+                        </w:r>
+                        <w:r>
+                          <w:rPr>
+                            <w:rFonts w:ascii="Consolas" w:hAnsi="Consolas" w:cs="Consolas"/>
+                            <w:bCs/>
+                            <w:color w:val="7F0055"/>
+                            <w:sz w:val="12"/>
+                            <w:szCs w:val="12"/>
+                            <w:lang w:val="en-US" w:bidi="ar-SA"/>
+                          </w:rPr>
+                          <w:t>new</w:t>
+                        </w:r>
+                        <w:r>
+                          <w:rPr>
+                            <w:rFonts w:ascii="Consolas" w:hAnsi="Consolas" w:cs="Consolas"/>
+                            <w:color w:val="000000"/>
+                            <w:sz w:val="12"/>
+                            <w:szCs w:val="12"/>
+                            <w:lang w:val="en-US" w:bidi="ar-SA"/>
+                          </w:rPr>
+                          <w:t xml:space="preserve"> String[][]{{</w:t>
+                        </w:r>
+                        <w:r>
+                          <w:rPr>
+                            <w:rFonts w:ascii="Consolas" w:hAnsi="Consolas" w:cs="Consolas"/>
+                            <w:color w:val="2A00FF"/>
+                            <w:sz w:val="12"/>
+                            <w:szCs w:val="12"/>
+                            <w:lang w:val="en-US" w:bidi="ar-SA"/>
+                          </w:rPr>
+                          <w:t>"a"</w:t>
+                        </w:r>
+                        <w:r>
+                          <w:rPr>
+                            <w:rFonts w:ascii="Consolas" w:hAnsi="Consolas" w:cs="Consolas"/>
+                            <w:color w:val="000000"/>
+                            <w:sz w:val="12"/>
+                            <w:szCs w:val="12"/>
+                            <w:lang w:val="en-US" w:bidi="ar-SA"/>
+                          </w:rPr>
+                          <w:t xml:space="preserve">, </w:t>
+                        </w:r>
+                        <w:r>
+                          <w:rPr>
+                            <w:rFonts w:ascii="Consolas" w:hAnsi="Consolas" w:cs="Consolas"/>
+                            <w:color w:val="2A00FF"/>
+                            <w:sz w:val="12"/>
+                            <w:szCs w:val="12"/>
+                            <w:lang w:val="en-US" w:bidi="ar-SA"/>
+                          </w:rPr>
+                          <w:t>"b"</w:t>
+                        </w:r>
+                        <w:r>
+                          <w:rPr>
+                            <w:rFonts w:ascii="Consolas" w:hAnsi="Consolas" w:cs="Consolas"/>
+                            <w:color w:val="000000"/>
+                            <w:sz w:val="12"/>
+                            <w:szCs w:val="12"/>
+                            <w:lang w:val="en-US" w:bidi="ar-SA"/>
+                          </w:rPr>
+                          <w:t>}, {</w:t>
+                        </w:r>
+                        <w:r>
+                          <w:rPr>
+                            <w:rFonts w:ascii="Consolas" w:hAnsi="Consolas" w:cs="Consolas"/>
+                            <w:color w:val="2A00FF"/>
+                            <w:sz w:val="12"/>
+                            <w:szCs w:val="12"/>
+                            <w:lang w:val="en-US" w:bidi="ar-SA"/>
+                          </w:rPr>
+                          <w:t>"c"</w:t>
+                        </w:r>
+                        <w:r>
+                          <w:rPr>
+                            <w:rFonts w:ascii="Consolas" w:hAnsi="Consolas" w:cs="Consolas"/>
+                            <w:color w:val="000000"/>
+                            <w:sz w:val="12"/>
+                            <w:szCs w:val="12"/>
+                            <w:lang w:val="en-US" w:bidi="ar-SA"/>
+                          </w:rPr>
+                          <w:t xml:space="preserve">, </w:t>
+                        </w:r>
+                        <w:r>
+                          <w:rPr>
+                            <w:rFonts w:ascii="Consolas" w:hAnsi="Consolas" w:cs="Consolas"/>
+                            <w:color w:val="2A00FF"/>
+                            <w:sz w:val="12"/>
+                            <w:szCs w:val="12"/>
+                            <w:lang w:val="en-US" w:bidi="ar-SA"/>
+                          </w:rPr>
+                          <w:t>"d"</w:t>
+                        </w:r>
+                        <w:r>
+                          <w:rPr>
+                            <w:rFonts w:ascii="Consolas" w:hAnsi="Consolas" w:cs="Consolas"/>
+                            <w:color w:val="000000"/>
+                            <w:sz w:val="12"/>
+                            <w:szCs w:val="12"/>
+                            <w:lang w:val="en-US" w:bidi="ar-SA"/>
+                          </w:rPr>
+                          <w:t>}, {</w:t>
+                        </w:r>
+                        <w:r>
+                          <w:rPr>
+                            <w:rFonts w:ascii="Consolas" w:hAnsi="Consolas" w:cs="Consolas"/>
+                            <w:color w:val="2A00FF"/>
+                            <w:sz w:val="12"/>
+                            <w:szCs w:val="12"/>
+                            <w:lang w:val="en-US" w:bidi="ar-SA"/>
+                          </w:rPr>
+                          <w:t>"e"</w:t>
+                        </w:r>
+                        <w:r>
+                          <w:rPr>
+                            <w:rFonts w:ascii="Consolas" w:hAnsi="Consolas" w:cs="Consolas"/>
+                            <w:color w:val="000000"/>
+                            <w:sz w:val="12"/>
+                            <w:szCs w:val="12"/>
+                            <w:lang w:val="en-US" w:bidi="ar-SA"/>
+                          </w:rPr>
+                          <w:t xml:space="preserve">, </w:t>
+                        </w:r>
+                        <w:r>
+                          <w:rPr>
+                            <w:rFonts w:ascii="Consolas" w:hAnsi="Consolas" w:cs="Consolas"/>
+                            <w:color w:val="2A00FF"/>
+                            <w:sz w:val="12"/>
+                            <w:szCs w:val="12"/>
+                            <w:lang w:val="en-US" w:bidi="ar-SA"/>
+                          </w:rPr>
+                          <w:t>"f"</w:t>
+                        </w:r>
+                        <w:r>
+                          <w:rPr>
+                            <w:rFonts w:ascii="Consolas" w:hAnsi="Consolas" w:cs="Consolas"/>
+                            <w:color w:val="000000"/>
+                            <w:sz w:val="12"/>
+                            <w:szCs w:val="12"/>
+                            <w:lang w:val="en-US" w:bidi="ar-SA"/>
+                          </w:rPr>
+                          <w:t>}};</w:t>
+                        </w:r>
+                      </w:p>
+                      <w:p>
+                        <w:pPr>
+                          <w:autoSpaceDE w:val="0"/>
+                          <w:autoSpaceDN w:val="0"/>
+                          <w:adjustRightInd w:val="0"/>
+                          <w:rPr>
+                            <w:rFonts w:ascii="Consolas" w:hAnsi="Consolas" w:cs="Consolas"/>
+                            <w:sz w:val="12"/>
+                            <w:szCs w:val="12"/>
+                            <w:lang w:val="en-US" w:bidi="ar-SA"/>
+                          </w:rPr>
+                        </w:pPr>
+                        <w:r>
+                          <w:rPr>
+                            <w:rFonts w:ascii="Consolas" w:hAnsi="Consolas" w:cs="Consolas"/>
+                            <w:color w:val="000000"/>
+                            <w:sz w:val="12"/>
+                            <w:szCs w:val="12"/>
+                            <w:lang w:val="en-US" w:bidi="ar-SA"/>
+                          </w:rPr>
+                          <w:t xml:space="preserve">Stream&lt;String[]&gt; </w:t>
+                        </w:r>
+                        <w:proofErr w:type="spellStart"/>
+                        <w:r>
+                          <w:rPr>
+                            <w:rFonts w:ascii="Consolas" w:hAnsi="Consolas" w:cs="Consolas"/>
+                            <w:color w:val="6A3E3E"/>
+                            <w:sz w:val="12"/>
+                            <w:szCs w:val="12"/>
+                            <w:lang w:val="en-US" w:bidi="ar-SA"/>
+                          </w:rPr>
+                          <w:t>tmp</w:t>
+                        </w:r>
+                        <w:proofErr w:type="spellEnd"/>
+                        <w:r>
+                          <w:rPr>
+                            <w:rFonts w:ascii="Consolas" w:hAnsi="Consolas" w:cs="Consolas"/>
+                            <w:color w:val="000000"/>
+                            <w:sz w:val="12"/>
+                            <w:szCs w:val="12"/>
+                            <w:lang w:val="en-US" w:bidi="ar-SA"/>
+                          </w:rPr>
+                          <w:t xml:space="preserve"> = </w:t>
+                        </w:r>
+                        <w:proofErr w:type="spellStart"/>
+                        <w:r>
+                          <w:rPr>
+                            <w:rFonts w:ascii="Consolas" w:hAnsi="Consolas" w:cs="Consolas"/>
+                            <w:color w:val="000000"/>
+                            <w:sz w:val="12"/>
+                            <w:szCs w:val="12"/>
+                            <w:lang w:val="en-US" w:bidi="ar-SA"/>
+                          </w:rPr>
+                          <w:t>Arrays.</w:t>
+                        </w:r>
+                        <w:r>
+                          <w:rPr>
+                            <w:rFonts w:ascii="Consolas" w:hAnsi="Consolas" w:cs="Consolas"/>
+                            <w:i/>
+                            <w:iCs/>
+                            <w:color w:val="000000"/>
+                            <w:sz w:val="12"/>
+                            <w:szCs w:val="12"/>
+                            <w:lang w:val="en-US" w:bidi="ar-SA"/>
+                          </w:rPr>
+                          <w:t>stream</w:t>
+                        </w:r>
+                        <w:proofErr w:type="spellEnd"/>
+                        <w:r>
+                          <w:rPr>
+                            <w:rFonts w:ascii="Consolas" w:hAnsi="Consolas" w:cs="Consolas"/>
+                            <w:color w:val="000000"/>
+                            <w:sz w:val="12"/>
+                            <w:szCs w:val="12"/>
+                            <w:lang w:val="en-US" w:bidi="ar-SA"/>
+                          </w:rPr>
+                          <w:t>(</w:t>
+                        </w:r>
+                        <w:r>
+                          <w:rPr>
+                            <w:rFonts w:ascii="Consolas" w:hAnsi="Consolas" w:cs="Consolas"/>
+                            <w:color w:val="6A3E3E"/>
+                            <w:sz w:val="12"/>
+                            <w:szCs w:val="12"/>
+                            <w:lang w:val="en-US" w:bidi="ar-SA"/>
+                          </w:rPr>
+                          <w:t>data</w:t>
+                        </w:r>
+                        <w:r>
+                          <w:rPr>
+                            <w:rFonts w:ascii="Consolas" w:hAnsi="Consolas" w:cs="Consolas"/>
+                            <w:color w:val="000000"/>
+                            <w:sz w:val="12"/>
+                            <w:szCs w:val="12"/>
+                            <w:lang w:val="en-US" w:bidi="ar-SA"/>
+                          </w:rPr>
+                          <w:t>);</w:t>
+                        </w:r>
+                      </w:p>
+                      <w:p>
+                        <w:pPr>
+                          <w:autoSpaceDE w:val="0"/>
+                          <w:autoSpaceDN w:val="0"/>
+                          <w:adjustRightInd w:val="0"/>
+                          <w:rPr>
+                            <w:rFonts w:ascii="Consolas" w:hAnsi="Consolas" w:cs="Consolas"/>
+                            <w:sz w:val="12"/>
+                            <w:szCs w:val="12"/>
+                            <w:lang w:val="en-US" w:bidi="ar-SA"/>
+                          </w:rPr>
+                        </w:pPr>
+                        <w:r>
+                          <w:rPr>
+                            <w:rFonts w:ascii="Consolas" w:hAnsi="Consolas" w:cs="Consolas"/>
+                            <w:color w:val="000000"/>
+                            <w:sz w:val="12"/>
+                            <w:szCs w:val="12"/>
+                            <w:lang w:val="en-US" w:bidi="ar-SA"/>
+                          </w:rPr>
+                          <w:t xml:space="preserve">Stream&lt;String&gt; </w:t>
+                        </w:r>
+                        <w:r>
+                          <w:rPr>
+                            <w:rFonts w:ascii="Consolas" w:hAnsi="Consolas" w:cs="Consolas"/>
+                            <w:color w:val="6A3E3E"/>
+                            <w:sz w:val="12"/>
+                            <w:szCs w:val="12"/>
+                            <w:lang w:val="en-US" w:bidi="ar-SA"/>
+                          </w:rPr>
+                          <w:t>tmp2</w:t>
+                        </w:r>
+                        <w:r>
+                          <w:rPr>
+                            <w:rFonts w:ascii="Consolas" w:hAnsi="Consolas" w:cs="Consolas"/>
+                            <w:color w:val="000000"/>
+                            <w:sz w:val="12"/>
+                            <w:szCs w:val="12"/>
+                            <w:lang w:val="en-US" w:bidi="ar-SA"/>
+                          </w:rPr>
+                          <w:t xml:space="preserve"> = </w:t>
+                        </w:r>
+                        <w:proofErr w:type="spellStart"/>
+                        <w:r>
+                          <w:rPr>
+                            <w:rFonts w:ascii="Consolas" w:hAnsi="Consolas" w:cs="Consolas"/>
+                            <w:color w:val="6A3E3E"/>
+                            <w:sz w:val="12"/>
+                            <w:szCs w:val="12"/>
+                            <w:lang w:val="en-US" w:bidi="ar-SA"/>
+                          </w:rPr>
+                          <w:t>t</w:t>
+                        </w:r>
+                        <w:r>
+                          <w:rPr>
+                            <w:rFonts w:ascii="Consolas" w:hAnsi="Consolas" w:cs="Consolas"/>
+                            <w:color w:val="6A3E3E"/>
+                            <w:sz w:val="12"/>
+                            <w:szCs w:val="12"/>
+                            <w:lang w:val="en-US" w:bidi="ar-SA"/>
+                          </w:rPr>
+                          <w:t>mp</w:t>
+                        </w:r>
+                        <w:r>
+                          <w:rPr>
+                            <w:rFonts w:ascii="Consolas" w:hAnsi="Consolas" w:cs="Consolas"/>
+                            <w:color w:val="000000"/>
+                            <w:sz w:val="12"/>
+                            <w:szCs w:val="12"/>
+                            <w:lang w:val="en-US" w:bidi="ar-SA"/>
+                          </w:rPr>
+                          <w:t>.flatMap</w:t>
+                        </w:r>
+                        <w:proofErr w:type="spellEnd"/>
+                        <w:r>
+                          <w:rPr>
+                            <w:rFonts w:ascii="Consolas" w:hAnsi="Consolas" w:cs="Consolas"/>
+                            <w:color w:val="000000"/>
+                            <w:sz w:val="12"/>
+                            <w:szCs w:val="12"/>
+                            <w:lang w:val="en-US" w:bidi="ar-SA"/>
+                          </w:rPr>
+                          <w:t>(</w:t>
+                        </w:r>
+                        <w:r>
+                          <w:rPr>
+                            <w:rFonts w:ascii="Consolas" w:hAnsi="Consolas" w:cs="Consolas"/>
+                            <w:color w:val="6A3E3E"/>
+                            <w:sz w:val="12"/>
+                            <w:szCs w:val="12"/>
+                            <w:lang w:val="en-US" w:bidi="ar-SA"/>
+                          </w:rPr>
+                          <w:t>x</w:t>
+                        </w:r>
+                        <w:r>
+                          <w:rPr>
+                            <w:rFonts w:ascii="Consolas" w:hAnsi="Consolas" w:cs="Consolas"/>
+                            <w:color w:val="000000"/>
+                            <w:sz w:val="12"/>
+                            <w:szCs w:val="12"/>
+                            <w:lang w:val="en-US" w:bidi="ar-SA"/>
+                          </w:rPr>
+                          <w:t xml:space="preserve"> -&gt; </w:t>
+                        </w:r>
+                        <w:proofErr w:type="spellStart"/>
+                        <w:r>
+                          <w:rPr>
+                            <w:rFonts w:ascii="Consolas" w:hAnsi="Consolas" w:cs="Consolas"/>
+                            <w:color w:val="000000"/>
+                            <w:sz w:val="12"/>
+                            <w:szCs w:val="12"/>
+                            <w:lang w:val="en-US" w:bidi="ar-SA"/>
+                          </w:rPr>
+                          <w:t>Arrays.</w:t>
+                        </w:r>
+                        <w:r>
+                          <w:rPr>
+                            <w:rFonts w:ascii="Consolas" w:hAnsi="Consolas" w:cs="Consolas"/>
+                            <w:i/>
+                            <w:iCs/>
+                            <w:color w:val="000000"/>
+                            <w:sz w:val="12"/>
+                            <w:szCs w:val="12"/>
+                            <w:lang w:val="en-US" w:bidi="ar-SA"/>
+                          </w:rPr>
+                          <w:t>stream</w:t>
+                        </w:r>
+                        <w:proofErr w:type="spellEnd"/>
+                        <w:r>
+                          <w:rPr>
+                            <w:rFonts w:ascii="Consolas" w:hAnsi="Consolas" w:cs="Consolas"/>
+                            <w:color w:val="000000"/>
+                            <w:sz w:val="12"/>
+                            <w:szCs w:val="12"/>
+                            <w:lang w:val="en-US" w:bidi="ar-SA"/>
+                          </w:rPr>
+                          <w:t>(</w:t>
+                        </w:r>
+                        <w:r>
+                          <w:rPr>
+                            <w:rFonts w:ascii="Consolas" w:hAnsi="Consolas" w:cs="Consolas"/>
+                            <w:color w:val="6A3E3E"/>
+                            <w:sz w:val="12"/>
+                            <w:szCs w:val="12"/>
+                            <w:lang w:val="en-US" w:bidi="ar-SA"/>
+                          </w:rPr>
+                          <w:t>x</w:t>
+                        </w:r>
+                        <w:r>
+                          <w:rPr>
+                            <w:rFonts w:ascii="Consolas" w:hAnsi="Consolas" w:cs="Consolas"/>
+                            <w:color w:val="000000"/>
+                            <w:sz w:val="12"/>
+                            <w:szCs w:val="12"/>
+                            <w:lang w:val="en-US" w:bidi="ar-SA"/>
+                          </w:rPr>
+                          <w:t>));</w:t>
+                        </w:r>
+                      </w:p>
+                      <w:p>
+                        <w:pPr>
+                          <w:pStyle w:val="Zawartotabeli"/>
+                          <w:rPr>
+                            <w:rFonts w:ascii="Consolas" w:hAnsi="Consolas"/>
+                            <w:sz w:val="12"/>
+                            <w:szCs w:val="12"/>
+                            <w:lang w:val="en-US"/>
+                          </w:rPr>
+                        </w:pPr>
+                        <w:r>
+                          <w:rPr>
+                            <w:rFonts w:ascii="Consolas" w:hAnsi="Consolas" w:cs="Consolas"/>
+                            <w:color w:val="000000"/>
+                            <w:sz w:val="12"/>
+                            <w:szCs w:val="12"/>
+                            <w:lang w:val="en-US" w:bidi="ar-SA"/>
+                          </w:rPr>
+                          <w:t xml:space="preserve">Stream&lt;String&gt; </w:t>
+                        </w:r>
+                        <w:r>
+                          <w:rPr>
+                            <w:rFonts w:ascii="Consolas" w:hAnsi="Consolas" w:cs="Consolas"/>
+                            <w:color w:val="6A3E3E"/>
+                            <w:sz w:val="12"/>
+                            <w:szCs w:val="12"/>
+                            <w:lang w:val="en-US" w:bidi="ar-SA"/>
+                          </w:rPr>
+                          <w:t>stream</w:t>
+                        </w:r>
+                        <w:r>
+                          <w:rPr>
+                            <w:rFonts w:ascii="Consolas" w:hAnsi="Consolas" w:cs="Consolas"/>
+                            <w:color w:val="000000"/>
+                            <w:sz w:val="12"/>
+                            <w:szCs w:val="12"/>
+                            <w:lang w:val="en-US" w:bidi="ar-SA"/>
+                          </w:rPr>
+                          <w:t xml:space="preserve"> = </w:t>
+                        </w:r>
+                        <w:r>
+                          <w:rPr>
+                            <w:rFonts w:ascii="Consolas" w:hAnsi="Consolas" w:cs="Consolas"/>
+                            <w:color w:val="6A3E3E"/>
+                            <w:sz w:val="12"/>
+                            <w:szCs w:val="12"/>
+                            <w:lang w:val="en-US" w:bidi="ar-SA"/>
+                          </w:rPr>
+                          <w:t>tmp2</w:t>
+                        </w:r>
+                        <w:r>
+                          <w:rPr>
+                            <w:rFonts w:ascii="Consolas" w:hAnsi="Consolas" w:cs="Consolas"/>
+                            <w:color w:val="000000"/>
+                            <w:sz w:val="12"/>
+                            <w:szCs w:val="12"/>
+                            <w:lang w:val="en-US" w:bidi="ar-SA"/>
+                          </w:rPr>
+                          <w:t>.filter(</w:t>
+                        </w:r>
+                        <w:r>
+                          <w:rPr>
+                            <w:rFonts w:ascii="Consolas" w:hAnsi="Consolas" w:cs="Consolas"/>
+                            <w:color w:val="6A3E3E"/>
+                            <w:sz w:val="12"/>
+                            <w:szCs w:val="12"/>
+                            <w:lang w:val="en-US" w:bidi="ar-SA"/>
+                          </w:rPr>
+                          <w:t>x</w:t>
+                        </w:r>
+                        <w:r>
+                          <w:rPr>
+                            <w:rFonts w:ascii="Consolas" w:hAnsi="Consolas" w:cs="Consolas"/>
+                            <w:color w:val="000000"/>
+                            <w:sz w:val="12"/>
+                            <w:szCs w:val="12"/>
+                            <w:lang w:val="en-US" w:bidi="ar-SA"/>
+                          </w:rPr>
+                          <w:t xml:space="preserve"> -&gt; </w:t>
+                        </w:r>
+                        <w:r>
+                          <w:rPr>
+                            <w:rFonts w:ascii="Consolas" w:hAnsi="Consolas" w:cs="Consolas"/>
+                            <w:color w:val="2A00FF"/>
+                            <w:sz w:val="12"/>
+                            <w:szCs w:val="12"/>
+                            <w:lang w:val="en-US" w:bidi="ar-SA"/>
+                          </w:rPr>
+                          <w:t>"</w:t>
+                        </w:r>
+                        <w:proofErr w:type="spellStart"/>
+                        <w:r>
+                          <w:rPr>
+                            <w:rFonts w:ascii="Consolas" w:hAnsi="Consolas" w:cs="Consolas"/>
+                            <w:color w:val="2A00FF"/>
+                            <w:sz w:val="12"/>
+                            <w:szCs w:val="12"/>
+                            <w:lang w:val="en-US" w:bidi="ar-SA"/>
+                          </w:rPr>
+                          <w:t>a"</w:t>
+                        </w:r>
+                        <w:r>
+                          <w:rPr>
+                            <w:rFonts w:ascii="Consolas" w:hAnsi="Consolas" w:cs="Consolas"/>
+                            <w:color w:val="000000"/>
+                            <w:sz w:val="12"/>
+                            <w:szCs w:val="12"/>
+                            <w:lang w:val="en-US" w:bidi="ar-SA"/>
+                          </w:rPr>
+                          <w:t>.equals</w:t>
+                        </w:r>
+                        <w:proofErr w:type="spellEnd"/>
+                        <w:r>
+                          <w:rPr>
+                            <w:rFonts w:ascii="Consolas" w:hAnsi="Consolas" w:cs="Consolas"/>
+                            <w:color w:val="000000"/>
+                            <w:sz w:val="12"/>
+                            <w:szCs w:val="12"/>
+                            <w:lang w:val="en-US" w:bidi="ar-SA"/>
+                          </w:rPr>
+                          <w:t>(</w:t>
+                        </w:r>
+                        <w:proofErr w:type="spellStart"/>
+                        <w:r>
+                          <w:rPr>
+                            <w:rFonts w:ascii="Consolas" w:hAnsi="Consolas" w:cs="Consolas"/>
+                            <w:color w:val="6A3E3E"/>
+                            <w:sz w:val="12"/>
+                            <w:szCs w:val="12"/>
+                            <w:lang w:val="en-US" w:bidi="ar-SA"/>
+                          </w:rPr>
+                          <w:t>x</w:t>
+                        </w:r>
+                        <w:r>
+                          <w:rPr>
+                            <w:rFonts w:ascii="Consolas" w:hAnsi="Consolas" w:cs="Consolas"/>
+                            <w:color w:val="000000"/>
+                            <w:sz w:val="12"/>
+                            <w:szCs w:val="12"/>
+                            <w:lang w:val="en-US" w:bidi="ar-SA"/>
+                          </w:rPr>
+                          <w:t>.toString</w:t>
+                        </w:r>
+                        <w:proofErr w:type="spellEnd"/>
+                        <w:r>
+                          <w:rPr>
+                            <w:rFonts w:ascii="Consolas" w:hAnsi="Consolas" w:cs="Consolas"/>
+                            <w:color w:val="000000"/>
+                            <w:sz w:val="12"/>
+                            <w:szCs w:val="12"/>
+                            <w:lang w:val="en-US" w:bidi="ar-SA"/>
+                          </w:rPr>
+                          <w:t>()));</w:t>
+                        </w:r>
+                      </w:p>
+                    </w:tc>
+                  </w:tr>
+                </w:tbl>
+                <w:p>
+                  <w:pPr>
+                    <w:pStyle w:val="Zawartotabeli"/>
+                    <w:rPr>
+                      <w:rFonts w:ascii="Consolas" w:hAnsi="Consolas"/>
+                      <w:sz w:val="16"/>
+                      <w:szCs w:val="16"/>
+                      <w:lang w:val="en-US"/>
+                    </w:rPr>
+                  </w:pPr>
+                </w:p>
+                <w:p>
+                  <w:pPr>
+                    <w:pStyle w:val="Zawartotabeli"/>
+                    <w:rPr>
+                      <w:rFonts w:ascii="Consolas" w:hAnsi="Consolas"/>
+                      <w:sz w:val="16"/>
+                      <w:szCs w:val="16"/>
+                    </w:rPr>
+                  </w:pPr>
+                  <w:r>
+                    <w:rPr>
+                      <w:rFonts w:ascii="Consolas" w:hAnsi="Consolas"/>
+                      <w:sz w:val="16"/>
+                      <w:szCs w:val="16"/>
+                    </w:rPr>
+                    <w:t>f</w:t>
+                  </w:r>
+                </w:p>
+              </w:tc>
+            </w:tr>
+          </w:tbl>
           <w:p>
             <w:pPr>
               <w:pStyle w:val="Zawartotabeli"/>
@@ -20615,7 +22122,6 @@
                 <w:rFonts w:ascii="Consolas" w:hAnsi="Consolas"/>
                 <w:sz w:val="16"/>
                 <w:szCs w:val="16"/>
-                <w:lang w:val="en-US"/>
               </w:rPr>
             </w:pPr>
           </w:p>
@@ -20630,7 +22136,6 @@
           <w:iCs/>
           <w:sz w:val="12"/>
           <w:szCs w:val="12"/>
-          <w:lang w:val="en-US"/>
         </w:rPr>
       </w:pPr>
     </w:p>
@@ -22085,7 +23590,6 @@
     <w:name w:val="Hyperlink"/>
     <w:basedOn w:val="DefaultParagraphFont"/>
     <w:uiPriority w:val="99"/>
-    <w:semiHidden/>
     <w:unhideWhenUsed/>
     <w:rsid w:val="00673E1F"/>
     <w:rPr>

</xml_diff>

<commit_message>
jackson - w trakcie
</commit_message>
<xml_diff>
--- a/JavaBasicCS.docx
+++ b/JavaBasicCS.docx
@@ -1,6 +1,6 @@
 
 <file path=word/document.xml><?xml version="1.0" encoding="utf-8"?>
-<w:document xmlns:wpc="http://schemas.microsoft.com/office/word/2010/wordprocessingCanvas" xmlns:mc="http://schemas.openxmlformats.org/markup-compatibility/2006" xmlns:o="urn:schemas-microsoft-com:office:office" xmlns:r="http://schemas.openxmlformats.org/officeDocument/2006/relationships" xmlns:m="http://schemas.openxmlformats.org/officeDocument/2006/math" xmlns:v="urn:schemas-microsoft-com:vml" xmlns:wp14="http://schemas.microsoft.com/office/word/2010/wordprocessingDrawing" xmlns:wp="http://schemas.openxmlformats.org/drawingml/2006/wordprocessingDrawing" xmlns:w10="urn:schemas-microsoft-com:office:word" xmlns:w="http://schemas.openxmlformats.org/wordprocessingml/2006/main" xmlns:w14="http://schemas.microsoft.com/office/word/2010/wordml" xmlns:wpg="http://schemas.microsoft.com/office/word/2010/wordprocessingGroup" xmlns:wpi="http://schemas.microsoft.com/office/word/2010/wordprocessingInk" xmlns:wne="http://schemas.microsoft.com/office/word/2006/wordml" xmlns:wps="http://schemas.microsoft.com/office/word/2010/wordprocessingShape" mc:Ignorable="w14 wp14">
+<w:document xmlns:ve="http://schemas.openxmlformats.org/markup-compatibility/2006" xmlns:o="urn:schemas-microsoft-com:office:office" xmlns:r="http://schemas.openxmlformats.org/officeDocument/2006/relationships" xmlns:m="http://schemas.openxmlformats.org/officeDocument/2006/math" xmlns:v="urn:schemas-microsoft-com:vml" xmlns:wp="http://schemas.openxmlformats.org/drawingml/2006/wordprocessingDrawing" xmlns:w10="urn:schemas-microsoft-com:office:word" xmlns:w="http://schemas.openxmlformats.org/wordprocessingml/2006/main" xmlns:wne="http://schemas.microsoft.com/office/word/2006/wordml">
   <w:body>
     <w:tbl>
       <w:tblPr>
@@ -20,7 +20,7 @@
           <w:bottom w:w="55" w:type="dxa"/>
           <w:right w:w="55" w:type="dxa"/>
         </w:tblCellMar>
-        <w:tblLook w:val="0000" w:firstRow="0" w:lastRow="0" w:firstColumn="0" w:lastColumn="0" w:noHBand="0" w:noVBand="0"/>
+        <w:tblLook w:val="0000"/>
       </w:tblPr>
       <w:tblGrid>
         <w:gridCol w:w="9643"/>
@@ -96,7 +96,7 @@
                 <w:bottom w:w="55" w:type="dxa"/>
                 <w:right w:w="55" w:type="dxa"/>
               </w:tblCellMar>
-              <w:tblLook w:val="0000" w:firstRow="0" w:lastRow="0" w:firstColumn="0" w:lastColumn="0" w:noHBand="0" w:noVBand="0"/>
+              <w:tblLook w:val="0000"/>
             </w:tblPr>
             <w:tblGrid>
               <w:gridCol w:w="1195"/>
@@ -1083,9 +1083,9 @@
           </w:p>
           <w:tbl>
             <w:tblPr>
-              <w:tblStyle w:val="TableGrid"/>
+              <w:tblStyle w:val="Tabela-Siatka"/>
               <w:tblW w:w="0" w:type="auto"/>
-              <w:tblLook w:val="04A0" w:firstRow="1" w:lastRow="0" w:firstColumn="1" w:lastColumn="0" w:noHBand="0" w:noVBand="1"/>
+              <w:tblLook w:val="04A0"/>
             </w:tblPr>
             <w:tblGrid>
               <w:gridCol w:w="9519"/>
@@ -2551,7 +2551,7 @@
                 </w:p>
                 <w:tbl>
                   <w:tblPr>
-                    <w:tblStyle w:val="TableGrid"/>
+                    <w:tblStyle w:val="Tabela-Siatka"/>
                     <w:tblW w:w="0" w:type="auto"/>
                     <w:tblBorders>
                       <w:top w:val="dotted" w:sz="4" w:space="0" w:color="auto"/>
@@ -2561,7 +2561,7 @@
                       <w:insideH w:val="dotted" w:sz="4" w:space="0" w:color="auto"/>
                       <w:insideV w:val="dotted" w:sz="4" w:space="0" w:color="auto"/>
                     </w:tblBorders>
-                    <w:tblLook w:val="04A0" w:firstRow="1" w:lastRow="0" w:firstColumn="1" w:lastColumn="0" w:noHBand="0" w:noVBand="1"/>
+                    <w:tblLook w:val="04A0"/>
                   </w:tblPr>
                   <w:tblGrid>
                     <w:gridCol w:w="1470"/>
@@ -2787,9 +2787,9 @@
           </w:p>
           <w:tbl>
             <w:tblPr>
-              <w:tblStyle w:val="TableGrid"/>
+              <w:tblStyle w:val="Tabela-Siatka"/>
               <w:tblW w:w="0" w:type="auto"/>
-              <w:tblLook w:val="04A0" w:firstRow="1" w:lastRow="0" w:firstColumn="1" w:lastColumn="0" w:noHBand="0" w:noVBand="1"/>
+              <w:tblLook w:val="04A0"/>
             </w:tblPr>
             <w:tblGrid>
               <w:gridCol w:w="9519"/>
@@ -2836,9 +2836,9 @@
                 </w:p>
                 <w:tbl>
                   <w:tblPr>
-                    <w:tblStyle w:val="TableGrid"/>
+                    <w:tblStyle w:val="Tabela-Siatka"/>
                     <w:tblW w:w="0" w:type="auto"/>
-                    <w:tblLook w:val="04A0" w:firstRow="1" w:lastRow="0" w:firstColumn="1" w:lastColumn="0" w:noHBand="0" w:noVBand="1"/>
+                    <w:tblLook w:val="04A0"/>
                   </w:tblPr>
                   <w:tblGrid>
                     <w:gridCol w:w="1956"/>
@@ -3738,7 +3738,29 @@
                             <w:szCs w:val="12"/>
                             <w:lang w:val="en-US"/>
                           </w:rPr>
-                          <w:t xml:space="preserve">data i </w:t>
+                          <w:t xml:space="preserve">data </w:t>
+                        </w:r>
+                        <w:proofErr w:type="spellStart"/>
+                        <w:r>
+                          <w:rPr>
+                            <w:rFonts w:ascii="Consolas" w:hAnsi="Consolas" w:cs="Consolas"/>
+                            <w:b/>
+                            <w:sz w:val="12"/>
+                            <w:szCs w:val="12"/>
+                            <w:lang w:val="en-US"/>
+                          </w:rPr>
+                          <w:t>i</w:t>
+                        </w:r>
+                        <w:proofErr w:type="spellEnd"/>
+                        <w:r>
+                          <w:rPr>
+                            <w:rFonts w:ascii="Consolas" w:hAnsi="Consolas" w:cs="Consolas"/>
+                            <w:b/>
+                            <w:sz w:val="12"/>
+                            <w:szCs w:val="12"/>
+                            <w:lang w:val="en-US"/>
+                          </w:rPr>
+                          <w:t xml:space="preserve"> </w:t>
                         </w:r>
                         <w:proofErr w:type="spellStart"/>
                         <w:r>
@@ -3835,7 +3857,29 @@
                             <w:szCs w:val="12"/>
                             <w:lang w:val="en-US"/>
                           </w:rPr>
-                          <w:t xml:space="preserve">data i </w:t>
+                          <w:t xml:space="preserve">data </w:t>
+                        </w:r>
+                        <w:proofErr w:type="spellStart"/>
+                        <w:r>
+                          <w:rPr>
+                            <w:rFonts w:ascii="Consolas" w:hAnsi="Consolas" w:cs="Consolas"/>
+                            <w:b/>
+                            <w:sz w:val="12"/>
+                            <w:szCs w:val="12"/>
+                            <w:lang w:val="en-US"/>
+                          </w:rPr>
+                          <w:t>i</w:t>
+                        </w:r>
+                        <w:proofErr w:type="spellEnd"/>
+                        <w:r>
+                          <w:rPr>
+                            <w:rFonts w:ascii="Consolas" w:hAnsi="Consolas" w:cs="Consolas"/>
+                            <w:b/>
+                            <w:sz w:val="12"/>
+                            <w:szCs w:val="12"/>
+                            <w:lang w:val="en-US"/>
+                          </w:rPr>
+                          <w:t xml:space="preserve"> </w:t>
                         </w:r>
                         <w:proofErr w:type="spellStart"/>
                         <w:r>
@@ -5339,7 +5383,6 @@
                           </w:rPr>
                           <w:t xml:space="preserve"> </w:t>
                         </w:r>
-                        <w:proofErr w:type="spellStart"/>
                         <w:r>
                           <w:rPr>
                             <w:rFonts w:ascii="Consolas" w:hAnsi="Consolas" w:cs="Consolas"/>
@@ -5350,7 +5393,6 @@
                           </w:rPr>
                           <w:t>ld</w:t>
                         </w:r>
-                        <w:proofErr w:type="spellEnd"/>
                         <w:r>
                           <w:rPr>
                             <w:rFonts w:ascii="Consolas" w:hAnsi="Consolas" w:cs="Consolas"/>
@@ -5415,7 +5457,6 @@
                           </w:rPr>
                           <w:t xml:space="preserve"> </w:t>
                         </w:r>
-                        <w:proofErr w:type="spellStart"/>
                         <w:r>
                           <w:rPr>
                             <w:rFonts w:ascii="Consolas" w:hAnsi="Consolas" w:cs="Consolas"/>
@@ -5426,7 +5467,6 @@
                           </w:rPr>
                           <w:t>ld</w:t>
                         </w:r>
-                        <w:proofErr w:type="spellEnd"/>
                         <w:r>
                           <w:rPr>
                             <w:rFonts w:ascii="Consolas" w:hAnsi="Consolas" w:cs="Consolas"/>
@@ -5661,7 +5701,7 @@
                         </w:r>
                         <w:r>
                           <w:rPr>
-                            <w:rStyle w:val="HTMLCode"/>
+                            <w:rStyle w:val="HTML-kod"/>
                             <w:rFonts w:ascii="Consolas" w:eastAsia="SimSun" w:hAnsi="Consolas" w:cs="Consolas"/>
                             <w:sz w:val="12"/>
                             <w:szCs w:val="12"/>
@@ -5670,7 +5710,7 @@
                         </w:r>
                         <w:r>
                           <w:rPr>
-                            <w:rStyle w:val="HTMLCode"/>
+                            <w:rStyle w:val="HTML-kod"/>
                             <w:rFonts w:ascii="Consolas" w:eastAsia="SimSun" w:hAnsi="Consolas" w:cs="Consolas"/>
                             <w:sz w:val="12"/>
                             <w:szCs w:val="12"/>
@@ -5689,7 +5729,7 @@
                         </w:r>
                         <w:r>
                           <w:rPr>
-                            <w:rStyle w:val="HTMLCode"/>
+                            <w:rStyle w:val="HTML-kod"/>
                             <w:rFonts w:ascii="Consolas" w:eastAsia="SimSun" w:hAnsi="Consolas" w:cs="Consolas"/>
                             <w:sz w:val="12"/>
                             <w:szCs w:val="12"/>
@@ -5698,7 +5738,7 @@
                         </w:r>
                         <w:r>
                           <w:rPr>
-                            <w:rStyle w:val="HTMLCode"/>
+                            <w:rStyle w:val="HTML-kod"/>
                             <w:rFonts w:ascii="Consolas" w:eastAsia="SimSun" w:hAnsi="Consolas" w:cs="Consolas"/>
                             <w:sz w:val="12"/>
                             <w:szCs w:val="12"/>
@@ -5831,7 +5871,7 @@
                           <w:adjustRightInd w:val="0"/>
                           <w:ind w:left="720"/>
                           <w:rPr>
-                            <w:rStyle w:val="HTMLCode"/>
+                            <w:rStyle w:val="HTML-kod"/>
                             <w:rFonts w:ascii="Consolas" w:eastAsia="SimSun" w:hAnsi="Consolas" w:cs="Consolas"/>
                             <w:sz w:val="12"/>
                             <w:szCs w:val="12"/>
@@ -5839,7 +5879,7 @@
                         </w:pPr>
                         <w:r>
                           <w:rPr>
-                            <w:rStyle w:val="HTMLCode"/>
+                            <w:rStyle w:val="HTML-kod"/>
                             <w:rFonts w:ascii="Consolas" w:eastAsia="SimSun" w:hAnsi="Consolas" w:cs="Consolas"/>
                             <w:sz w:val="12"/>
                             <w:szCs w:val="12"/>
@@ -5858,7 +5898,7 @@
                         </w:r>
                         <w:r>
                           <w:rPr>
-                            <w:rStyle w:val="HTMLCode"/>
+                            <w:rStyle w:val="HTML-kod"/>
                             <w:rFonts w:ascii="Consolas" w:eastAsia="SimSun" w:hAnsi="Consolas" w:cs="Consolas"/>
                             <w:sz w:val="12"/>
                             <w:szCs w:val="12"/>
@@ -5887,7 +5927,7 @@
                         </w:r>
                         <w:r>
                           <w:rPr>
-                            <w:rStyle w:val="HTMLCode"/>
+                            <w:rStyle w:val="HTML-kod"/>
                             <w:rFonts w:ascii="Consolas" w:eastAsia="SimSun" w:hAnsi="Consolas" w:cs="Consolas"/>
                             <w:sz w:val="12"/>
                             <w:szCs w:val="12"/>
@@ -5896,7 +5936,7 @@
                         </w:r>
                         <w:r>
                           <w:rPr>
-                            <w:rStyle w:val="HTMLCode"/>
+                            <w:rStyle w:val="HTML-kod"/>
                             <w:rFonts w:ascii="Consolas" w:eastAsia="SimSun" w:hAnsi="Consolas" w:cs="Consolas"/>
                             <w:sz w:val="12"/>
                             <w:szCs w:val="12"/>
@@ -5918,7 +5958,7 @@
                         <w:pPr>
                           <w:ind w:left="720"/>
                           <w:rPr>
-                            <w:rStyle w:val="HTMLCode"/>
+                            <w:rStyle w:val="HTML-kod"/>
                             <w:rFonts w:ascii="Consolas" w:eastAsia="SimSun" w:hAnsi="Consolas" w:cs="Consolas"/>
                             <w:sz w:val="12"/>
                             <w:szCs w:val="12"/>
@@ -5936,7 +5976,7 @@
                         </w:r>
                         <w:r>
                           <w:rPr>
-                            <w:rStyle w:val="HTMLCode"/>
+                            <w:rStyle w:val="HTML-kod"/>
                             <w:rFonts w:ascii="Consolas" w:eastAsia="SimSun" w:hAnsi="Consolas" w:cs="Consolas"/>
                             <w:sz w:val="12"/>
                             <w:szCs w:val="12"/>
@@ -5965,7 +6005,7 @@
                         </w:r>
                         <w:r>
                           <w:rPr>
-                            <w:rStyle w:val="HTMLCode"/>
+                            <w:rStyle w:val="HTML-kod"/>
                             <w:rFonts w:ascii="Consolas" w:eastAsia="SimSun" w:hAnsi="Consolas" w:cs="Consolas"/>
                             <w:sz w:val="12"/>
                             <w:szCs w:val="12"/>
@@ -5974,7 +6014,7 @@
                         </w:r>
                         <w:r>
                           <w:rPr>
-                            <w:rStyle w:val="HTMLCode"/>
+                            <w:rStyle w:val="HTML-kod"/>
                             <w:rFonts w:ascii="Consolas" w:eastAsia="SimSun" w:hAnsi="Consolas" w:cs="Consolas"/>
                             <w:sz w:val="12"/>
                             <w:szCs w:val="12"/>
@@ -6448,18 +6488,7 @@
                             <w:szCs w:val="12"/>
                             <w:lang w:val="en-US" w:bidi="ar-SA"/>
                           </w:rPr>
-                          <w:t xml:space="preserve"> = </w:t>
-                        </w:r>
-                        <w:proofErr w:type="spellStart"/>
-                        <w:r>
-                          <w:rPr>
-                            <w:rFonts w:ascii="Consolas" w:hAnsi="Consolas" w:cs="Consolas"/>
-                            <w:color w:val="000000"/>
-                            <w:sz w:val="12"/>
-                            <w:szCs w:val="12"/>
-                            <w:lang w:val="en-US" w:bidi="ar-SA"/>
-                          </w:rPr>
-                          <w:t>LocalTime.</w:t>
+                          <w:t xml:space="preserve"> = LocalTime.</w:t>
                         </w:r>
                         <w:r>
                           <w:rPr>
@@ -6475,7 +6504,6 @@
                           </w:rPr>
                           <w:t>MAX</w:t>
                         </w:r>
-                        <w:proofErr w:type="spellEnd"/>
                         <w:r>
                           <w:rPr>
                             <w:rFonts w:ascii="Consolas" w:hAnsi="Consolas" w:cs="Consolas"/>
@@ -6515,7 +6543,29 @@
                             <w:szCs w:val="12"/>
                             <w:lang w:val="en-US"/>
                           </w:rPr>
-                          <w:t xml:space="preserve">Data i </w:t>
+                          <w:t xml:space="preserve">Data </w:t>
+                        </w:r>
+                        <w:proofErr w:type="spellStart"/>
+                        <w:r>
+                          <w:rPr>
+                            <w:rFonts w:ascii="Consolas" w:hAnsi="Consolas" w:cs="Consolas"/>
+                            <w:b/>
+                            <w:sz w:val="12"/>
+                            <w:szCs w:val="12"/>
+                            <w:lang w:val="en-US"/>
+                          </w:rPr>
+                          <w:t>i</w:t>
+                        </w:r>
+                        <w:proofErr w:type="spellEnd"/>
+                        <w:r>
+                          <w:rPr>
+                            <w:rFonts w:ascii="Consolas" w:hAnsi="Consolas" w:cs="Consolas"/>
+                            <w:b/>
+                            <w:sz w:val="12"/>
+                            <w:szCs w:val="12"/>
+                            <w:lang w:val="en-US"/>
+                          </w:rPr>
+                          <w:t xml:space="preserve"> </w:t>
                         </w:r>
                         <w:proofErr w:type="spellStart"/>
                         <w:r>
@@ -8454,17 +8504,17 @@
                 </w:p>
                 <w:p>
                   <w:pPr>
-                    <w:pStyle w:val="HTMLPreformatted"/>
-                    <w:rPr>
-                      <w:color w:val="000000"/>
-                      <w:sz w:val="12"/>
-                      <w:szCs w:val="12"/>
-                    </w:rPr>
-                  </w:pPr>
-                </w:p>
-                <w:p>
-                  <w:pPr>
-                    <w:pStyle w:val="HTMLPreformatted"/>
+                    <w:pStyle w:val="HTML-wstpniesformatowany"/>
+                    <w:rPr>
+                      <w:color w:val="000000"/>
+                      <w:sz w:val="12"/>
+                      <w:szCs w:val="12"/>
+                    </w:rPr>
+                  </w:pPr>
+                </w:p>
+                <w:p>
+                  <w:pPr>
+                    <w:pStyle w:val="HTML-wstpniesformatowany"/>
                     <w:rPr>
                       <w:color w:val="000000"/>
                       <w:sz w:val="12"/>
@@ -8509,9 +8559,9 @@
           </w:p>
           <w:tbl>
             <w:tblPr>
-              <w:tblStyle w:val="TableGrid"/>
+              <w:tblStyle w:val="Tabela-Siatka"/>
               <w:tblW w:w="0" w:type="auto"/>
-              <w:tblLook w:val="04A0" w:firstRow="1" w:lastRow="0" w:firstColumn="1" w:lastColumn="0" w:noHBand="0" w:noVBand="1"/>
+              <w:tblLook w:val="04A0"/>
             </w:tblPr>
             <w:tblGrid>
               <w:gridCol w:w="4759"/>
@@ -9409,7 +9459,7 @@
                 <w:bottom w:w="55" w:type="dxa"/>
                 <w:right w:w="55" w:type="dxa"/>
               </w:tblCellMar>
-              <w:tblLook w:val="0000" w:firstRow="0" w:lastRow="0" w:firstColumn="0" w:lastColumn="0" w:noHBand="0" w:noVBand="0"/>
+              <w:tblLook w:val="0000"/>
             </w:tblPr>
             <w:tblGrid>
               <w:gridCol w:w="9528"/>
@@ -9752,7 +9802,6 @@
                     <w:t xml:space="preserve"> = </w:t>
                   </w:r>
                   <w:proofErr w:type="spellStart"/>
-                  <w:proofErr w:type="gramStart"/>
                   <w:r>
                     <w:rPr>
                       <w:rFonts w:ascii="Consolas" w:hAnsi="Consolas" w:cs="Consolas"/>
@@ -9774,7 +9823,6 @@
                     </w:rPr>
                     <w:t>(</w:t>
                   </w:r>
-                  <w:proofErr w:type="gramEnd"/>
                   <w:r>
                     <w:rPr>
                       <w:rFonts w:ascii="Consolas" w:hAnsi="Consolas" w:cs="Consolas"/>
@@ -9889,20 +9937,8 @@
                       <w:szCs w:val="12"/>
                       <w:lang w:val="en-US" w:bidi="ar-SA"/>
                     </w:rPr>
-                    <w:t xml:space="preserve"> </w:t>
-                  </w:r>
-                  <w:proofErr w:type="gramStart"/>
-                  <w:r>
-                    <w:rPr>
-                      <w:rFonts w:ascii="Consolas" w:hAnsi="Consolas" w:cs="Consolas"/>
-                      <w:color w:val="3F7F5F"/>
-                      <w:sz w:val="12"/>
-                      <w:szCs w:val="12"/>
-                      <w:lang w:val="en-US" w:bidi="ar-SA"/>
-                    </w:rPr>
-                    <w:t>fixed !!</w:t>
-                  </w:r>
-                  <w:proofErr w:type="gramEnd"/>
+                    <w:t xml:space="preserve"> fixed !!</w:t>
+                  </w:r>
                 </w:p>
                 <w:p>
                   <w:pPr>
@@ -9930,7 +9966,6 @@
                     </w:rPr>
                   </w:pPr>
                   <w:proofErr w:type="spellStart"/>
-                  <w:proofErr w:type="gramStart"/>
                   <w:r>
                     <w:rPr>
                       <w:rFonts w:ascii="Consolas" w:hAnsi="Consolas" w:cs="Consolas"/>
@@ -9950,18 +9985,7 @@
                       <w:szCs w:val="12"/>
                       <w:lang w:val="en-US" w:bidi="ar-SA"/>
                     </w:rPr>
-                    <w:t>(</w:t>
-                  </w:r>
-                  <w:proofErr w:type="gramEnd"/>
-                  <w:r>
-                    <w:rPr>
-                      <w:rFonts w:ascii="Consolas" w:hAnsi="Consolas" w:cs="Consolas"/>
-                      <w:color w:val="000000"/>
-                      <w:sz w:val="12"/>
-                      <w:szCs w:val="12"/>
-                      <w:lang w:val="en-US" w:bidi="ar-SA"/>
-                    </w:rPr>
-                    <w:t>stArr1). …</w:t>
+                    <w:t>(stArr1). …</w:t>
                   </w:r>
                 </w:p>
                 <w:p>
@@ -10157,7 +10181,6 @@
                     <w:t xml:space="preserve">(x [, </w:t>
                   </w:r>
                   <w:proofErr w:type="spellStart"/>
-                  <w:proofErr w:type="gramStart"/>
                   <w:r>
                     <w:rPr>
                       <w:rFonts w:ascii="Consolas" w:hAnsi="Consolas" w:cs="Consolas"/>
@@ -10177,18 +10200,7 @@
                       <w:szCs w:val="12"/>
                       <w:lang w:val="en-US" w:bidi="ar-SA"/>
                     </w:rPr>
-                    <w:t>[</w:t>
-                  </w:r>
-                  <w:proofErr w:type="gramEnd"/>
-                  <w:r>
-                    <w:rPr>
-                      <w:rFonts w:ascii="Consolas" w:hAnsi="Consolas" w:cs="Consolas"/>
-                      <w:color w:val="000000"/>
-                      <w:sz w:val="12"/>
-                      <w:szCs w:val="12"/>
-                      <w:lang w:val="en-US" w:bidi="ar-SA"/>
-                    </w:rPr>
-                    <w:t xml:space="preserve">, </w:t>
+                    <w:t xml:space="preserve">[, </w:t>
                   </w:r>
                   <w:proofErr w:type="spellStart"/>
                   <w:r>
@@ -10242,7 +10254,29 @@
                       <w:szCs w:val="12"/>
                       <w:lang w:val="en-US" w:bidi="ar-SA"/>
                     </w:rPr>
-                    <w:t xml:space="preserve">: 2,2=’’; 2,4=’cd’; </w:t>
+                    <w:t>: 2,2=’’; 2,4=’</w:t>
+                  </w:r>
+                  <w:proofErr w:type="spellStart"/>
+                  <w:r>
+                    <w:rPr>
+                      <w:rFonts w:ascii="Consolas" w:hAnsi="Consolas" w:cs="Consolas"/>
+                      <w:color w:val="3F7F5F"/>
+                      <w:sz w:val="12"/>
+                      <w:szCs w:val="12"/>
+                      <w:lang w:val="en-US" w:bidi="ar-SA"/>
+                    </w:rPr>
+                    <w:t>cd</w:t>
+                  </w:r>
+                  <w:proofErr w:type="spellEnd"/>
+                  <w:r>
+                    <w:rPr>
+                      <w:rFonts w:ascii="Consolas" w:hAnsi="Consolas" w:cs="Consolas"/>
+                      <w:color w:val="3F7F5F"/>
+                      <w:sz w:val="12"/>
+                      <w:szCs w:val="12"/>
+                      <w:lang w:val="en-US" w:bidi="ar-SA"/>
+                    </w:rPr>
+                    <w:t xml:space="preserve">’; </w:t>
                   </w:r>
                   <w:proofErr w:type="spellStart"/>
                   <w:r>
@@ -10762,7 +10796,7 @@
                 <w:bottom w:w="55" w:type="dxa"/>
                 <w:right w:w="55" w:type="dxa"/>
               </w:tblCellMar>
-              <w:tblLook w:val="0000" w:firstRow="0" w:lastRow="0" w:firstColumn="0" w:lastColumn="0" w:noHBand="0" w:noVBand="0"/>
+              <w:tblLook w:val="0000"/>
             </w:tblPr>
             <w:tblGrid>
               <w:gridCol w:w="3868"/>
@@ -11239,7 +11273,6 @@
                     </w:rPr>
                   </w:pPr>
                   <w:proofErr w:type="spellStart"/>
-                  <w:proofErr w:type="gramStart"/>
                   <w:r>
                     <w:rPr>
                       <w:rFonts w:ascii="Consolas" w:hAnsi="Consolas"/>
@@ -11251,7 +11284,6 @@
                     <w:t>jw</w:t>
                   </w:r>
                   <w:proofErr w:type="spellEnd"/>
-                  <w:proofErr w:type="gramEnd"/>
                   <w:r>
                     <w:rPr>
                       <w:rFonts w:ascii="Consolas" w:hAnsi="Consolas"/>
@@ -11417,7 +11449,7 @@
                 <w:bottom w:w="55" w:type="dxa"/>
                 <w:right w:w="55" w:type="dxa"/>
               </w:tblCellMar>
-              <w:tblLook w:val="0000" w:firstRow="0" w:lastRow="0" w:firstColumn="0" w:lastColumn="0" w:noHBand="0" w:noVBand="0"/>
+              <w:tblLook w:val="0000"/>
             </w:tblPr>
             <w:tblGrid>
               <w:gridCol w:w="9528"/>
@@ -12358,7 +12390,6 @@
                     </w:rPr>
                     <w:t xml:space="preserve">  </w:t>
                   </w:r>
-                  <w:proofErr w:type="gramStart"/>
                   <w:r>
                     <w:rPr>
                       <w:rFonts w:ascii="Consolas" w:hAnsi="Consolas" w:cs="Consolas"/>
@@ -12371,7 +12402,6 @@
                     </w:rPr>
                     <w:t>return</w:t>
                   </w:r>
-                  <w:proofErr w:type="gramEnd"/>
                   <w:r>
                     <w:rPr>
                       <w:rFonts w:ascii="Consolas" w:hAnsi="Consolas" w:cs="Consolas"/>
@@ -12430,9 +12460,9 @@
           </w:p>
           <w:tbl>
             <w:tblPr>
-              <w:tblStyle w:val="TableGrid"/>
+              <w:tblStyle w:val="Tabela-Siatka"/>
               <w:tblW w:w="0" w:type="auto"/>
-              <w:tblLook w:val="04A0" w:firstRow="1" w:lastRow="0" w:firstColumn="1" w:lastColumn="0" w:noHBand="0" w:noVBand="1"/>
+              <w:tblLook w:val="04A0"/>
             </w:tblPr>
             <w:tblGrid>
               <w:gridCol w:w="9519"/>
@@ -12555,7 +12585,7 @@
                 </w:p>
                 <w:tbl>
                   <w:tblPr>
-                    <w:tblStyle w:val="TableGrid"/>
+                    <w:tblStyle w:val="Tabela-Siatka"/>
                     <w:tblW w:w="0" w:type="auto"/>
                     <w:tblBorders>
                       <w:top w:val="dotted" w:sz="2" w:space="0" w:color="auto"/>
@@ -12565,7 +12595,7 @@
                       <w:insideH w:val="dotted" w:sz="2" w:space="0" w:color="auto"/>
                       <w:insideV w:val="dotted" w:sz="2" w:space="0" w:color="auto"/>
                     </w:tblBorders>
-                    <w:tblLook w:val="04A0" w:firstRow="1" w:lastRow="0" w:firstColumn="1" w:lastColumn="0" w:noHBand="0" w:noVBand="1"/>
+                    <w:tblLook w:val="04A0"/>
                   </w:tblPr>
                   <w:tblGrid>
                     <w:gridCol w:w="2521"/>
@@ -13126,7 +13156,7 @@
                         </w:r>
                         <w:r>
                           <w:rPr>
-                            <w:rStyle w:val="HTMLCode"/>
+                            <w:rStyle w:val="HTML-kod"/>
                             <w:rFonts w:ascii="Consolas" w:eastAsia="SimSun" w:hAnsi="Consolas" w:cs="Consolas"/>
                             <w:sz w:val="12"/>
                             <w:szCs w:val="12"/>
@@ -13135,7 +13165,7 @@
                         </w:r>
                         <w:r>
                           <w:rPr>
-                            <w:rStyle w:val="HTMLCode"/>
+                            <w:rStyle w:val="HTML-kod"/>
                             <w:rFonts w:ascii="Consolas" w:eastAsia="SimSun" w:hAnsi="Consolas" w:cs="Consolas"/>
                             <w:sz w:val="12"/>
                             <w:szCs w:val="12"/>
@@ -13285,48 +13315,18 @@
                           </w:rPr>
                           <w:t xml:space="preserve"> w definicjach custom annotation. </w:t>
                         </w:r>
-                        <w:r>
-                          <w:rPr>
-                            <w:rFonts w:ascii="Consolas" w:hAnsi="Consolas" w:cs="Consolas"/>
-                            <w:sz w:val="12"/>
-                            <w:szCs w:val="12"/>
-                          </w:rPr>
-                          <w:fldChar w:fldCharType="begin"/>
-                        </w:r>
-                        <w:r>
-                          <w:rPr>
-                            <w:rFonts w:ascii="Consolas" w:hAnsi="Consolas" w:cs="Consolas"/>
-                            <w:sz w:val="12"/>
-                            <w:szCs w:val="12"/>
-                          </w:rPr>
-                          <w:instrText xml:space="preserve"> HYPERLINK "https://www.baeldung.com/java-default-annotations" </w:instrText>
-                        </w:r>
-                        <w:r>
-                          <w:rPr>
-                            <w:rFonts w:ascii="Consolas" w:hAnsi="Consolas" w:cs="Consolas"/>
-                            <w:sz w:val="12"/>
-                            <w:szCs w:val="12"/>
-                          </w:rPr>
-                          <w:fldChar w:fldCharType="separate"/>
-                        </w:r>
-                        <w:r>
-                          <w:rPr>
-                            <w:rStyle w:val="Hyperlink"/>
-                            <w:rFonts w:ascii="Consolas" w:hAnsi="Consolas" w:cs="Consolas"/>
-                            <w:sz w:val="12"/>
-                            <w:szCs w:val="12"/>
-                            <w:u w:val="none"/>
-                          </w:rPr>
-                          <w:t>https://www.baeldung.com/java-default-annotations</w:t>
-                        </w:r>
-                        <w:r>
-                          <w:rPr>
-                            <w:rFonts w:ascii="Consolas" w:hAnsi="Consolas" w:cs="Consolas"/>
-                            <w:sz w:val="12"/>
-                            <w:szCs w:val="12"/>
-                          </w:rPr>
-                          <w:fldChar w:fldCharType="end"/>
-                        </w:r>
+                        <w:hyperlink r:id="rId5" w:history="1">
+                          <w:r>
+                            <w:rPr>
+                              <w:rStyle w:val="Hipercze"/>
+                              <w:rFonts w:ascii="Consolas" w:hAnsi="Consolas" w:cs="Consolas"/>
+                              <w:sz w:val="12"/>
+                              <w:szCs w:val="12"/>
+                              <w:u w:val="none"/>
+                            </w:rPr>
+                            <w:t>https://www.baeldung.com/java-default-annotations</w:t>
+                          </w:r>
+                        </w:hyperlink>
                       </w:p>
                       <w:p>
                         <w:pPr>
@@ -13927,7 +13927,6 @@
                             <w:lang w:val="en-US" w:eastAsia="pl-PL" w:bidi="ar-SA"/>
                           </w:rPr>
                         </w:pPr>
-                        <w:proofErr w:type="gramStart"/>
                         <w:r>
                           <w:rPr>
                             <w:rFonts w:ascii="Consolas" w:hAnsi="Consolas" w:cs="Consolas"/>
@@ -13946,18 +13945,7 @@
                             <w:szCs w:val="12"/>
                             <w:lang w:val="en-US" w:bidi="ar-SA"/>
                           </w:rPr>
-                          <w:t>Schedules(</w:t>
-                        </w:r>
-                        <w:proofErr w:type="gramEnd"/>
-                        <w:r>
-                          <w:rPr>
-                            <w:rFonts w:ascii="Consolas" w:hAnsi="Consolas" w:cs="Consolas"/>
-                            <w:color w:val="000000"/>
-                            <w:sz w:val="12"/>
-                            <w:szCs w:val="12"/>
-                            <w:lang w:val="en-US" w:bidi="ar-SA"/>
-                          </w:rPr>
-                          <w:t>{</w:t>
+                          <w:t>Schedules({</w:t>
                         </w:r>
                         <w:r>
                           <w:rPr>
@@ -14067,7 +14055,7 @@
                         <w:hyperlink r:id="rId6" w:history="1">
                           <w:r>
                             <w:rPr>
-                              <w:rStyle w:val="Hyperlink"/>
+                              <w:rStyle w:val="Hipercze"/>
                               <w:rFonts w:ascii="Consolas" w:hAnsi="Consolas" w:cs="Consolas"/>
                               <w:sz w:val="12"/>
                               <w:szCs w:val="12"/>
@@ -14138,7 +14126,7 @@
                         <w:hyperlink r:id="rId7" w:history="1">
                           <w:r>
                             <w:rPr>
-                              <w:rStyle w:val="Hyperlink"/>
+                              <w:rStyle w:val="Hipercze"/>
                               <w:rFonts w:ascii="Consolas" w:hAnsi="Consolas" w:cs="Consolas"/>
                               <w:sz w:val="12"/>
                               <w:szCs w:val="12"/>
@@ -14220,7 +14208,7 @@
                 <w:bottom w:w="55" w:type="dxa"/>
                 <w:right w:w="55" w:type="dxa"/>
               </w:tblCellMar>
-              <w:tblLook w:val="0000" w:firstRow="0" w:lastRow="0" w:firstColumn="0" w:lastColumn="0" w:noHBand="0" w:noVBand="0"/>
+              <w:tblLook w:val="0000"/>
             </w:tblPr>
             <w:tblGrid>
               <w:gridCol w:w="9528"/>
@@ -15447,7 +15435,6 @@
                       <w:lang w:val="en-US"/>
                     </w:rPr>
                   </w:pPr>
-                  <w:proofErr w:type="gramStart"/>
                   <w:r>
                     <w:rPr>
                       <w:rStyle w:val="Tekstrdowy"/>
@@ -15458,20 +15445,7 @@
                       <w:highlight w:val="white"/>
                       <w:lang w:val="en-US"/>
                     </w:rPr>
-                    <w:t>status</w:t>
-                  </w:r>
-                  <w:proofErr w:type="gramEnd"/>
-                  <w:r>
-                    <w:rPr>
-                      <w:rStyle w:val="Tekstrdowy"/>
-                      <w:rFonts w:ascii="Consolas" w:hAnsi="Consolas"/>
-                      <w:color w:val="000000"/>
-                      <w:sz w:val="12"/>
-                      <w:szCs w:val="12"/>
-                      <w:highlight w:val="white"/>
-                      <w:lang w:val="en-US"/>
-                    </w:rPr>
-                    <w:t xml:space="preserve"> → {… </w:t>
+                    <w:t xml:space="preserve">status → {… </w:t>
                   </w:r>
                 </w:p>
                 <w:p>
@@ -15584,7 +15558,7 @@
                 <w:bottom w:w="55" w:type="dxa"/>
                 <w:right w:w="55" w:type="dxa"/>
               </w:tblCellMar>
-              <w:tblLook w:val="0000" w:firstRow="0" w:lastRow="0" w:firstColumn="0" w:lastColumn="0" w:noHBand="0" w:noVBand="0"/>
+              <w:tblLook w:val="0000"/>
             </w:tblPr>
             <w:tblGrid>
               <w:gridCol w:w="9528"/>
@@ -15698,7 +15672,6 @@
                       <w:lang w:val="en-US" w:bidi="ar-SA"/>
                     </w:rPr>
                   </w:pPr>
-                  <w:proofErr w:type="gramStart"/>
                   <w:r>
                     <w:rPr>
                       <w:rFonts w:ascii="Consolas" w:hAnsi="Consolas" w:cs="Consolas"/>
@@ -15712,7 +15685,6 @@
                     </w:rPr>
                     <w:t>public</w:t>
                   </w:r>
-                  <w:proofErr w:type="gramEnd"/>
                   <w:r>
                     <w:rPr>
                       <w:rFonts w:ascii="Consolas" w:hAnsi="Consolas" w:cs="Consolas"/>
@@ -15794,7 +15766,31 @@
                       <w:shd w:val="clear" w:color="auto" w:fill="E8F2FE"/>
                       <w:lang w:val="en-US" w:bidi="ar-SA"/>
                     </w:rPr>
-                    <w:t>} &amp; Iterator{</w:t>
+                    <w:t xml:space="preserve">} &amp; </w:t>
+                  </w:r>
+                  <w:proofErr w:type="spellStart"/>
+                  <w:r>
+                    <w:rPr>
+                      <w:rFonts w:ascii="Consolas" w:hAnsi="Consolas" w:cs="Consolas"/>
+                      <w:color w:val="000000"/>
+                      <w:sz w:val="12"/>
+                      <w:szCs w:val="12"/>
+                      <w:shd w:val="clear" w:color="auto" w:fill="E8F2FE"/>
+                      <w:lang w:val="en-US" w:bidi="ar-SA"/>
+                    </w:rPr>
+                    <w:t>Iterator</w:t>
+                  </w:r>
+                  <w:proofErr w:type="spellEnd"/>
+                  <w:r>
+                    <w:rPr>
+                      <w:rFonts w:ascii="Consolas" w:hAnsi="Consolas" w:cs="Consolas"/>
+                      <w:color w:val="000000"/>
+                      <w:sz w:val="12"/>
+                      <w:szCs w:val="12"/>
+                      <w:shd w:val="clear" w:color="auto" w:fill="E8F2FE"/>
+                      <w:lang w:val="en-US" w:bidi="ar-SA"/>
+                    </w:rPr>
+                    <w:t>{</w:t>
                   </w:r>
                   <w:r>
                     <w:rPr>
@@ -15842,7 +15838,7 @@
                       <w:shd w:val="clear" w:color="auto" w:fill="E8F2FE"/>
                       <w:lang w:val="en-US" w:bidi="ar-SA"/>
                     </w:rPr>
-                    <w:t xml:space="preserve"> GenericTest1(T </w:t>
+                    <w:t xml:space="preserve"> GenericTest1(T t, W </w:t>
                   </w:r>
                   <w:proofErr w:type="spellStart"/>
                   <w:r>
@@ -15854,7 +15850,7 @@
                       <w:shd w:val="clear" w:color="auto" w:fill="E8F2FE"/>
                       <w:lang w:val="en-US" w:bidi="ar-SA"/>
                     </w:rPr>
-                    <w:t>t</w:t>
+                    <w:t>w</w:t>
                   </w:r>
                   <w:proofErr w:type="spellEnd"/>
                   <w:r>
@@ -15866,7 +15862,7 @@
                       <w:shd w:val="clear" w:color="auto" w:fill="E8F2FE"/>
                       <w:lang w:val="en-US" w:bidi="ar-SA"/>
                     </w:rPr>
-                    <w:t>, W w) {...}</w:t>
+                    <w:t>) {...}</w:t>
                   </w:r>
                   <w:r>
                     <w:rPr>
@@ -16037,7 +16033,6 @@
                       <w:lang w:val="en-US"/>
                     </w:rPr>
                   </w:pPr>
-                  <w:proofErr w:type="gramStart"/>
                   <w:r>
                     <w:rPr>
                       <w:rFonts w:ascii="Consolas" w:hAnsi="Consolas" w:cs="Consolas"/>
@@ -16051,7 +16046,6 @@
                     </w:rPr>
                     <w:t>public</w:t>
                   </w:r>
-                  <w:proofErr w:type="gramEnd"/>
                   <w:r>
                     <w:rPr>
                       <w:rFonts w:ascii="Consolas" w:hAnsi="Consolas" w:cs="Consolas"/>
@@ -16143,7 +16137,7 @@
                 <w:bottom w:w="55" w:type="dxa"/>
                 <w:right w:w="55" w:type="dxa"/>
               </w:tblCellMar>
-              <w:tblLook w:val="0000" w:firstRow="0" w:lastRow="0" w:firstColumn="0" w:lastColumn="0" w:noHBand="0" w:noVBand="0"/>
+              <w:tblLook w:val="0000"/>
             </w:tblPr>
             <w:tblGrid>
               <w:gridCol w:w="9528"/>
@@ -16334,7 +16328,31 @@
                       <w:shd w:val="clear" w:color="auto" w:fill="E8F2FE"/>
                       <w:lang w:val="en-US" w:bidi="ar-SA"/>
                     </w:rPr>
-                    <w:t xml:space="preserve"> = i -&gt; i++; </w:t>
+                    <w:t xml:space="preserve"> = </w:t>
+                  </w:r>
+                  <w:proofErr w:type="spellStart"/>
+                  <w:r>
+                    <w:rPr>
+                      <w:rFonts w:ascii="Consolas" w:hAnsi="Consolas" w:cs="Consolas"/>
+                      <w:color w:val="000000"/>
+                      <w:sz w:val="12"/>
+                      <w:szCs w:val="12"/>
+                      <w:shd w:val="clear" w:color="auto" w:fill="E8F2FE"/>
+                      <w:lang w:val="en-US" w:bidi="ar-SA"/>
+                    </w:rPr>
+                    <w:t>i</w:t>
+                  </w:r>
+                  <w:proofErr w:type="spellEnd"/>
+                  <w:r>
+                    <w:rPr>
+                      <w:rFonts w:ascii="Consolas" w:hAnsi="Consolas" w:cs="Consolas"/>
+                      <w:color w:val="000000"/>
+                      <w:sz w:val="12"/>
+                      <w:szCs w:val="12"/>
+                      <w:shd w:val="clear" w:color="auto" w:fill="E8F2FE"/>
+                      <w:lang w:val="en-US" w:bidi="ar-SA"/>
+                    </w:rPr>
+                    <w:t xml:space="preserve"> -&gt; i++; </w:t>
                   </w:r>
                 </w:p>
                 <w:p>
@@ -16867,7 +16885,51 @@
                       <w:szCs w:val="12"/>
                       <w:lang w:val="en-US" w:bidi="ar-SA"/>
                     </w:rPr>
-                    <w:t>(i -&gt; i++, 1, 2);</w:t>
+                    <w:t>(</w:t>
+                  </w:r>
+                  <w:proofErr w:type="spellStart"/>
+                  <w:r>
+                    <w:rPr>
+                      <w:rFonts w:ascii="Consolas" w:hAnsi="Consolas" w:cs="Consolas"/>
+                      <w:color w:val="000000"/>
+                      <w:sz w:val="12"/>
+                      <w:szCs w:val="12"/>
+                      <w:lang w:val="en-US" w:bidi="ar-SA"/>
+                    </w:rPr>
+                    <w:t>i</w:t>
+                  </w:r>
+                  <w:proofErr w:type="spellEnd"/>
+                  <w:r>
+                    <w:rPr>
+                      <w:rFonts w:ascii="Consolas" w:hAnsi="Consolas" w:cs="Consolas"/>
+                      <w:color w:val="000000"/>
+                      <w:sz w:val="12"/>
+                      <w:szCs w:val="12"/>
+                      <w:lang w:val="en-US" w:bidi="ar-SA"/>
+                    </w:rPr>
+                    <w:t xml:space="preserve"> -&gt; </w:t>
+                  </w:r>
+                  <w:proofErr w:type="spellStart"/>
+                  <w:r>
+                    <w:rPr>
+                      <w:rFonts w:ascii="Consolas" w:hAnsi="Consolas" w:cs="Consolas"/>
+                      <w:color w:val="000000"/>
+                      <w:sz w:val="12"/>
+                      <w:szCs w:val="12"/>
+                      <w:lang w:val="en-US" w:bidi="ar-SA"/>
+                    </w:rPr>
+                    <w:t>i</w:t>
+                  </w:r>
+                  <w:proofErr w:type="spellEnd"/>
+                  <w:r>
+                    <w:rPr>
+                      <w:rFonts w:ascii="Consolas" w:hAnsi="Consolas" w:cs="Consolas"/>
+                      <w:color w:val="000000"/>
+                      <w:sz w:val="12"/>
+                      <w:szCs w:val="12"/>
+                      <w:lang w:val="en-US" w:bidi="ar-SA"/>
+                    </w:rPr>
+                    <w:t>++, 1, 2);</w:t>
                   </w:r>
                 </w:p>
                 <w:p>
@@ -17066,7 +17128,6 @@
                     </w:rPr>
                     <w:t xml:space="preserve">  </w:t>
                   </w:r>
-                  <w:proofErr w:type="gramStart"/>
                   <w:r>
                     <w:rPr>
                       <w:rFonts w:ascii="Consolas" w:hAnsi="Consolas" w:cs="Consolas"/>
@@ -17079,7 +17140,6 @@
                     </w:rPr>
                     <w:t>public</w:t>
                   </w:r>
-                  <w:proofErr w:type="gramEnd"/>
                   <w:r>
                     <w:rPr>
                       <w:rFonts w:ascii="Consolas" w:hAnsi="Consolas" w:cs="Consolas"/>
@@ -17323,7 +17383,6 @@
                     </w:rPr>
                     <w:t xml:space="preserve">  </w:t>
                   </w:r>
-                  <w:proofErr w:type="gramStart"/>
                   <w:r>
                     <w:rPr>
                       <w:rFonts w:ascii="Consolas" w:hAnsi="Consolas" w:cs="Consolas"/>
@@ -17336,7 +17395,6 @@
                     </w:rPr>
                     <w:t>public</w:t>
                   </w:r>
-                  <w:proofErr w:type="gramEnd"/>
                   <w:r>
                     <w:rPr>
                       <w:rFonts w:ascii="Consolas" w:hAnsi="Consolas" w:cs="Consolas"/>
@@ -17457,7 +17515,7 @@
                       <w:bottom w:w="55" w:type="dxa"/>
                       <w:right w:w="55" w:type="dxa"/>
                     </w:tblCellMar>
-                    <w:tblLook w:val="0000" w:firstRow="0" w:lastRow="0" w:firstColumn="0" w:lastColumn="0" w:noHBand="0" w:noVBand="0"/>
+                    <w:tblLook w:val="0000"/>
                   </w:tblPr>
                   <w:tblGrid>
                     <w:gridCol w:w="1859"/>
@@ -18418,20 +18476,8 @@
                       <w:szCs w:val="12"/>
                       <w:lang w:val="en-US"/>
                     </w:rPr>
-                    <w:t xml:space="preserve"> </w:t>
-                  </w:r>
-                  <w:proofErr w:type="spellStart"/>
-                  <w:r>
-                    <w:rPr>
-                      <w:rFonts w:ascii="Arial" w:hAnsi="Arial"/>
-                      <w:color w:val="000000"/>
-                      <w:sz w:val="12"/>
-                      <w:szCs w:val="12"/>
-                      <w:lang w:val="en-US"/>
-                    </w:rPr>
-                    <w:t>ff</w:t>
-                  </w:r>
-                  <w:proofErr w:type="spellEnd"/>
+                    <w:t xml:space="preserve"> ff</w:t>
+                  </w:r>
                   <w:r>
                     <w:rPr>
                       <w:rFonts w:ascii="Arial" w:hAnsi="Arial"/>
@@ -18517,8 +18563,20 @@
                       <w:szCs w:val="12"/>
                       <w:lang w:val="en-US"/>
                     </w:rPr>
-                    <w:t xml:space="preserve">&lt;Object&gt; </w:t>
-                  </w:r>
+                    <w:t>&lt;Object&gt; ff</w:t>
+                  </w:r>
+                </w:p>
+                <w:p>
+                  <w:pPr>
+                    <w:pStyle w:val="Tekstwstpniesformatowany"/>
+                    <w:rPr>
+                      <w:rFonts w:ascii="Arial" w:hAnsi="Arial"/>
+                      <w:color w:val="000000"/>
+                      <w:sz w:val="12"/>
+                      <w:szCs w:val="12"/>
+                      <w:lang w:val="en-US"/>
+                    </w:rPr>
+                  </w:pPr>
                   <w:proofErr w:type="spellStart"/>
                   <w:r>
                     <w:rPr>
@@ -18528,13 +18586,10 @@
                       <w:szCs w:val="12"/>
                       <w:lang w:val="en-US"/>
                     </w:rPr>
-                    <w:t>ff</w:t>
+                    <w:t>CustomFunctionalInterface</w:t>
                   </w:r>
                   <w:proofErr w:type="spellEnd"/>
-                </w:p>
-                <w:p>
-                  <w:pPr>
-                    <w:pStyle w:val="Tekstwstpniesformatowany"/>
+                  <w:r>
                     <w:rPr>
                       <w:rFonts w:ascii="Arial" w:hAnsi="Arial"/>
                       <w:color w:val="000000"/>
@@ -18542,41 +18597,8 @@
                       <w:szCs w:val="12"/>
                       <w:lang w:val="en-US"/>
                     </w:rPr>
-                  </w:pPr>
-                  <w:proofErr w:type="spellStart"/>
-                  <w:r>
-                    <w:rPr>
-                      <w:rFonts w:ascii="Arial" w:hAnsi="Arial"/>
-                      <w:color w:val="000000"/>
-                      <w:sz w:val="12"/>
-                      <w:szCs w:val="12"/>
-                      <w:lang w:val="en-US"/>
-                    </w:rPr>
-                    <w:t>CustomFunctionalInterface</w:t>
-                  </w:r>
-                  <w:proofErr w:type="spellEnd"/>
-                  <w:r>
-                    <w:rPr>
-                      <w:rFonts w:ascii="Arial" w:hAnsi="Arial"/>
-                      <w:color w:val="000000"/>
-                      <w:sz w:val="12"/>
-                      <w:szCs w:val="12"/>
-                      <w:lang w:val="en-US"/>
-                    </w:rPr>
-                    <w:t xml:space="preserve">&lt;String&gt; </w:t>
-                  </w:r>
-                  <w:proofErr w:type="spellStart"/>
-                  <w:r>
-                    <w:rPr>
-                      <w:rFonts w:ascii="Arial" w:hAnsi="Arial"/>
-                      <w:color w:val="000000"/>
-                      <w:sz w:val="12"/>
-                      <w:szCs w:val="12"/>
-                      <w:lang w:val="en-US"/>
-                    </w:rPr>
-                    <w:t>ff</w:t>
-                  </w:r>
-                  <w:proofErr w:type="spellEnd"/>
+                    <w:t>&lt;String&gt; ff</w:t>
+                  </w:r>
                 </w:p>
               </w:tc>
             </w:tr>
@@ -18647,7 +18669,7 @@
                 <w:bottom w:w="55" w:type="dxa"/>
                 <w:right w:w="55" w:type="dxa"/>
               </w:tblCellMar>
-              <w:tblLook w:val="0000" w:firstRow="0" w:lastRow="0" w:firstColumn="0" w:lastColumn="0" w:noHBand="0" w:noVBand="0"/>
+              <w:tblLook w:val="0000"/>
             </w:tblPr>
             <w:tblGrid>
               <w:gridCol w:w="9528"/>
@@ -18789,7 +18811,6 @@
                     </w:rPr>
                   </w:pPr>
                   <w:proofErr w:type="spellStart"/>
-                  <w:proofErr w:type="gramStart"/>
                   <w:r>
                     <w:rPr>
                       <w:rFonts w:ascii="Consolas" w:hAnsi="Consolas"/>
@@ -18801,7 +18822,6 @@
                     <w:t>implementacja</w:t>
                   </w:r>
                   <w:proofErr w:type="spellEnd"/>
-                  <w:proofErr w:type="gramEnd"/>
                   <w:r>
                     <w:rPr>
                       <w:rFonts w:ascii="Consolas" w:hAnsi="Consolas"/>
@@ -19008,7 +19028,6 @@
                     </w:rPr>
                   </w:pPr>
                   <w:proofErr w:type="spellStart"/>
-                  <w:proofErr w:type="gramStart"/>
                   <w:r>
                     <w:rPr>
                       <w:rFonts w:ascii="Consolas" w:hAnsi="Consolas"/>
@@ -19020,7 +19039,6 @@
                     <w:t>implementacja</w:t>
                   </w:r>
                   <w:proofErr w:type="spellEnd"/>
-                  <w:proofErr w:type="gramEnd"/>
                   <w:r>
                     <w:rPr>
                       <w:rFonts w:ascii="Consolas" w:hAnsi="Consolas"/>
@@ -20853,43 +20871,16 @@
                     </w:rPr>
                     <w:t xml:space="preserve">Payload – zaawansowana obsługa constraintów, np. dodatkowe akcje (jakiś println) lub po prosty jako znacznik i sprawdzenie czy dany violation „zawiera znacznik” </w:t>
                   </w:r>
-                  <w:r>
-                    <w:rPr>
-                      <w:sz w:val="12"/>
-                      <w:szCs w:val="12"/>
-                    </w:rPr>
-                    <w:fldChar w:fldCharType="begin"/>
-                  </w:r>
-                  <w:r>
-                    <w:rPr>
-                      <w:sz w:val="12"/>
-                      <w:szCs w:val="12"/>
-                    </w:rPr>
-                    <w:instrText xml:space="preserve"> HYPERLINK "https://www.logicbig.com/how-to/code-snippets/jcode-bean-validation-javax-validation-payload.html" \h </w:instrText>
-                  </w:r>
-                  <w:r>
-                    <w:rPr>
-                      <w:sz w:val="12"/>
-                      <w:szCs w:val="12"/>
-                    </w:rPr>
-                    <w:fldChar w:fldCharType="separate"/>
-                  </w:r>
-                  <w:r>
-                    <w:rPr>
-                      <w:rStyle w:val="czeinternetowe"/>
-                      <w:sz w:val="12"/>
-                      <w:szCs w:val="12"/>
-                    </w:rPr>
-                    <w:t>https://www.logicbig.com/how-to/code-snippets/jcode-bean-validation-javax-validation-payload.html</w:t>
-                  </w:r>
-                  <w:r>
-                    <w:rPr>
-                      <w:rStyle w:val="czeinternetowe"/>
-                      <w:sz w:val="12"/>
-                      <w:szCs w:val="12"/>
-                    </w:rPr>
-                    <w:fldChar w:fldCharType="end"/>
-                  </w:r>
+                  <w:hyperlink r:id="rId8">
+                    <w:r>
+                      <w:rPr>
+                        <w:rStyle w:val="czeinternetowe"/>
+                        <w:sz w:val="12"/>
+                        <w:szCs w:val="12"/>
+                      </w:rPr>
+                      <w:t>https://www.logicbig.com/how-to/code-snippets/jcode-bean-validation-javax-validation-payload.html</w:t>
+                    </w:r>
+                  </w:hyperlink>
                 </w:p>
                 <w:p>
                   <w:pPr>
@@ -20914,7 +20905,7 @@
                     </w:rPr>
                     <w:t xml:space="preserve">Custom constraints - </w:t>
                   </w:r>
-                  <w:hyperlink r:id="rId8" w:anchor="validator-customconstraints-constraintannotation" w:history="1">
+                  <w:hyperlink r:id="rId9" w:anchor="validator-customconstraints-constraintannotation" w:history="1">
                     <w:r>
                       <w:rPr>
                         <w:rStyle w:val="czeinternetowe"/>
@@ -20981,9 +20972,9 @@
           </w:p>
           <w:tbl>
             <w:tblPr>
-              <w:tblStyle w:val="TableGrid"/>
+              <w:tblStyle w:val="Tabela-Siatka"/>
               <w:tblW w:w="0" w:type="auto"/>
-              <w:tblLook w:val="04A0" w:firstRow="1" w:lastRow="0" w:firstColumn="1" w:lastColumn="0" w:noHBand="0" w:noVBand="1"/>
+              <w:tblLook w:val="04A0"/>
             </w:tblPr>
             <w:tblGrid>
               <w:gridCol w:w="1404"/>
@@ -21034,7 +21025,6 @@
                       <w:lang w:val="en-US"/>
                     </w:rPr>
                   </w:pPr>
-                  <w:proofErr w:type="gramStart"/>
                   <w:r>
                     <w:rPr>
                       <w:rFonts w:ascii="Consolas" w:hAnsi="Consolas"/>
@@ -21042,17 +21032,38 @@
                       <w:szCs w:val="12"/>
                       <w:lang w:val="en-US"/>
                     </w:rPr>
-                    <w:t>map(</w:t>
-                  </w:r>
-                  <w:proofErr w:type="gramEnd"/>
-                  <w:r>
+                    <w:t>map(…)</w:t>
+                  </w:r>
+                </w:p>
+                <w:p>
+                  <w:pPr>
+                    <w:pStyle w:val="Zawartotabeli"/>
                     <w:rPr>
                       <w:rFonts w:ascii="Consolas" w:hAnsi="Consolas"/>
                       <w:sz w:val="12"/>
                       <w:szCs w:val="12"/>
                       <w:lang w:val="en-US"/>
                     </w:rPr>
-                    <w:t>…)</w:t>
+                  </w:pPr>
+                  <w:proofErr w:type="spellStart"/>
+                  <w:r>
+                    <w:rPr>
+                      <w:rFonts w:ascii="Consolas" w:hAnsi="Consolas"/>
+                      <w:sz w:val="12"/>
+                      <w:szCs w:val="12"/>
+                      <w:lang w:val="en-US"/>
+                    </w:rPr>
+                    <w:t>toArray</w:t>
+                  </w:r>
+                  <w:proofErr w:type="spellEnd"/>
+                  <w:r>
+                    <w:rPr>
+                      <w:rFonts w:ascii="Consolas" w:hAnsi="Consolas"/>
+                      <w:sz w:val="12"/>
+                      <w:szCs w:val="12"/>
+                      <w:lang w:val="en-US"/>
+                    </w:rPr>
+                    <w:t>()</w:t>
                   </w:r>
                 </w:p>
                 <w:p>
@@ -21065,6 +21076,139 @@
                       <w:lang w:val="en-US"/>
                     </w:rPr>
                   </w:pPr>
+                  <w:r>
+                    <w:rPr>
+                      <w:rFonts w:ascii="Consolas" w:hAnsi="Consolas"/>
+                      <w:sz w:val="12"/>
+                      <w:szCs w:val="12"/>
+                      <w:lang w:val="en-US"/>
+                    </w:rPr>
+                    <w:t>match[All/Any](…)</w:t>
+                  </w:r>
+                </w:p>
+                <w:p>
+                  <w:pPr>
+                    <w:pStyle w:val="Zawartotabeli"/>
+                    <w:rPr>
+                      <w:rFonts w:ascii="Consolas" w:hAnsi="Consolas"/>
+                      <w:sz w:val="12"/>
+                      <w:szCs w:val="12"/>
+                      <w:lang w:val="en-US"/>
+                    </w:rPr>
+                  </w:pPr>
+                </w:p>
+                <w:p>
+                  <w:pPr>
+                    <w:pStyle w:val="Zawartotabeli"/>
+                    <w:rPr>
+                      <w:rFonts w:ascii="Consolas" w:hAnsi="Consolas"/>
+                      <w:sz w:val="12"/>
+                      <w:szCs w:val="12"/>
+                      <w:lang w:val="en-US"/>
+                    </w:rPr>
+                  </w:pPr>
+                  <w:r>
+                    <w:rPr>
+                      <w:rFonts w:ascii="Consolas" w:hAnsi="Consolas"/>
+                      <w:sz w:val="12"/>
+                      <w:szCs w:val="12"/>
+                      <w:lang w:val="en-US"/>
+                    </w:rPr>
+                    <w:t>collect(…)</w:t>
+                  </w:r>
+                </w:p>
+                <w:p>
+                  <w:pPr>
+                    <w:pStyle w:val="Zawartotabeli"/>
+                    <w:rPr>
+                      <w:rFonts w:ascii="Consolas" w:hAnsi="Consolas"/>
+                      <w:sz w:val="12"/>
+                      <w:szCs w:val="12"/>
+                      <w:lang w:val="en-US"/>
+                    </w:rPr>
+                  </w:pPr>
+                  <w:r>
+                    <w:rPr>
+                      <w:rFonts w:ascii="Consolas" w:hAnsi="Consolas"/>
+                      <w:sz w:val="12"/>
+                      <w:szCs w:val="12"/>
+                      <w:lang w:val="en-US"/>
+                    </w:rPr>
+                    <w:t>distinct()</w:t>
+                  </w:r>
+                </w:p>
+                <w:p>
+                  <w:pPr>
+                    <w:pStyle w:val="Zawartotabeli"/>
+                    <w:rPr>
+                      <w:rFonts w:ascii="Consolas" w:hAnsi="Consolas"/>
+                      <w:sz w:val="12"/>
+                      <w:szCs w:val="12"/>
+                      <w:lang w:val="en-US"/>
+                    </w:rPr>
+                  </w:pPr>
+                  <w:r>
+                    <w:rPr>
+                      <w:rFonts w:ascii="Consolas" w:hAnsi="Consolas"/>
+                      <w:sz w:val="12"/>
+                      <w:szCs w:val="12"/>
+                      <w:lang w:val="en-US"/>
+                    </w:rPr>
+                    <w:t>filter(…)</w:t>
+                  </w:r>
+                </w:p>
+                <w:p>
+                  <w:pPr>
+                    <w:pStyle w:val="Zawartotabeli"/>
+                    <w:rPr>
+                      <w:rFonts w:ascii="Consolas" w:hAnsi="Consolas"/>
+                      <w:sz w:val="12"/>
+                      <w:szCs w:val="12"/>
+                      <w:lang w:val="en-US"/>
+                    </w:rPr>
+                  </w:pPr>
+                  <w:r>
+                    <w:rPr>
+                      <w:rFonts w:ascii="Consolas" w:hAnsi="Consolas"/>
+                      <w:sz w:val="12"/>
+                      <w:szCs w:val="12"/>
+                      <w:lang w:val="en-US"/>
+                    </w:rPr>
+                    <w:t>find[Any/First](…)</w:t>
+                  </w:r>
+                </w:p>
+                <w:p>
+                  <w:pPr>
+                    <w:pStyle w:val="Zawartotabeli"/>
+                    <w:rPr>
+                      <w:rFonts w:ascii="Consolas" w:hAnsi="Consolas"/>
+                      <w:sz w:val="12"/>
+                      <w:szCs w:val="12"/>
+                      <w:lang w:val="en-US"/>
+                    </w:rPr>
+                  </w:pPr>
+                </w:p>
+                <w:p>
+                  <w:pPr>
+                    <w:pStyle w:val="Zawartotabeli"/>
+                    <w:rPr>
+                      <w:rFonts w:ascii="Consolas" w:hAnsi="Consolas"/>
+                      <w:sz w:val="12"/>
+                      <w:szCs w:val="12"/>
+                      <w:lang w:val="en-US"/>
+                    </w:rPr>
+                  </w:pPr>
+                </w:p>
+                <w:p>
+                  <w:pPr>
+                    <w:pStyle w:val="Zawartotabeli"/>
+                    <w:rPr>
+                      <w:rFonts w:ascii="Consolas" w:hAnsi="Consolas"/>
+                      <w:sz w:val="12"/>
+                      <w:szCs w:val="12"/>
+                      <w:lang w:val="en-US"/>
+                    </w:rPr>
+                  </w:pPr>
                   <w:proofErr w:type="spellStart"/>
                   <w:r>
                     <w:rPr>
@@ -21073,7 +21217,7 @@
                       <w:szCs w:val="12"/>
                       <w:lang w:val="en-US"/>
                     </w:rPr>
-                    <w:t>toArray</w:t>
+                    <w:t>flatMap</w:t>
                   </w:r>
                   <w:proofErr w:type="spellEnd"/>
                   <w:r>
@@ -21083,219 +21227,9 @@
                       <w:szCs w:val="12"/>
                       <w:lang w:val="en-US"/>
                     </w:rPr>
-                    <w:t>()</w:t>
-                  </w:r>
-                </w:p>
-                <w:p>
-                  <w:pPr>
-                    <w:pStyle w:val="Zawartotabeli"/>
-                    <w:rPr>
-                      <w:rFonts w:ascii="Consolas" w:hAnsi="Consolas"/>
-                      <w:sz w:val="12"/>
-                      <w:szCs w:val="12"/>
-                      <w:lang w:val="en-US"/>
-                    </w:rPr>
-                  </w:pPr>
-                  <w:proofErr w:type="gramStart"/>
-                  <w:r>
-                    <w:rPr>
-                      <w:rFonts w:ascii="Consolas" w:hAnsi="Consolas"/>
-                      <w:sz w:val="12"/>
-                      <w:szCs w:val="12"/>
-                      <w:lang w:val="en-US"/>
-                    </w:rPr>
-                    <w:t>match[</w:t>
-                  </w:r>
-                  <w:proofErr w:type="gramEnd"/>
-                  <w:r>
-                    <w:rPr>
-                      <w:rFonts w:ascii="Consolas" w:hAnsi="Consolas"/>
-                      <w:sz w:val="12"/>
-                      <w:szCs w:val="12"/>
-                      <w:lang w:val="en-US"/>
-                    </w:rPr>
-                    <w:t>All/Any](…)</w:t>
-                  </w:r>
-                </w:p>
-                <w:p>
-                  <w:pPr>
-                    <w:pStyle w:val="Zawartotabeli"/>
-                    <w:rPr>
-                      <w:rFonts w:ascii="Consolas" w:hAnsi="Consolas"/>
-                      <w:sz w:val="12"/>
-                      <w:szCs w:val="12"/>
-                      <w:lang w:val="en-US"/>
-                    </w:rPr>
-                  </w:pPr>
-                </w:p>
-                <w:p>
-                  <w:pPr>
-                    <w:pStyle w:val="Zawartotabeli"/>
-                    <w:rPr>
-                      <w:rFonts w:ascii="Consolas" w:hAnsi="Consolas"/>
-                      <w:sz w:val="12"/>
-                      <w:szCs w:val="12"/>
-                      <w:lang w:val="en-US"/>
-                    </w:rPr>
-                  </w:pPr>
-                  <w:proofErr w:type="gramStart"/>
-                  <w:r>
-                    <w:rPr>
-                      <w:rFonts w:ascii="Consolas" w:hAnsi="Consolas"/>
-                      <w:sz w:val="12"/>
-                      <w:szCs w:val="12"/>
-                      <w:lang w:val="en-US"/>
-                    </w:rPr>
-                    <w:t>collect(</w:t>
-                  </w:r>
-                  <w:proofErr w:type="gramEnd"/>
-                  <w:r>
-                    <w:rPr>
-                      <w:rFonts w:ascii="Consolas" w:hAnsi="Consolas"/>
-                      <w:sz w:val="12"/>
-                      <w:szCs w:val="12"/>
-                      <w:lang w:val="en-US"/>
-                    </w:rPr>
-                    <w:t>…)</w:t>
-                  </w:r>
-                </w:p>
-                <w:p>
-                  <w:pPr>
-                    <w:pStyle w:val="Zawartotabeli"/>
-                    <w:rPr>
-                      <w:rFonts w:ascii="Consolas" w:hAnsi="Consolas"/>
-                      <w:sz w:val="12"/>
-                      <w:szCs w:val="12"/>
-                      <w:lang w:val="en-US"/>
-                    </w:rPr>
-                  </w:pPr>
-                  <w:r>
-                    <w:rPr>
-                      <w:rFonts w:ascii="Consolas" w:hAnsi="Consolas"/>
-                      <w:sz w:val="12"/>
-                      <w:szCs w:val="12"/>
-                      <w:lang w:val="en-US"/>
-                    </w:rPr>
-                    <w:t>distinct()</w:t>
-                  </w:r>
-                </w:p>
-                <w:p>
-                  <w:pPr>
-                    <w:pStyle w:val="Zawartotabeli"/>
-                    <w:rPr>
-                      <w:rFonts w:ascii="Consolas" w:hAnsi="Consolas"/>
-                      <w:sz w:val="12"/>
-                      <w:szCs w:val="12"/>
-                      <w:lang w:val="en-US"/>
-                    </w:rPr>
-                  </w:pPr>
-                  <w:proofErr w:type="gramStart"/>
-                  <w:r>
-                    <w:rPr>
-                      <w:rFonts w:ascii="Consolas" w:hAnsi="Consolas"/>
-                      <w:sz w:val="12"/>
-                      <w:szCs w:val="12"/>
-                      <w:lang w:val="en-US"/>
-                    </w:rPr>
-                    <w:t>filter(</w:t>
-                  </w:r>
-                  <w:proofErr w:type="gramEnd"/>
-                  <w:r>
-                    <w:rPr>
-                      <w:rFonts w:ascii="Consolas" w:hAnsi="Consolas"/>
-                      <w:sz w:val="12"/>
-                      <w:szCs w:val="12"/>
-                      <w:lang w:val="en-US"/>
-                    </w:rPr>
-                    <w:t>…)</w:t>
-                  </w:r>
-                </w:p>
-                <w:p>
-                  <w:pPr>
-                    <w:pStyle w:val="Zawartotabeli"/>
-                    <w:rPr>
-                      <w:rFonts w:ascii="Consolas" w:hAnsi="Consolas"/>
-                      <w:sz w:val="12"/>
-                      <w:szCs w:val="12"/>
-                      <w:lang w:val="en-US"/>
-                    </w:rPr>
-                  </w:pPr>
-                  <w:proofErr w:type="gramStart"/>
-                  <w:r>
-                    <w:rPr>
-                      <w:rFonts w:ascii="Consolas" w:hAnsi="Consolas"/>
-                      <w:sz w:val="12"/>
-                      <w:szCs w:val="12"/>
-                      <w:lang w:val="en-US"/>
-                    </w:rPr>
-                    <w:t>find[</w:t>
-                  </w:r>
-                  <w:proofErr w:type="gramEnd"/>
-                  <w:r>
-                    <w:rPr>
-                      <w:rFonts w:ascii="Consolas" w:hAnsi="Consolas"/>
-                      <w:sz w:val="12"/>
-                      <w:szCs w:val="12"/>
-                      <w:lang w:val="en-US"/>
-                    </w:rPr>
-                    <w:t>Any/First](…)</w:t>
-                  </w:r>
-                </w:p>
-                <w:p>
-                  <w:pPr>
-                    <w:pStyle w:val="Zawartotabeli"/>
-                    <w:rPr>
-                      <w:rFonts w:ascii="Consolas" w:hAnsi="Consolas"/>
-                      <w:sz w:val="12"/>
-                      <w:szCs w:val="12"/>
-                      <w:lang w:val="en-US"/>
-                    </w:rPr>
-                  </w:pPr>
-                </w:p>
-                <w:p>
-                  <w:pPr>
-                    <w:pStyle w:val="Zawartotabeli"/>
-                    <w:rPr>
-                      <w:rFonts w:ascii="Consolas" w:hAnsi="Consolas"/>
-                      <w:sz w:val="12"/>
-                      <w:szCs w:val="12"/>
-                      <w:lang w:val="en-US"/>
-                    </w:rPr>
-                  </w:pPr>
-                </w:p>
-                <w:p>
-                  <w:pPr>
-                    <w:pStyle w:val="Zawartotabeli"/>
-                    <w:rPr>
-                      <w:rFonts w:ascii="Consolas" w:hAnsi="Consolas"/>
-                      <w:sz w:val="12"/>
-                      <w:szCs w:val="12"/>
-                      <w:lang w:val="en-US"/>
-                    </w:rPr>
-                  </w:pPr>
+                    <w:t>[</w:t>
+                  </w:r>
                   <w:proofErr w:type="spellStart"/>
-                  <w:proofErr w:type="gramStart"/>
-                  <w:r>
-                    <w:rPr>
-                      <w:rFonts w:ascii="Consolas" w:hAnsi="Consolas"/>
-                      <w:sz w:val="12"/>
-                      <w:szCs w:val="12"/>
-                      <w:lang w:val="en-US"/>
-                    </w:rPr>
-                    <w:t>flatMap</w:t>
-                  </w:r>
-                  <w:proofErr w:type="spellEnd"/>
-                  <w:r>
-                    <w:rPr>
-                      <w:rFonts w:ascii="Consolas" w:hAnsi="Consolas"/>
-                      <w:sz w:val="12"/>
-                      <w:szCs w:val="12"/>
-                      <w:lang w:val="en-US"/>
-                    </w:rPr>
-                    <w:t>[</w:t>
-                  </w:r>
-                  <w:proofErr w:type="spellStart"/>
-                  <w:proofErr w:type="gramEnd"/>
                   <w:r>
                     <w:rPr>
                       <w:rFonts w:ascii="Consolas" w:hAnsi="Consolas"/>
@@ -21532,6 +21466,7 @@
                     </w:rPr>
                     <w:t>map(</w:t>
                   </w:r>
+                  <w:proofErr w:type="spellStart"/>
                   <w:r>
                     <w:rPr>
                       <w:rFonts w:ascii="Consolas" w:hAnsi="Consolas" w:cs="Consolas"/>
@@ -21542,6 +21477,7 @@
                     </w:rPr>
                     <w:t>i</w:t>
                   </w:r>
+                  <w:proofErr w:type="spellEnd"/>
                   <w:r>
                     <w:rPr>
                       <w:rFonts w:ascii="Consolas" w:hAnsi="Consolas" w:cs="Consolas"/>
@@ -22633,9 +22569,9 @@
           </w:p>
           <w:tbl>
             <w:tblPr>
-              <w:tblStyle w:val="TableGrid"/>
+              <w:tblStyle w:val="Tabela-Siatka"/>
               <w:tblW w:w="0" w:type="auto"/>
-              <w:tblLook w:val="04A0" w:firstRow="1" w:lastRow="0" w:firstColumn="1" w:lastColumn="0" w:noHBand="0" w:noVBand="1"/>
+              <w:tblLook w:val="04A0"/>
             </w:tblPr>
             <w:tblGrid>
               <w:gridCol w:w="9519"/>
@@ -25869,9 +25805,9 @@
           </w:p>
           <w:tbl>
             <w:tblPr>
-              <w:tblStyle w:val="TableGrid"/>
+              <w:tblStyle w:val="Tabela-Siatka"/>
               <w:tblW w:w="0" w:type="auto"/>
-              <w:tblLook w:val="04A0" w:firstRow="1" w:lastRow="0" w:firstColumn="1" w:lastColumn="0" w:noHBand="0" w:noVBand="1"/>
+              <w:tblLook w:val="04A0"/>
             </w:tblPr>
             <w:tblGrid>
               <w:gridCol w:w="9519"/>
@@ -26505,17 +26441,7 @@
                       <w:szCs w:val="12"/>
                       <w:lang w:val="en-US" w:bidi="ar-SA"/>
                     </w:rPr>
-                    <w:t>);</w:t>
-                  </w:r>
-                  <w:r>
-                    <w:rPr>
-                      <w:rFonts w:ascii="Consolas" w:hAnsi="Consolas" w:cs="Consolas"/>
-                      <w:color w:val="000000"/>
-                      <w:sz w:val="12"/>
-                      <w:szCs w:val="12"/>
-                      <w:lang w:val="en-US" w:bidi="ar-SA"/>
-                    </w:rPr>
-                    <w:t xml:space="preserve"> </w:t>
+                    <w:t xml:space="preserve">); </w:t>
                   </w:r>
                   <w:proofErr w:type="spellStart"/>
                   <w:r>
@@ -27408,29 +27334,7 @@
                       <w:shd w:val="clear" w:color="auto" w:fill="E8F2FE"/>
                       <w:lang w:val="en-US" w:bidi="ar-SA"/>
                     </w:rPr>
-                    <w:t>m</w:t>
-                  </w:r>
-                  <w:r>
-                    <w:rPr>
-                      <w:rFonts w:ascii="Consolas" w:hAnsi="Consolas" w:cs="Consolas"/>
-                      <w:color w:val="6A3E3E"/>
-                      <w:sz w:val="12"/>
-                      <w:szCs w:val="12"/>
-                      <w:shd w:val="clear" w:color="auto" w:fill="E8F2FE"/>
-                      <w:lang w:val="en-US" w:bidi="ar-SA"/>
-                    </w:rPr>
-                    <w:t>yEv</w:t>
-                  </w:r>
-                  <w:r>
-                    <w:rPr>
-                      <w:rFonts w:ascii="Consolas" w:hAnsi="Consolas" w:cs="Consolas"/>
-                      <w:color w:val="6A3E3E"/>
-                      <w:sz w:val="12"/>
-                      <w:szCs w:val="12"/>
-                      <w:shd w:val="clear" w:color="auto" w:fill="E8F2FE"/>
-                      <w:lang w:val="en-US" w:bidi="ar-SA"/>
-                    </w:rPr>
-                    <w:t>1</w:t>
+                    <w:t>myEv1</w:t>
                   </w:r>
                   <w:r>
                     <w:rPr>
@@ -27513,29 +27417,7 @@
                       <w:shd w:val="clear" w:color="auto" w:fill="E8F2FE"/>
                       <w:lang w:val="en-US" w:bidi="ar-SA"/>
                     </w:rPr>
-                    <w:t>,</w:t>
-                  </w:r>
-                  <w:r>
-                    <w:rPr>
-                      <w:rFonts w:ascii="Consolas" w:hAnsi="Consolas" w:cs="Consolas"/>
-                      <w:color w:val="000000"/>
-                      <w:sz w:val="12"/>
-                      <w:szCs w:val="12"/>
-                      <w:shd w:val="clear" w:color="auto" w:fill="E8F2FE"/>
-                      <w:lang w:val="en-US" w:bidi="ar-SA"/>
-                    </w:rPr>
-                    <w:t xml:space="preserve"> …</w:t>
-                  </w:r>
-                  <w:r>
-                    <w:rPr>
-                      <w:rFonts w:ascii="Consolas" w:hAnsi="Consolas" w:cs="Consolas"/>
-                      <w:color w:val="000000"/>
-                      <w:sz w:val="12"/>
-                      <w:szCs w:val="12"/>
-                      <w:shd w:val="clear" w:color="auto" w:fill="E8F2FE"/>
-                      <w:lang w:val="en-US" w:bidi="ar-SA"/>
-                    </w:rPr>
-                    <w:t>);</w:t>
+                    <w:t>, …);</w:t>
                   </w:r>
                 </w:p>
                 <w:p>
@@ -27633,40 +27515,7 @@
                       <w:szCs w:val="12"/>
                       <w:lang w:bidi="ar-SA"/>
                     </w:rPr>
-                    <w:t xml:space="preserve">* </w:t>
-                  </w:r>
-                  <w:r>
-                    <w:rPr>
-                      <w:rFonts w:ascii="Consolas" w:hAnsi="Consolas" w:cs="Consolas"/>
-                      <w:b/>
-                      <w:color w:val="000000"/>
-                      <w:sz w:val="12"/>
-                      <w:szCs w:val="12"/>
-                      <w:lang w:bidi="ar-SA"/>
-                    </w:rPr>
-                    <w:t>Nowe</w:t>
-                  </w:r>
-                  <w:r>
-                    <w:rPr>
-                      <w:rFonts w:ascii="Consolas" w:hAnsi="Consolas" w:cs="Consolas"/>
-                      <w:b/>
-                      <w:color w:val="000000"/>
-                      <w:sz w:val="12"/>
-                      <w:szCs w:val="12"/>
-                      <w:lang w:bidi="ar-SA"/>
-                    </w:rPr>
-                    <w:t xml:space="preserve"> podejście:</w:t>
-                  </w:r>
-                  <w:r>
-                    <w:rPr>
-                      <w:rFonts w:ascii="Consolas" w:hAnsi="Consolas" w:cs="Consolas"/>
-                      <w:b/>
-                      <w:color w:val="000000"/>
-                      <w:sz w:val="12"/>
-                      <w:szCs w:val="12"/>
-                      <w:lang w:bidi="ar-SA"/>
-                    </w:rPr>
-                    <w:t xml:space="preserve"> Jeden Listener, wiele eventów</w:t>
+                    <w:t>* Nowe podejście: Jeden Listener, wiele eventów</w:t>
                   </w:r>
                 </w:p>
                 <w:p>
@@ -27993,27 +27842,7 @@
                       <w:szCs w:val="12"/>
                       <w:lang w:bidi="ar-SA"/>
                     </w:rPr>
-                    <w:t>)</w:t>
-                  </w:r>
-                  <w:r>
-                    <w:rPr>
-                      <w:rFonts w:ascii="Consolas" w:hAnsi="Consolas" w:cs="Consolas"/>
-                      <w:color w:val="000000"/>
-                      <w:sz w:val="12"/>
-                      <w:szCs w:val="12"/>
-                      <w:lang w:bidi="ar-SA"/>
-                    </w:rPr>
-                    <w:t xml:space="preserve"> </w:t>
-                  </w:r>
-                  <w:r>
-                    <w:rPr>
-                      <w:rFonts w:ascii="Consolas" w:hAnsi="Consolas" w:cs="Consolas"/>
-                      <w:color w:val="000000"/>
-                      <w:sz w:val="12"/>
-                      <w:szCs w:val="12"/>
-                      <w:lang w:bidi="ar-SA"/>
-                    </w:rPr>
-                    <w:t>{</w:t>
+                    <w:t>) {</w:t>
                   </w:r>
                   <w:r>
                     <w:rPr>
@@ -28070,17 +27899,7 @@
                       <w:szCs w:val="12"/>
                       <w:lang w:bidi="ar-SA"/>
                     </w:rPr>
-                    <w:t xml:space="preserve">  </w:t>
-                  </w:r>
-                  <w:r>
-                    <w:rPr>
-                      <w:rFonts w:ascii="Consolas" w:hAnsi="Consolas" w:cs="Consolas"/>
-                      <w:color w:val="646464"/>
-                      <w:sz w:val="12"/>
-                      <w:szCs w:val="12"/>
-                      <w:lang w:bidi="ar-SA"/>
-                    </w:rPr>
-                    <w:t>@EventListener</w:t>
+                    <w:t xml:space="preserve">  @EventListener</w:t>
                   </w:r>
                 </w:p>
                 <w:p>
@@ -28264,27 +28083,7 @@
                       <w:szCs w:val="12"/>
                       <w:lang w:bidi="ar-SA"/>
                     </w:rPr>
-                    <w:t xml:space="preserve"> doYourWork(My</w:t>
-                  </w:r>
-                  <w:r>
-                    <w:rPr>
-                      <w:rFonts w:ascii="Consolas" w:hAnsi="Consolas" w:cs="Consolas"/>
-                      <w:color w:val="000000"/>
-                      <w:sz w:val="12"/>
-                      <w:szCs w:val="12"/>
-                      <w:lang w:bidi="ar-SA"/>
-                    </w:rPr>
-                    <w:t>Second</w:t>
-                  </w:r>
-                  <w:r>
-                    <w:rPr>
-                      <w:rFonts w:ascii="Consolas" w:hAnsi="Consolas" w:cs="Consolas"/>
-                      <w:color w:val="000000"/>
-                      <w:sz w:val="12"/>
-                      <w:szCs w:val="12"/>
-                      <w:lang w:bidi="ar-SA"/>
-                    </w:rPr>
-                    <w:t xml:space="preserve">EventNew </w:t>
+                    <w:t xml:space="preserve"> doYourWork(MySecondEventNew </w:t>
                   </w:r>
                   <w:r>
                     <w:rPr>
@@ -28434,8 +28233,7 @@
                     <w:pStyle w:val="Zawartotabeli"/>
                     <w:rPr>
                       <w:rFonts w:ascii="Consolas" w:hAnsi="Consolas" w:cs="Consolas"/>
-                      <w:b/>
-                      <w:color w:val="000000"/>
+                      <w:color w:val="646464"/>
                       <w:sz w:val="12"/>
                       <w:szCs w:val="12"/>
                       <w:lang w:bidi="ar-SA"/>
@@ -28460,7 +28258,77 @@
                       <w:szCs w:val="12"/>
                       <w:lang w:bidi="ar-SA"/>
                     </w:rPr>
-                    <w:t>@EnableJms</w:t>
+                    <w:t>@</w:t>
+                  </w:r>
+                  <w:proofErr w:type="spellStart"/>
+                  <w:r>
+                    <w:rPr>
+                      <w:rFonts w:ascii="Consolas" w:hAnsi="Consolas" w:cs="Consolas"/>
+                      <w:color w:val="646464"/>
+                      <w:sz w:val="12"/>
+                      <w:szCs w:val="12"/>
+                      <w:lang w:bidi="ar-SA"/>
+                    </w:rPr>
+                    <w:t>EnableJms</w:t>
+                  </w:r>
+                  <w:proofErr w:type="spellEnd"/>
+                </w:p>
+                <w:p>
+                  <w:pPr>
+                    <w:pStyle w:val="Zawartotabeli"/>
+                    <w:rPr>
+                      <w:rFonts w:ascii="Consolas" w:hAnsi="Consolas" w:cs="Consolas"/>
+                      <w:color w:val="646464"/>
+                      <w:sz w:val="12"/>
+                      <w:szCs w:val="12"/>
+                      <w:lang w:bidi="ar-SA"/>
+                    </w:rPr>
+                  </w:pPr>
+                  <w:r>
+                    <w:rPr>
+                      <w:rFonts w:ascii="Consolas" w:hAnsi="Consolas" w:cs="Consolas"/>
+                      <w:b/>
+                      <w:color w:val="000000"/>
+                      <w:sz w:val="12"/>
+                      <w:szCs w:val="12"/>
+                      <w:lang w:bidi="ar-SA"/>
+                    </w:rPr>
+                    <w:t xml:space="preserve">Jest możliwość tworzenia wielu </w:t>
+                  </w:r>
+                  <w:proofErr w:type="spellStart"/>
+                  <w:r>
+                    <w:rPr>
+                      <w:rFonts w:ascii="Consolas" w:hAnsi="Consolas" w:cs="Consolas"/>
+                      <w:b/>
+                      <w:color w:val="000000"/>
+                      <w:sz w:val="12"/>
+                      <w:szCs w:val="12"/>
+                      <w:lang w:bidi="ar-SA"/>
+                    </w:rPr>
+                    <w:t>JmsTemplate</w:t>
+                  </w:r>
+                  <w:proofErr w:type="spellEnd"/>
+                  <w:r>
+                    <w:rPr>
+                      <w:rFonts w:ascii="Consolas" w:hAnsi="Consolas" w:cs="Consolas"/>
+                      <w:b/>
+                      <w:color w:val="000000"/>
+                      <w:sz w:val="12"/>
+                      <w:szCs w:val="12"/>
+                      <w:lang w:bidi="ar-SA"/>
+                    </w:rPr>
+                    <w:t xml:space="preserve"> - </w:t>
+                  </w:r>
+                  <w:r>
+                    <w:rPr>
+                      <w:rFonts w:ascii="Consolas" w:hAnsi="Consolas" w:cs="Consolas"/>
+                      <w:b/>
+                      <w:color w:val="000000"/>
+                      <w:sz w:val="12"/>
+                      <w:szCs w:val="12"/>
+                      <w:lang w:bidi="ar-SA"/>
+                    </w:rPr>
+                    <w:t>https://stackoverflow.com/questions/43399072/spring-boot-configure-multiple-activemq-instances</w:t>
                   </w:r>
                 </w:p>
                 <w:p>
@@ -32543,17 +32411,7 @@
                       <w:szCs w:val="12"/>
                       <w:lang w:bidi="ar-SA"/>
                     </w:rPr>
-                    <w:t xml:space="preserve">// </w:t>
-                  </w:r>
-                  <w:r>
-                    <w:rPr>
-                      <w:rFonts w:ascii="Consolas" w:hAnsi="Consolas" w:cs="Consolas"/>
-                      <w:color w:val="3F7F5F"/>
-                      <w:sz w:val="12"/>
-                      <w:szCs w:val="12"/>
-                      <w:lang w:bidi="ar-SA"/>
-                    </w:rPr>
-                    <w:t>Jeśli korzystamy z serializacji Jackson (powyżej)</w:t>
+                    <w:t>// Jeśli korzystamy z serializacji Jackson (powyżej)</w:t>
                   </w:r>
                   <w:r>
                     <w:rPr>
@@ -32808,7 +32666,6 @@
                     </w:rPr>
                     <w:t xml:space="preserve">  </w:t>
                   </w:r>
-                  <w:proofErr w:type="gramStart"/>
                   <w:r>
                     <w:rPr>
                       <w:rFonts w:ascii="Consolas" w:hAnsi="Consolas" w:cs="Consolas"/>
@@ -32821,7 +32678,6 @@
                     </w:rPr>
                     <w:t>public</w:t>
                   </w:r>
-                  <w:proofErr w:type="gramEnd"/>
                   <w:r>
                     <w:rPr>
                       <w:rFonts w:ascii="Consolas" w:hAnsi="Consolas" w:cs="Consolas"/>
@@ -33029,7 +32885,6 @@
                     </w:rPr>
                     <w:t xml:space="preserve">  </w:t>
                   </w:r>
-                  <w:proofErr w:type="gramStart"/>
                   <w:r>
                     <w:rPr>
                       <w:rFonts w:ascii="Consolas" w:hAnsi="Consolas" w:cs="Consolas"/>
@@ -33042,7 +32897,6 @@
                     </w:rPr>
                     <w:t>public</w:t>
                   </w:r>
-                  <w:proofErr w:type="gramEnd"/>
                   <w:r>
                     <w:rPr>
                       <w:rFonts w:ascii="Consolas" w:hAnsi="Consolas" w:cs="Consolas"/>
@@ -33279,6 +33133,7 @@
                       <w:szCs w:val="12"/>
                       <w:lang w:val="en-US" w:bidi="ar-SA"/>
                     </w:rPr>
+                    <w:lastRenderedPageBreak/>
                     <w:t>MyEventJms</w:t>
                   </w:r>
                   <w:proofErr w:type="spellEnd"/>
@@ -33381,7 +33236,6 @@
                       <w:szCs w:val="12"/>
                       <w:lang w:val="en-US" w:bidi="ar-SA"/>
                     </w:rPr>
-                    <w:lastRenderedPageBreak/>
                     <w:t>ev</w:t>
                   </w:r>
                   <w:r>
@@ -33451,7 +33305,6 @@
                     </w:rPr>
                   </w:pPr>
                   <w:proofErr w:type="spellStart"/>
-                  <w:proofErr w:type="gramStart"/>
                   <w:r>
                     <w:rPr>
                       <w:rFonts w:ascii="Consolas" w:hAnsi="Consolas" w:cs="Consolas"/>
@@ -33486,7 +33339,6 @@
                     </w:rPr>
                     <w:t>(</w:t>
                   </w:r>
-                  <w:proofErr w:type="gramEnd"/>
                   <w:r>
                     <w:rPr>
                       <w:rFonts w:ascii="Consolas" w:hAnsi="Consolas" w:cs="Consolas"/>
@@ -33555,18 +33407,7 @@
                       <w:shd w:val="clear" w:color="auto" w:fill="E8F2FE"/>
                       <w:lang w:val="en-US" w:bidi="ar-SA"/>
                     </w:rPr>
-                    <w:t>);</w:t>
-                  </w:r>
-                  <w:r>
-                    <w:rPr>
-                      <w:rFonts w:ascii="Consolas" w:hAnsi="Consolas" w:cs="Consolas"/>
-                      <w:color w:val="000000"/>
-                      <w:sz w:val="12"/>
-                      <w:szCs w:val="12"/>
-                      <w:shd w:val="clear" w:color="auto" w:fill="E8F2FE"/>
-                      <w:lang w:val="en-US" w:bidi="ar-SA"/>
-                    </w:rPr>
-                    <w:t xml:space="preserve"> </w:t>
+                    <w:t xml:space="preserve">); </w:t>
                   </w:r>
                   <w:r>
                     <w:rPr>
@@ -33851,18 +33692,7 @@
                       <w:u w:val="single"/>
                       <w:lang w:bidi="ar-SA"/>
                     </w:rPr>
-                    <w:t>Wysyła</w:t>
-                  </w:r>
-                  <w:r>
-                    <w:rPr>
-                      <w:rFonts w:ascii="Consolas" w:hAnsi="Consolas" w:cs="Consolas"/>
-                      <w:color w:val="3F7F5F"/>
-                      <w:sz w:val="12"/>
-                      <w:szCs w:val="12"/>
-                      <w:u w:val="single"/>
-                      <w:lang w:bidi="ar-SA"/>
-                    </w:rPr>
-                    <w:t xml:space="preserve"> bez udział</w:t>
+                    <w:t>Wysyła bez udział</w:t>
                   </w:r>
                   <w:r>
                     <w:rPr>
@@ -34118,9 +33948,836 @@
           </w:p>
           <w:tbl>
             <w:tblPr>
-              <w:tblStyle w:val="TableGrid"/>
+              <w:tblStyle w:val="Tabela-Siatka"/>
               <w:tblW w:w="0" w:type="auto"/>
-              <w:tblLook w:val="04A0" w:firstRow="1" w:lastRow="0" w:firstColumn="1" w:lastColumn="0" w:noHBand="0" w:noVBand="1"/>
+              <w:tblLook w:val="04A0"/>
+            </w:tblPr>
+            <w:tblGrid>
+              <w:gridCol w:w="9519"/>
+            </w:tblGrid>
+            <w:tr>
+              <w:tc>
+                <w:tcPr>
+                  <w:tcW w:w="9519" w:type="dxa"/>
+                </w:tcPr>
+                <w:p>
+                  <w:pPr>
+                    <w:pStyle w:val="Zawartotabeli"/>
+                    <w:rPr>
+                      <w:rFonts w:ascii="Consolas" w:hAnsi="Consolas"/>
+                      <w:b/>
+                      <w:sz w:val="16"/>
+                      <w:szCs w:val="16"/>
+                      <w:lang w:val="en-US"/>
+                    </w:rPr>
+                  </w:pPr>
+                  <w:proofErr w:type="spellStart"/>
+                  <w:r>
+                    <w:rPr>
+                      <w:rFonts w:ascii="Consolas" w:hAnsi="Consolas"/>
+                      <w:b/>
+                      <w:sz w:val="16"/>
+                      <w:szCs w:val="16"/>
+                      <w:lang w:val="en-US"/>
+                    </w:rPr>
+                    <w:t>Json</w:t>
+                  </w:r>
+                  <w:proofErr w:type="spellEnd"/>
+                  <w:r>
+                    <w:rPr>
+                      <w:rFonts w:ascii="Consolas" w:hAnsi="Consolas"/>
+                      <w:b/>
+                      <w:sz w:val="16"/>
+                      <w:szCs w:val="16"/>
+                      <w:lang w:val="en-US"/>
+                    </w:rPr>
+                    <w:t xml:space="preserve"> / </w:t>
+                  </w:r>
+                  <w:proofErr w:type="spellStart"/>
+                  <w:r>
+                    <w:rPr>
+                      <w:rFonts w:ascii="Consolas" w:hAnsi="Consolas"/>
+                      <w:b/>
+                      <w:sz w:val="16"/>
+                      <w:szCs w:val="16"/>
+                      <w:lang w:val="en-US"/>
+                    </w:rPr>
+                    <w:t>jackson</w:t>
+                  </w:r>
+                  <w:proofErr w:type="spellEnd"/>
+                  <w:r>
+                    <w:rPr>
+                      <w:rFonts w:ascii="Consolas" w:hAnsi="Consolas"/>
+                      <w:b/>
+                      <w:sz w:val="16"/>
+                      <w:szCs w:val="16"/>
+                      <w:lang w:val="en-US"/>
+                    </w:rPr>
+                    <w:t xml:space="preserve"> – </w:t>
+                  </w:r>
+                  <w:proofErr w:type="spellStart"/>
+                  <w:r>
+                    <w:rPr>
+                      <w:rFonts w:ascii="Consolas" w:hAnsi="Consolas"/>
+                      <w:b/>
+                      <w:sz w:val="16"/>
+                      <w:szCs w:val="16"/>
+                      <w:lang w:val="en-US"/>
+                    </w:rPr>
+                    <w:t>mechanizmy</w:t>
+                  </w:r>
+                  <w:proofErr w:type="spellEnd"/>
+                  <w:r>
+                    <w:rPr>
+                      <w:rFonts w:ascii="Consolas" w:hAnsi="Consolas"/>
+                      <w:b/>
+                      <w:sz w:val="16"/>
+                      <w:szCs w:val="16"/>
+                      <w:lang w:val="en-US"/>
+                    </w:rPr>
+                    <w:t xml:space="preserve"> SD</w:t>
+                  </w:r>
+                </w:p>
+              </w:tc>
+            </w:tr>
+            <w:tr>
+              <w:tc>
+                <w:tcPr>
+                  <w:tcW w:w="9519" w:type="dxa"/>
+                </w:tcPr>
+                <w:p>
+                  <w:pPr>
+                    <w:pStyle w:val="Zawartotabeli"/>
+                    <w:rPr>
+                      <w:rFonts w:ascii="Consolas" w:hAnsi="Consolas"/>
+                      <w:b/>
+                      <w:sz w:val="12"/>
+                      <w:szCs w:val="12"/>
+                      <w:lang w:val="en-US"/>
+                    </w:rPr>
+                  </w:pPr>
+                  <w:r>
+                    <w:rPr>
+                      <w:rFonts w:ascii="Consolas" w:hAnsi="Consolas"/>
+                      <w:b/>
+                      <w:sz w:val="12"/>
+                      <w:szCs w:val="12"/>
+                      <w:lang w:val="en-US"/>
+                    </w:rPr>
+                    <w:t xml:space="preserve">* </w:t>
+                  </w:r>
+                  <w:proofErr w:type="spellStart"/>
+                  <w:r>
+                    <w:rPr>
+                      <w:rFonts w:ascii="Consolas" w:hAnsi="Consolas"/>
+                      <w:b/>
+                      <w:sz w:val="12"/>
+                      <w:szCs w:val="12"/>
+                      <w:lang w:val="en-US"/>
+                    </w:rPr>
+                    <w:t>Praca</w:t>
+                  </w:r>
+                  <w:proofErr w:type="spellEnd"/>
+                  <w:r>
+                    <w:rPr>
+                      <w:rFonts w:ascii="Consolas" w:hAnsi="Consolas"/>
+                      <w:b/>
+                      <w:sz w:val="12"/>
+                      <w:szCs w:val="12"/>
+                      <w:lang w:val="en-US"/>
+                    </w:rPr>
+                    <w:t xml:space="preserve"> z J </w:t>
+                  </w:r>
+                  <w:proofErr w:type="spellStart"/>
+                  <w:r>
+                    <w:rPr>
+                      <w:rFonts w:ascii="Consolas" w:hAnsi="Consolas"/>
+                      <w:b/>
+                      <w:sz w:val="12"/>
+                      <w:szCs w:val="12"/>
+                      <w:lang w:val="en-US"/>
+                    </w:rPr>
+                    <w:t>może</w:t>
+                  </w:r>
+                  <w:proofErr w:type="spellEnd"/>
+                  <w:r>
+                    <w:rPr>
+                      <w:rFonts w:ascii="Consolas" w:hAnsi="Consolas"/>
+                      <w:b/>
+                      <w:sz w:val="12"/>
+                      <w:szCs w:val="12"/>
+                      <w:lang w:val="en-US"/>
+                    </w:rPr>
+                    <w:t xml:space="preserve"> </w:t>
+                  </w:r>
+                  <w:proofErr w:type="spellStart"/>
+                  <w:r>
+                    <w:rPr>
+                      <w:rFonts w:ascii="Consolas" w:hAnsi="Consolas"/>
+                      <w:b/>
+                      <w:sz w:val="12"/>
+                      <w:szCs w:val="12"/>
+                      <w:lang w:val="en-US"/>
+                    </w:rPr>
+                    <w:t>odbywać</w:t>
+                  </w:r>
+                  <w:proofErr w:type="spellEnd"/>
+                  <w:r>
+                    <w:rPr>
+                      <w:rFonts w:ascii="Consolas" w:hAnsi="Consolas"/>
+                      <w:b/>
+                      <w:sz w:val="12"/>
+                      <w:szCs w:val="12"/>
+                      <w:lang w:val="en-US"/>
+                    </w:rPr>
+                    <w:t xml:space="preserve"> </w:t>
+                  </w:r>
+                  <w:proofErr w:type="spellStart"/>
+                  <w:r>
+                    <w:rPr>
+                      <w:rFonts w:ascii="Consolas" w:hAnsi="Consolas"/>
+                      <w:b/>
+                      <w:sz w:val="12"/>
+                      <w:szCs w:val="12"/>
+                      <w:lang w:val="en-US"/>
+                    </w:rPr>
+                    <w:t>się</w:t>
+                  </w:r>
+                  <w:proofErr w:type="spellEnd"/>
+                  <w:r>
+                    <w:rPr>
+                      <w:rFonts w:ascii="Consolas" w:hAnsi="Consolas"/>
+                      <w:b/>
+                      <w:sz w:val="12"/>
+                      <w:szCs w:val="12"/>
+                      <w:lang w:val="en-US"/>
+                    </w:rPr>
+                    <w:t xml:space="preserve"> </w:t>
+                  </w:r>
+                  <w:proofErr w:type="spellStart"/>
+                  <w:r>
+                    <w:rPr>
+                      <w:rFonts w:ascii="Consolas" w:hAnsi="Consolas"/>
+                      <w:b/>
+                      <w:sz w:val="12"/>
+                      <w:szCs w:val="12"/>
+                      <w:lang w:val="en-US"/>
+                    </w:rPr>
+                    <w:t>jawnie</w:t>
+                  </w:r>
+                  <w:proofErr w:type="spellEnd"/>
+                  <w:r>
+                    <w:rPr>
+                      <w:rFonts w:ascii="Consolas" w:hAnsi="Consolas"/>
+                      <w:b/>
+                      <w:sz w:val="12"/>
+                      <w:szCs w:val="12"/>
+                      <w:lang w:val="en-US"/>
+                    </w:rPr>
+                    <w:t xml:space="preserve"> – </w:t>
+                  </w:r>
+                  <w:proofErr w:type="spellStart"/>
+                  <w:r>
+                    <w:rPr>
+                      <w:rFonts w:ascii="Consolas" w:hAnsi="Consolas"/>
+                      <w:b/>
+                      <w:sz w:val="12"/>
+                      <w:szCs w:val="12"/>
+                      <w:lang w:val="en-US"/>
+                    </w:rPr>
+                    <w:t>za</w:t>
+                  </w:r>
+                  <w:proofErr w:type="spellEnd"/>
+                  <w:r>
+                    <w:rPr>
+                      <w:rFonts w:ascii="Consolas" w:hAnsi="Consolas"/>
+                      <w:b/>
+                      <w:sz w:val="12"/>
+                      <w:szCs w:val="12"/>
+                      <w:lang w:val="en-US"/>
+                    </w:rPr>
+                    <w:t xml:space="preserve"> </w:t>
+                  </w:r>
+                  <w:proofErr w:type="spellStart"/>
+                  <w:r>
+                    <w:rPr>
+                      <w:rFonts w:ascii="Consolas" w:hAnsi="Consolas"/>
+                      <w:b/>
+                      <w:sz w:val="12"/>
+                      <w:szCs w:val="12"/>
+                      <w:lang w:val="en-US"/>
+                    </w:rPr>
+                    <w:t>pomocą</w:t>
+                  </w:r>
+                  <w:proofErr w:type="spellEnd"/>
+                  <w:r>
+                    <w:rPr>
+                      <w:rFonts w:ascii="Consolas" w:hAnsi="Consolas"/>
+                      <w:b/>
+                      <w:sz w:val="12"/>
+                      <w:szCs w:val="12"/>
+                      <w:lang w:val="en-US"/>
+                    </w:rPr>
+                    <w:t xml:space="preserve"> </w:t>
+                  </w:r>
+                  <w:proofErr w:type="spellStart"/>
+                  <w:r>
+                    <w:rPr>
+                      <w:rFonts w:ascii="Consolas" w:hAnsi="Consolas"/>
+                      <w:b/>
+                      <w:sz w:val="12"/>
+                      <w:szCs w:val="12"/>
+                      <w:lang w:val="en-US"/>
+                    </w:rPr>
+                    <w:t>mappera</w:t>
+                  </w:r>
+                  <w:proofErr w:type="spellEnd"/>
+                  <w:r>
+                    <w:rPr>
+                      <w:rFonts w:ascii="Consolas" w:hAnsi="Consolas"/>
+                      <w:b/>
+                      <w:sz w:val="12"/>
+                      <w:szCs w:val="12"/>
+                      <w:lang w:val="en-US"/>
+                    </w:rPr>
+                    <w:t xml:space="preserve"> </w:t>
+                  </w:r>
+                  <w:proofErr w:type="spellStart"/>
+                  <w:r>
+                    <w:rPr>
+                      <w:rFonts w:ascii="Consolas" w:hAnsi="Consolas" w:cs="Consolas"/>
+                      <w:b/>
+                      <w:color w:val="6A3E3E"/>
+                      <w:sz w:val="12"/>
+                      <w:szCs w:val="12"/>
+                      <w:shd w:val="clear" w:color="auto" w:fill="E8F2FE"/>
+                      <w:lang w:bidi="ar-SA"/>
+                    </w:rPr>
+                    <w:t>objectMapper</w:t>
+                  </w:r>
+                  <w:r>
+                    <w:rPr>
+                      <w:rFonts w:ascii="Consolas" w:hAnsi="Consolas" w:cs="Consolas"/>
+                      <w:b/>
+                      <w:color w:val="000000"/>
+                      <w:sz w:val="12"/>
+                      <w:szCs w:val="12"/>
+                      <w:shd w:val="clear" w:color="auto" w:fill="E8F2FE"/>
+                      <w:lang w:bidi="ar-SA"/>
+                    </w:rPr>
+                    <w:t>.read</w:t>
+                  </w:r>
+                  <w:proofErr w:type="spellEnd"/>
+                  <w:r>
+                    <w:rPr>
+                      <w:rFonts w:ascii="Consolas" w:hAnsi="Consolas" w:cs="Consolas"/>
+                      <w:b/>
+                      <w:color w:val="000000"/>
+                      <w:sz w:val="12"/>
+                      <w:szCs w:val="12"/>
+                      <w:shd w:val="clear" w:color="auto" w:fill="E8F2FE"/>
+                      <w:lang w:bidi="ar-SA"/>
+                    </w:rPr>
+                    <w:t>/</w:t>
+                  </w:r>
+                  <w:proofErr w:type="spellStart"/>
+                  <w:r>
+                    <w:rPr>
+                      <w:rFonts w:ascii="Consolas" w:hAnsi="Consolas" w:cs="Consolas"/>
+                      <w:b/>
+                      <w:color w:val="000000"/>
+                      <w:sz w:val="12"/>
+                      <w:szCs w:val="12"/>
+                      <w:shd w:val="clear" w:color="auto" w:fill="E8F2FE"/>
+                      <w:lang w:bidi="ar-SA"/>
+                    </w:rPr>
+                    <w:t>writeValue</w:t>
+                  </w:r>
+                  <w:proofErr w:type="spellEnd"/>
+                  <w:r>
+                    <w:rPr>
+                      <w:rFonts w:ascii="Consolas" w:hAnsi="Consolas"/>
+                      <w:b/>
+                      <w:sz w:val="12"/>
+                      <w:szCs w:val="12"/>
+                      <w:lang w:val="en-US"/>
+                    </w:rPr>
+                    <w:t xml:space="preserve"> </w:t>
+                  </w:r>
+                  <w:proofErr w:type="spellStart"/>
+                  <w:r>
+                    <w:rPr>
+                      <w:rFonts w:ascii="Consolas" w:hAnsi="Consolas"/>
+                      <w:b/>
+                      <w:sz w:val="12"/>
+                      <w:szCs w:val="12"/>
+                      <w:lang w:val="en-US"/>
+                    </w:rPr>
+                    <w:t>lub</w:t>
+                  </w:r>
+                  <w:proofErr w:type="spellEnd"/>
+                  <w:r>
+                    <w:rPr>
+                      <w:rFonts w:ascii="Consolas" w:hAnsi="Consolas"/>
+                      <w:b/>
+                      <w:sz w:val="12"/>
+                      <w:szCs w:val="12"/>
+                      <w:lang w:val="en-US"/>
+                    </w:rPr>
+                    <w:t xml:space="preserve"> </w:t>
+                  </w:r>
+                  <w:proofErr w:type="spellStart"/>
+                  <w:r>
+                    <w:rPr>
+                      <w:rFonts w:ascii="Consolas" w:hAnsi="Consolas"/>
+                      <w:b/>
+                      <w:sz w:val="12"/>
+                      <w:szCs w:val="12"/>
+                      <w:lang w:val="en-US"/>
+                    </w:rPr>
+                    <w:t>niejawnie</w:t>
+                  </w:r>
+                  <w:proofErr w:type="spellEnd"/>
+                  <w:r>
+                    <w:rPr>
+                      <w:rFonts w:ascii="Consolas" w:hAnsi="Consolas"/>
+                      <w:b/>
+                      <w:sz w:val="12"/>
+                      <w:szCs w:val="12"/>
+                      <w:lang w:val="en-US"/>
+                    </w:rPr>
+                    <w:t xml:space="preserve"> - </w:t>
+                  </w:r>
+                  <w:proofErr w:type="spellStart"/>
+                  <w:r>
+                    <w:rPr>
+                      <w:rFonts w:ascii="Consolas" w:hAnsi="Consolas"/>
+                      <w:b/>
+                      <w:sz w:val="12"/>
+                      <w:szCs w:val="12"/>
+                      <w:lang w:val="en-US"/>
+                    </w:rPr>
+                    <w:t>np</w:t>
+                  </w:r>
+                  <w:proofErr w:type="spellEnd"/>
+                  <w:r>
+                    <w:rPr>
+                      <w:rFonts w:ascii="Consolas" w:hAnsi="Consolas"/>
+                      <w:b/>
+                      <w:sz w:val="12"/>
+                      <w:szCs w:val="12"/>
+                      <w:lang w:val="en-US"/>
+                    </w:rPr>
+                    <w:t xml:space="preserve"> </w:t>
+                  </w:r>
+                  <w:proofErr w:type="spellStart"/>
+                  <w:r>
+                    <w:rPr>
+                      <w:rFonts w:ascii="Consolas" w:hAnsi="Consolas"/>
+                      <w:b/>
+                      <w:sz w:val="12"/>
+                      <w:szCs w:val="12"/>
+                      <w:lang w:val="en-US"/>
+                    </w:rPr>
+                    <w:t>końcówki</w:t>
+                  </w:r>
+                  <w:proofErr w:type="spellEnd"/>
+                  <w:r>
+                    <w:rPr>
+                      <w:rFonts w:ascii="Consolas" w:hAnsi="Consolas"/>
+                      <w:b/>
+                      <w:sz w:val="12"/>
+                      <w:szCs w:val="12"/>
+                      <w:lang w:val="en-US"/>
+                    </w:rPr>
+                    <w:t xml:space="preserve"> REST </w:t>
+                  </w:r>
+                  <w:proofErr w:type="spellStart"/>
+                  <w:r>
+                    <w:rPr>
+                      <w:rFonts w:ascii="Consolas" w:hAnsi="Consolas"/>
+                      <w:b/>
+                      <w:sz w:val="12"/>
+                      <w:szCs w:val="12"/>
+                      <w:lang w:val="en-US"/>
+                    </w:rPr>
+                    <w:t>korzystją</w:t>
+                  </w:r>
+                  <w:proofErr w:type="spellEnd"/>
+                  <w:r>
+                    <w:rPr>
+                      <w:rFonts w:ascii="Consolas" w:hAnsi="Consolas"/>
+                      <w:b/>
+                      <w:sz w:val="12"/>
+                      <w:szCs w:val="12"/>
+                      <w:lang w:val="en-US"/>
+                    </w:rPr>
+                    <w:t xml:space="preserve"> z J </w:t>
+                  </w:r>
+                  <w:proofErr w:type="spellStart"/>
+                  <w:r>
+                    <w:rPr>
+                      <w:rFonts w:ascii="Consolas" w:hAnsi="Consolas"/>
+                      <w:b/>
+                      <w:sz w:val="12"/>
+                      <w:szCs w:val="12"/>
+                      <w:lang w:val="en-US"/>
+                    </w:rPr>
+                    <w:t>i</w:t>
+                  </w:r>
+                  <w:proofErr w:type="spellEnd"/>
+                  <w:r>
+                    <w:rPr>
+                      <w:rFonts w:ascii="Consolas" w:hAnsi="Consolas"/>
+                      <w:b/>
+                      <w:sz w:val="12"/>
+                      <w:szCs w:val="12"/>
+                      <w:lang w:val="en-US"/>
+                    </w:rPr>
+                    <w:t xml:space="preserve"> </w:t>
+                  </w:r>
+                  <w:proofErr w:type="spellStart"/>
+                  <w:r>
+                    <w:rPr>
+                      <w:rFonts w:ascii="Consolas" w:hAnsi="Consolas"/>
+                      <w:b/>
+                      <w:sz w:val="12"/>
+                      <w:szCs w:val="12"/>
+                      <w:lang w:val="en-US"/>
+                    </w:rPr>
+                    <w:t>wystarczy</w:t>
+                  </w:r>
+                  <w:proofErr w:type="spellEnd"/>
+                  <w:r>
+                    <w:rPr>
+                      <w:rFonts w:ascii="Consolas" w:hAnsi="Consolas"/>
+                      <w:b/>
+                      <w:sz w:val="12"/>
+                      <w:szCs w:val="12"/>
+                      <w:lang w:val="en-US"/>
+                    </w:rPr>
+                    <w:t xml:space="preserve"> </w:t>
+                  </w:r>
+                  <w:proofErr w:type="spellStart"/>
+                  <w:r>
+                    <w:rPr>
+                      <w:rFonts w:ascii="Consolas" w:hAnsi="Consolas"/>
+                      <w:b/>
+                      <w:sz w:val="12"/>
+                      <w:szCs w:val="12"/>
+                      <w:lang w:val="en-US"/>
+                    </w:rPr>
+                    <w:t>tylko</w:t>
+                  </w:r>
+                  <w:proofErr w:type="spellEnd"/>
+                  <w:r>
+                    <w:rPr>
+                      <w:rFonts w:ascii="Consolas" w:hAnsi="Consolas"/>
+                      <w:b/>
+                      <w:sz w:val="12"/>
+                      <w:szCs w:val="12"/>
+                      <w:lang w:val="en-US"/>
+                    </w:rPr>
+                    <w:t xml:space="preserve"> go </w:t>
+                  </w:r>
+                  <w:proofErr w:type="spellStart"/>
+                  <w:r>
+                    <w:rPr>
+                      <w:rFonts w:ascii="Consolas" w:hAnsi="Consolas"/>
+                      <w:b/>
+                      <w:sz w:val="12"/>
+                      <w:szCs w:val="12"/>
+                      <w:lang w:val="en-US"/>
+                    </w:rPr>
+                    <w:t>podać</w:t>
+                  </w:r>
+                  <w:proofErr w:type="spellEnd"/>
+                </w:p>
+                <w:p>
+                  <w:pPr>
+                    <w:pStyle w:val="Zawartotabeli"/>
+                    <w:rPr>
+                      <w:rFonts w:ascii="Consolas" w:hAnsi="Consolas"/>
+                      <w:b/>
+                      <w:sz w:val="12"/>
+                      <w:szCs w:val="12"/>
+                      <w:lang w:val="en-US"/>
+                    </w:rPr>
+                  </w:pPr>
+                  <w:r>
+                    <w:rPr>
+                      <w:rFonts w:ascii="Consolas" w:hAnsi="Consolas"/>
+                      <w:b/>
+                      <w:sz w:val="12"/>
+                      <w:szCs w:val="12"/>
+                      <w:lang w:val="en-US"/>
+                    </w:rPr>
+                    <w:t>* String J:</w:t>
+                  </w:r>
+                </w:p>
+                <w:p>
+                  <w:pPr>
+                    <w:pStyle w:val="Zawartotabeli"/>
+                    <w:rPr>
+                      <w:rFonts w:ascii="Consolas" w:hAnsi="Consolas" w:cs="Consolas"/>
+                      <w:color w:val="2A00FF"/>
+                      <w:sz w:val="20"/>
+                      <w:szCs w:val="20"/>
+                      <w:shd w:val="clear" w:color="auto" w:fill="E8F2FE"/>
+                      <w:lang w:bidi="ar-SA"/>
+                    </w:rPr>
+                  </w:pPr>
+                  <w:r>
+                    <w:rPr>
+                      <w:rFonts w:ascii="Consolas" w:hAnsi="Consolas"/>
+                      <w:b/>
+                      <w:sz w:val="12"/>
+                      <w:szCs w:val="12"/>
+                      <w:lang w:val="en-US"/>
+                    </w:rPr>
+                    <w:t xml:space="preserve">  </w:t>
+                  </w:r>
+                  <w:proofErr w:type="spellStart"/>
+                  <w:r>
+                    <w:rPr>
+                      <w:rFonts w:ascii="Consolas" w:hAnsi="Consolas"/>
+                      <w:b/>
+                      <w:sz w:val="12"/>
+                      <w:szCs w:val="12"/>
+                      <w:lang w:val="en-US"/>
+                    </w:rPr>
+                    <w:t>Płaski</w:t>
+                  </w:r>
+                  <w:proofErr w:type="spellEnd"/>
+                  <w:r>
+                    <w:rPr>
+                      <w:rFonts w:ascii="Consolas" w:hAnsi="Consolas"/>
+                      <w:b/>
+                      <w:sz w:val="12"/>
+                      <w:szCs w:val="12"/>
+                      <w:lang w:val="en-US"/>
+                    </w:rPr>
+                    <w:t xml:space="preserve">: </w:t>
+                  </w:r>
+                  <w:r>
+                    <w:rPr>
+                      <w:rFonts w:ascii="Consolas" w:hAnsi="Consolas" w:cs="Consolas"/>
+                      <w:color w:val="2A00FF"/>
+                      <w:sz w:val="20"/>
+                      <w:szCs w:val="20"/>
+                      <w:shd w:val="clear" w:color="auto" w:fill="E8F2FE"/>
+                      <w:lang w:bidi="ar-SA"/>
+                    </w:rPr>
+                    <w:t>"{ \"txt1\" : \"stMo2_1\", \"txt2\" : \"stMo2_2\" }"</w:t>
+                  </w:r>
+                </w:p>
+                <w:p>
+                  <w:pPr>
+                    <w:pStyle w:val="Zawartotabeli"/>
+                    <w:rPr>
+                      <w:rFonts w:ascii="Consolas" w:hAnsi="Consolas" w:cs="Consolas"/>
+                      <w:color w:val="2A00FF"/>
+                      <w:sz w:val="20"/>
+                      <w:szCs w:val="20"/>
+                      <w:shd w:val="clear" w:color="auto" w:fill="E8F2FE"/>
+                      <w:lang w:bidi="ar-SA"/>
+                    </w:rPr>
+                  </w:pPr>
+                  <w:r>
+                    <w:rPr>
+                      <w:rFonts w:ascii="Consolas" w:hAnsi="Consolas" w:cs="Consolas"/>
+                      <w:color w:val="2A00FF"/>
+                      <w:sz w:val="20"/>
+                      <w:szCs w:val="20"/>
+                      <w:shd w:val="clear" w:color="auto" w:fill="E8F2FE"/>
+                      <w:lang w:bidi="ar-SA"/>
+                    </w:rPr>
+                    <w:t xml:space="preserve"> </w:t>
+                  </w:r>
+                  <w:r>
+                    <w:rPr>
+                      <w:rFonts w:ascii="Consolas" w:hAnsi="Consolas"/>
+                      <w:b/>
+                      <w:sz w:val="12"/>
+                      <w:szCs w:val="12"/>
+                      <w:lang w:val="en-US"/>
+                    </w:rPr>
+                    <w:t xml:space="preserve">Z </w:t>
+                  </w:r>
+                  <w:proofErr w:type="spellStart"/>
+                  <w:r>
+                    <w:rPr>
+                      <w:rFonts w:ascii="Consolas" w:hAnsi="Consolas"/>
+                      <w:b/>
+                      <w:sz w:val="12"/>
+                      <w:szCs w:val="12"/>
+                      <w:lang w:val="en-US"/>
+                    </w:rPr>
+                    <w:t>podobiektem</w:t>
+                  </w:r>
+                  <w:proofErr w:type="spellEnd"/>
+                  <w:r>
+                    <w:rPr>
+                      <w:rFonts w:ascii="Consolas" w:hAnsi="Consolas"/>
+                      <w:b/>
+                      <w:sz w:val="12"/>
+                      <w:szCs w:val="12"/>
+                      <w:lang w:val="en-US"/>
+                    </w:rPr>
+                    <w:t xml:space="preserve">: </w:t>
+                  </w:r>
+                  <w:r>
+                    <w:rPr>
+                      <w:rFonts w:ascii="Consolas" w:hAnsi="Consolas" w:cs="Consolas"/>
+                      <w:color w:val="2A00FF"/>
+                      <w:sz w:val="20"/>
+                      <w:szCs w:val="20"/>
+                      <w:shd w:val="clear" w:color="auto" w:fill="E8F2FE"/>
+                      <w:lang w:bidi="ar-SA"/>
+                    </w:rPr>
+                    <w:t>"{ \"txt1\" : \"stMo2_1\", \"txt2\" : \"stMo2_2\" }"</w:t>
+                  </w:r>
+                </w:p>
+                <w:p>
+                  <w:pPr>
+                    <w:pStyle w:val="Zawartotabeli"/>
+                    <w:rPr>
+                      <w:rFonts w:ascii="Consolas" w:hAnsi="Consolas" w:cs="Consolas"/>
+                      <w:color w:val="2A00FF"/>
+                      <w:sz w:val="20"/>
+                      <w:szCs w:val="20"/>
+                      <w:shd w:val="clear" w:color="auto" w:fill="E8F2FE"/>
+                      <w:lang w:bidi="ar-SA"/>
+                    </w:rPr>
+                  </w:pPr>
+                  <w:r>
+                    <w:rPr>
+                      <w:rFonts w:ascii="Consolas" w:hAnsi="Consolas"/>
+                      <w:b/>
+                      <w:sz w:val="12"/>
+                      <w:szCs w:val="12"/>
+                      <w:lang w:val="en-US"/>
+                    </w:rPr>
+                    <w:t xml:space="preserve">  </w:t>
+                  </w:r>
+                  <w:proofErr w:type="spellStart"/>
+                  <w:r>
+                    <w:rPr>
+                      <w:rFonts w:ascii="Consolas" w:hAnsi="Consolas"/>
+                      <w:b/>
+                      <w:sz w:val="12"/>
+                      <w:szCs w:val="12"/>
+                      <w:lang w:val="en-US"/>
+                    </w:rPr>
+                    <w:t>Lista</w:t>
+                  </w:r>
+                  <w:proofErr w:type="spellEnd"/>
+                  <w:r>
+                    <w:rPr>
+                      <w:rFonts w:ascii="Consolas" w:hAnsi="Consolas"/>
+                      <w:b/>
+                      <w:sz w:val="12"/>
+                      <w:szCs w:val="12"/>
+                      <w:lang w:val="en-US"/>
+                    </w:rPr>
+                    <w:t xml:space="preserve">: </w:t>
+                  </w:r>
+                  <w:r>
+                    <w:rPr>
+                      <w:rFonts w:ascii="Consolas" w:hAnsi="Consolas" w:cs="Consolas"/>
+                      <w:color w:val="2A00FF"/>
+                      <w:sz w:val="20"/>
+                      <w:szCs w:val="20"/>
+                      <w:shd w:val="clear" w:color="auto" w:fill="E8F2FE"/>
+                      <w:lang w:bidi="ar-SA"/>
+                    </w:rPr>
+                    <w:t>"{ \"txt1\" : \"stMo2_1\", \"txt2\" : \"stMo2_2\" }"</w:t>
+                  </w:r>
+                </w:p>
+                <w:p>
+                  <w:pPr>
+                    <w:pStyle w:val="Zawartotabeli"/>
+                    <w:rPr>
+                      <w:rFonts w:ascii="Consolas" w:hAnsi="Consolas"/>
+                      <w:b/>
+                      <w:sz w:val="12"/>
+                      <w:szCs w:val="12"/>
+                    </w:rPr>
+                  </w:pPr>
+                  <w:r>
+                    <w:rPr>
+                      <w:rFonts w:ascii="Consolas" w:hAnsi="Consolas"/>
+                      <w:b/>
+                      <w:sz w:val="12"/>
+                      <w:szCs w:val="12"/>
+                      <w:lang w:val="en-US"/>
+                    </w:rPr>
+                    <w:t xml:space="preserve">  </w:t>
+                  </w:r>
+                  <w:proofErr w:type="spellStart"/>
+                  <w:r>
+                    <w:rPr>
+                      <w:rFonts w:ascii="Consolas" w:hAnsi="Consolas"/>
+                      <w:b/>
+                      <w:sz w:val="12"/>
+                      <w:szCs w:val="12"/>
+                      <w:lang w:val="en-US"/>
+                    </w:rPr>
+                    <w:t>Mapa</w:t>
+                  </w:r>
+                  <w:proofErr w:type="spellEnd"/>
+                  <w:r>
+                    <w:rPr>
+                      <w:rFonts w:ascii="Consolas" w:hAnsi="Consolas"/>
+                      <w:b/>
+                      <w:sz w:val="12"/>
+                      <w:szCs w:val="12"/>
+                      <w:lang w:val="en-US"/>
+                    </w:rPr>
+                    <w:t xml:space="preserve">: </w:t>
+                  </w:r>
+                  <w:r>
+                    <w:rPr>
+                      <w:rFonts w:ascii="Consolas" w:hAnsi="Consolas" w:cs="Consolas"/>
+                      <w:color w:val="2A00FF"/>
+                      <w:sz w:val="20"/>
+                      <w:szCs w:val="20"/>
+                      <w:shd w:val="clear" w:color="auto" w:fill="E8F2FE"/>
+                      <w:lang w:bidi="ar-SA"/>
+                    </w:rPr>
+                    <w:t>"{ \"txt1\" : \"stMo2_1\", \"txt2\" : \"stMo2_2\" }"</w:t>
+                  </w:r>
+                </w:p>
+              </w:tc>
+            </w:tr>
+          </w:tbl>
+          <w:p>
+            <w:pPr>
+              <w:pStyle w:val="Zawartotabeli"/>
+              <w:rPr>
+                <w:rFonts w:ascii="Consolas" w:hAnsi="Consolas"/>
+                <w:sz w:val="12"/>
+                <w:szCs w:val="12"/>
+                <w:lang w:val="en-US"/>
+              </w:rPr>
+            </w:pPr>
+          </w:p>
+          <w:p>
+            <w:pPr>
+              <w:pStyle w:val="Zawartotabeli"/>
+              <w:rPr>
+                <w:rFonts w:ascii="Consolas" w:hAnsi="Consolas"/>
+                <w:sz w:val="12"/>
+                <w:szCs w:val="12"/>
+                <w:lang w:val="en-US"/>
+              </w:rPr>
+            </w:pPr>
+          </w:p>
+          <w:tbl>
+            <w:tblPr>
+              <w:tblStyle w:val="Tabela-Siatka"/>
+              <w:tblW w:w="0" w:type="auto"/>
+              <w:tblLook w:val="04A0"/>
             </w:tblPr>
             <w:tblGrid>
               <w:gridCol w:w="9519"/>
@@ -34214,7 +34871,7 @@
 </file>
 
 <file path=word/numbering.xml><?xml version="1.0" encoding="utf-8"?>
-<w:numbering xmlns:wpc="http://schemas.microsoft.com/office/word/2010/wordprocessingCanvas" xmlns:mc="http://schemas.openxmlformats.org/markup-compatibility/2006" xmlns:o="urn:schemas-microsoft-com:office:office" xmlns:r="http://schemas.openxmlformats.org/officeDocument/2006/relationships" xmlns:m="http://schemas.openxmlformats.org/officeDocument/2006/math" xmlns:v="urn:schemas-microsoft-com:vml" xmlns:wp14="http://schemas.microsoft.com/office/word/2010/wordprocessingDrawing" xmlns:wp="http://schemas.openxmlformats.org/drawingml/2006/wordprocessingDrawing" xmlns:w10="urn:schemas-microsoft-com:office:word" xmlns:w="http://schemas.openxmlformats.org/wordprocessingml/2006/main" xmlns:w14="http://schemas.microsoft.com/office/word/2010/wordml" xmlns:wpg="http://schemas.microsoft.com/office/word/2010/wordprocessingGroup" xmlns:wpi="http://schemas.microsoft.com/office/word/2010/wordprocessingInk" xmlns:wne="http://schemas.microsoft.com/office/word/2006/wordml" xmlns:wps="http://schemas.microsoft.com/office/word/2010/wordprocessingShape" mc:Ignorable="w14 wp14">
+<w:numbering xmlns:ve="http://schemas.openxmlformats.org/markup-compatibility/2006" xmlns:o="urn:schemas-microsoft-com:office:office" xmlns:r="http://schemas.openxmlformats.org/officeDocument/2006/relationships" xmlns:m="http://schemas.openxmlformats.org/officeDocument/2006/math" xmlns:v="urn:schemas-microsoft-com:vml" xmlns:wp="http://schemas.openxmlformats.org/drawingml/2006/wordprocessingDrawing" xmlns:w10="urn:schemas-microsoft-com:office:word" xmlns:w="http://schemas.openxmlformats.org/wordprocessingml/2006/main" xmlns:wne="http://schemas.microsoft.com/office/word/2006/wordml">
   <w:abstractNum w:abstractNumId="0">
     <w:nsid w:val="0C095B34"/>
     <w:multiLevelType w:val="hybridMultilevel"/>
@@ -35183,7 +35840,7 @@
 </file>
 
 <file path=word/styles.xml><?xml version="1.0" encoding="utf-8"?>
-<w:styles xmlns:mc="http://schemas.openxmlformats.org/markup-compatibility/2006" xmlns:r="http://schemas.openxmlformats.org/officeDocument/2006/relationships" xmlns:w="http://schemas.openxmlformats.org/wordprocessingml/2006/main" xmlns:w14="http://schemas.microsoft.com/office/word/2010/wordml" mc:Ignorable="w14">
+<w:styles xmlns:r="http://schemas.openxmlformats.org/officeDocument/2006/relationships" xmlns:w="http://schemas.openxmlformats.org/wordprocessingml/2006/main">
   <w:docDefaults>
     <w:rPrDefault>
       <w:rPr>
@@ -35334,17 +35991,18 @@
     <w:lsdException w:name="Bibliography" w:uiPriority="37"/>
     <w:lsdException w:name="TOC Heading" w:uiPriority="39" w:qFormat="1"/>
   </w:latentStyles>
-  <w:style w:type="paragraph" w:default="1" w:styleId="Normal">
+  <w:style w:type="paragraph" w:default="1" w:styleId="Normalny">
     <w:name w:val="Normal"/>
     <w:qFormat/>
-    <w:rsid w:val="009C12D2"/>
+    <w:rsid w:val="008D5DB8"/>
   </w:style>
-  <w:style w:type="paragraph" w:styleId="Heading2">
+  <w:style w:type="paragraph" w:styleId="Nagwek2">
     <w:name w:val="heading 2"/>
-    <w:basedOn w:val="Nagwek"/>
-    <w:next w:val="BodyText"/>
-    <w:link w:val="Heading2Char"/>
+    <w:basedOn w:val="Nagwek1"/>
+    <w:next w:val="Tekstpodstawowy"/>
+    <w:link w:val="Nagwek2Znak"/>
     <w:qFormat/>
+    <w:rsid w:val="001464B2"/>
     <w:pPr>
       <w:spacing w:before="200"/>
       <w:outlineLvl w:val="1"/>
@@ -35357,11 +36015,11 @@
       <w:szCs w:val="36"/>
     </w:rPr>
   </w:style>
-  <w:style w:type="paragraph" w:styleId="Heading3">
+  <w:style w:type="paragraph" w:styleId="Nagwek3">
     <w:name w:val="heading 3"/>
-    <w:basedOn w:val="Normal"/>
-    <w:next w:val="Normal"/>
-    <w:link w:val="Heading3Char"/>
+    <w:basedOn w:val="Normalny"/>
+    <w:next w:val="Normalny"/>
+    <w:link w:val="Nagwek3Znak"/>
     <w:uiPriority w:val="9"/>
     <w:semiHidden/>
     <w:unhideWhenUsed/>
@@ -35381,17 +36039,18 @@
       <w:szCs w:val="21"/>
     </w:rPr>
   </w:style>
-  <w:style w:type="character" w:default="1" w:styleId="DefaultParagraphFont">
+  <w:style w:type="character" w:default="1" w:styleId="Domylnaczcionkaakapitu">
     <w:name w:val="Default Paragraph Font"/>
     <w:uiPriority w:val="1"/>
     <w:semiHidden/>
     <w:unhideWhenUsed/>
   </w:style>
-  <w:style w:type="table" w:default="1" w:styleId="TableNormal">
+  <w:style w:type="table" w:default="1" w:styleId="Standardowy">
     <w:name w:val="Normal Table"/>
     <w:uiPriority w:val="99"/>
     <w:semiHidden/>
     <w:unhideWhenUsed/>
+    <w:qFormat/>
     <w:tblPr>
       <w:tblInd w:w="0" w:type="dxa"/>
       <w:tblCellMar>
@@ -35402,7 +36061,7 @@
       </w:tblCellMar>
     </w:tblPr>
   </w:style>
-  <w:style w:type="numbering" w:default="1" w:styleId="NoList">
+  <w:style w:type="numbering" w:default="1" w:styleId="Bezlisty">
     <w:name w:val="No List"/>
     <w:uiPriority w:val="99"/>
     <w:semiHidden/>
@@ -35410,6 +36069,7 @@
   </w:style>
   <w:style w:type="character" w:customStyle="1" w:styleId="czeinternetowe">
     <w:name w:val="Łącze internetowe"/>
+    <w:rsid w:val="001464B2"/>
     <w:rPr>
       <w:color w:val="000080"/>
       <w:u w:val="single"/>
@@ -35418,6 +36078,7 @@
   <w:style w:type="character" w:customStyle="1" w:styleId="Tekstrdowy">
     <w:name w:val="Tekst źródłowy"/>
     <w:qFormat/>
+    <w:rsid w:val="001464B2"/>
     <w:rPr>
       <w:rFonts w:ascii="Liberation Mono" w:eastAsia="NSimSun" w:hAnsi="Liberation Mono" w:cs="Liberation Mono"/>
     </w:rPr>
@@ -35425,6 +36086,7 @@
   <w:style w:type="character" w:customStyle="1" w:styleId="Wyrnienie">
     <w:name w:val="Wyróżnienie"/>
     <w:qFormat/>
+    <w:rsid w:val="001464B2"/>
     <w:rPr>
       <w:i/>
       <w:iCs/>
@@ -35433,15 +36095,17 @@
   <w:style w:type="character" w:customStyle="1" w:styleId="Znakiwypunktowania">
     <w:name w:val="Znaki wypunktowania"/>
     <w:qFormat/>
+    <w:rsid w:val="001464B2"/>
     <w:rPr>
       <w:rFonts w:ascii="OpenSymbol" w:eastAsia="OpenSymbol" w:hAnsi="OpenSymbol" w:cs="OpenSymbol"/>
     </w:rPr>
   </w:style>
-  <w:style w:type="paragraph" w:customStyle="1" w:styleId="Nagwek">
-    <w:name w:val="Nagłówek"/>
-    <w:basedOn w:val="Normal"/>
-    <w:next w:val="BodyText"/>
+  <w:style w:type="paragraph" w:customStyle="1" w:styleId="Nagwek1">
+    <w:name w:val="Nagłówek1"/>
+    <w:basedOn w:val="Normalny"/>
+    <w:next w:val="Tekstpodstawowy"/>
     <w:qFormat/>
+    <w:rsid w:val="001464B2"/>
     <w:pPr>
       <w:keepNext/>
       <w:spacing w:before="240" w:after="120"/>
@@ -35452,21 +36116,24 @@
       <w:szCs w:val="28"/>
     </w:rPr>
   </w:style>
-  <w:style w:type="paragraph" w:styleId="BodyText">
+  <w:style w:type="paragraph" w:styleId="Tekstpodstawowy">
     <w:name w:val="Body Text"/>
-    <w:basedOn w:val="Normal"/>
+    <w:basedOn w:val="Normalny"/>
+    <w:rsid w:val="001464B2"/>
     <w:pPr>
       <w:spacing w:after="140" w:line="288" w:lineRule="auto"/>
     </w:pPr>
   </w:style>
-  <w:style w:type="paragraph" w:styleId="List">
+  <w:style w:type="paragraph" w:styleId="Lista">
     <w:name w:val="List"/>
-    <w:basedOn w:val="BodyText"/>
+    <w:basedOn w:val="Tekstpodstawowy"/>
+    <w:rsid w:val="001464B2"/>
   </w:style>
-  <w:style w:type="paragraph" w:styleId="Caption">
+  <w:style w:type="paragraph" w:styleId="Legenda">
     <w:name w:val="caption"/>
-    <w:basedOn w:val="Normal"/>
+    <w:basedOn w:val="Normalny"/>
     <w:qFormat/>
+    <w:rsid w:val="001464B2"/>
     <w:pPr>
       <w:suppressLineNumbers/>
       <w:spacing w:before="120" w:after="120"/>
@@ -35478,16 +36145,18 @@
   </w:style>
   <w:style w:type="paragraph" w:customStyle="1" w:styleId="Indeks">
     <w:name w:val="Indeks"/>
-    <w:basedOn w:val="Normal"/>
+    <w:basedOn w:val="Normalny"/>
     <w:qFormat/>
+    <w:rsid w:val="001464B2"/>
     <w:pPr>
       <w:suppressLineNumbers/>
     </w:pPr>
   </w:style>
   <w:style w:type="paragraph" w:customStyle="1" w:styleId="Zawartotabeli">
     <w:name w:val="Zawartość tabeli"/>
-    <w:basedOn w:val="Normal"/>
+    <w:basedOn w:val="Normalny"/>
     <w:qFormat/>
+    <w:rsid w:val="001464B2"/>
     <w:pPr>
       <w:suppressLineNumbers/>
     </w:pPr>
@@ -35496,6 +36165,7 @@
     <w:name w:val="Nagłówek tabeli"/>
     <w:basedOn w:val="Zawartotabeli"/>
     <w:qFormat/>
+    <w:rsid w:val="001464B2"/>
     <w:pPr>
       <w:jc w:val="center"/>
     </w:pPr>
@@ -35506,17 +36176,18 @@
   </w:style>
   <w:style w:type="paragraph" w:customStyle="1" w:styleId="Tekstwstpniesformatowany">
     <w:name w:val="Tekst wstępnie sformatowany"/>
-    <w:basedOn w:val="Normal"/>
+    <w:basedOn w:val="Normalny"/>
     <w:qFormat/>
+    <w:rsid w:val="001464B2"/>
     <w:rPr>
       <w:rFonts w:ascii="Liberation Mono" w:eastAsia="NSimSun" w:hAnsi="Liberation Mono" w:cs="Liberation Mono"/>
       <w:sz w:val="20"/>
       <w:szCs w:val="20"/>
     </w:rPr>
   </w:style>
-  <w:style w:type="table" w:styleId="TableGrid">
+  <w:style w:type="table" w:styleId="Tabela-Siatka">
     <w:name w:val="Table Grid"/>
-    <w:basedOn w:val="TableNormal"/>
+    <w:basedOn w:val="Standardowy"/>
     <w:uiPriority w:val="59"/>
     <w:rsid w:val="00D13244"/>
     <w:tblPr>
@@ -35537,9 +36208,9 @@
       </w:tblCellMar>
     </w:tblPr>
   </w:style>
-  <w:style w:type="character" w:styleId="HTMLCode">
+  <w:style w:type="character" w:styleId="HTML-kod">
     <w:name w:val="HTML Code"/>
-    <w:basedOn w:val="DefaultParagraphFont"/>
+    <w:basedOn w:val="Domylnaczcionkaakapitu"/>
     <w:uiPriority w:val="99"/>
     <w:semiHidden/>
     <w:unhideWhenUsed/>
@@ -35550,10 +36221,10 @@
       <w:szCs w:val="20"/>
     </w:rPr>
   </w:style>
-  <w:style w:type="character" w:customStyle="1" w:styleId="Heading2Char">
-    <w:name w:val="Heading 2 Char"/>
-    <w:basedOn w:val="DefaultParagraphFont"/>
-    <w:link w:val="Heading2"/>
+  <w:style w:type="character" w:customStyle="1" w:styleId="Nagwek2Znak">
+    <w:name w:val="Nagłówek 2 Znak"/>
+    <w:basedOn w:val="Domylnaczcionkaakapitu"/>
+    <w:link w:val="Nagwek2"/>
     <w:rsid w:val="001B5D0E"/>
     <w:rPr>
       <w:b/>
@@ -35562,10 +36233,10 @@
       <w:szCs w:val="36"/>
     </w:rPr>
   </w:style>
-  <w:style w:type="paragraph" w:styleId="HTMLPreformatted">
+  <w:style w:type="paragraph" w:styleId="HTML-wstpniesformatowany">
     <w:name w:val="HTML Preformatted"/>
-    <w:basedOn w:val="Normal"/>
-    <w:link w:val="HTMLPreformattedChar"/>
+    <w:basedOn w:val="Normalny"/>
+    <w:link w:val="HTML-wstpniesformatowanyZnak"/>
     <w:uiPriority w:val="99"/>
     <w:unhideWhenUsed/>
     <w:rsid w:val="004B2960"/>
@@ -35596,10 +36267,10 @@
       <w:lang w:eastAsia="pl-PL" w:bidi="ar-SA"/>
     </w:rPr>
   </w:style>
-  <w:style w:type="character" w:customStyle="1" w:styleId="HTMLPreformattedChar">
-    <w:name w:val="HTML Preformatted Char"/>
-    <w:basedOn w:val="DefaultParagraphFont"/>
-    <w:link w:val="HTMLPreformatted"/>
+  <w:style w:type="character" w:customStyle="1" w:styleId="HTML-wstpniesformatowanyZnak">
+    <w:name w:val="HTML - wstępnie sformatowany Znak"/>
+    <w:basedOn w:val="Domylnaczcionkaakapitu"/>
+    <w:link w:val="HTML-wstpniesformatowany"/>
     <w:uiPriority w:val="99"/>
     <w:rsid w:val="004B2960"/>
     <w:rPr>
@@ -35609,9 +36280,9 @@
       <w:lang w:eastAsia="pl-PL" w:bidi="ar-SA"/>
     </w:rPr>
   </w:style>
-  <w:style w:type="paragraph" w:styleId="ListParagraph">
+  <w:style w:type="paragraph" w:styleId="Akapitzlist">
     <w:name w:val="List Paragraph"/>
-    <w:basedOn w:val="Normal"/>
+    <w:basedOn w:val="Normalny"/>
     <w:uiPriority w:val="34"/>
     <w:qFormat/>
     <w:rsid w:val="00EC4687"/>
@@ -35623,10 +36294,10 @@
       <w:szCs w:val="21"/>
     </w:rPr>
   </w:style>
-  <w:style w:type="character" w:customStyle="1" w:styleId="Heading3Char">
-    <w:name w:val="Heading 3 Char"/>
-    <w:basedOn w:val="DefaultParagraphFont"/>
-    <w:link w:val="Heading3"/>
+  <w:style w:type="character" w:customStyle="1" w:styleId="Nagwek3Znak">
+    <w:name w:val="Nagłówek 3 Znak"/>
+    <w:basedOn w:val="Domylnaczcionkaakapitu"/>
+    <w:link w:val="Nagwek3"/>
     <w:uiPriority w:val="9"/>
     <w:semiHidden/>
     <w:rsid w:val="00882D18"/>
@@ -35638,9 +36309,9 @@
       <w:szCs w:val="21"/>
     </w:rPr>
   </w:style>
-  <w:style w:type="character" w:styleId="Emphasis">
+  <w:style w:type="character" w:styleId="Uwydatnienie">
     <w:name w:val="Emphasis"/>
-    <w:basedOn w:val="DefaultParagraphFont"/>
+    <w:basedOn w:val="Domylnaczcionkaakapitu"/>
     <w:uiPriority w:val="20"/>
     <w:qFormat/>
     <w:rsid w:val="00882D18"/>
@@ -35649,9 +36320,9 @@
       <w:iCs/>
     </w:rPr>
   </w:style>
-  <w:style w:type="character" w:styleId="Hyperlink">
+  <w:style w:type="character" w:styleId="Hipercze">
     <w:name w:val="Hyperlink"/>
-    <w:basedOn w:val="DefaultParagraphFont"/>
+    <w:basedOn w:val="Domylnaczcionkaakapitu"/>
     <w:uiPriority w:val="99"/>
     <w:unhideWhenUsed/>
     <w:rsid w:val="00673E1F"/>

</xml_diff>